<commit_message>
Created high level designs for menu and ecg activity
</commit_message>
<xml_diff>
--- a/docs/ECG/ECG_Documentation.docx
+++ b/docs/ECG/ECG_Documentation.docx
@@ -1,6 +1,6 @@
 
 <file path=word/document.xml><?xml version="1.0" encoding="utf-8"?>
-<w:document xmlns:wpc="http://schemas.microsoft.com/office/word/2010/wordprocessingCanvas" xmlns:cx="http://schemas.microsoft.com/office/drawing/2014/chartex" xmlns:cx1="http://schemas.microsoft.com/office/drawing/2015/9/8/chartex" xmlns:cx2="http://schemas.microsoft.com/office/drawing/2015/10/21/chartex" xmlns:cx3="http://schemas.microsoft.com/office/drawing/2016/5/9/chartex" xmlns:cx4="http://schemas.microsoft.com/office/drawing/2016/5/10/chartex" xmlns:cx5="http://schemas.microsoft.com/office/drawing/2016/5/11/chartex" xmlns:cx6="http://schemas.microsoft.com/office/drawing/2016/5/12/chartex" xmlns:cx7="http://schemas.microsoft.com/office/drawing/2016/5/13/chartex" xmlns:cx8="http://schemas.microsoft.com/office/drawing/2016/5/14/chartex" xmlns:mc="http://schemas.openxmlformats.org/markup-compatibility/2006" xmlns:aink="http://schemas.microsoft.com/office/drawing/2016/ink" xmlns:am3d="http://schemas.microsoft.com/office/drawing/2017/model3d" xmlns:o="urn:schemas-microsoft-com:office:office" xmlns:r="http://schemas.openxmlformats.org/officeDocument/2006/relationships" xmlns:m="http://schemas.openxmlformats.org/officeDocument/2006/math" xmlns:v="urn:schemas-microsoft-com:vml" xmlns:wp14="http://schemas.microsoft.com/office/word/2010/wordprocessingDrawing" xmlns:wp="http://schemas.openxmlformats.org/drawingml/2006/wordprocessingDrawing" xmlns:w10="urn:schemas-microsoft-com:office:word" xmlns:w="http://schemas.openxmlformats.org/wordprocessingml/2006/main" xmlns:w14="http://schemas.microsoft.com/office/word/2010/wordml" xmlns:w15="http://schemas.microsoft.com/office/word/2012/wordml" xmlns:w16cid="http://schemas.microsoft.com/office/word/2016/wordml/cid" xmlns:w16se="http://schemas.microsoft.com/office/word/2015/wordml/symex" xmlns:wpg="http://schemas.microsoft.com/office/word/2010/wordprocessingGroup" xmlns:wpi="http://schemas.microsoft.com/office/word/2010/wordprocessingInk" xmlns:wne="http://schemas.microsoft.com/office/word/2006/wordml" xmlns:wps="http://schemas.microsoft.com/office/word/2010/wordprocessingShape" mc:Ignorable="w14 w15 w16se w16cid wp14">
+<w:document xmlns:wpc="http://schemas.microsoft.com/office/word/2010/wordprocessingCanvas" xmlns:cx="http://schemas.microsoft.com/office/drawing/2014/chartex" xmlns:cx1="http://schemas.microsoft.com/office/drawing/2015/9/8/chartex" xmlns:mc="http://schemas.openxmlformats.org/markup-compatibility/2006" xmlns:o="urn:schemas-microsoft-com:office:office" xmlns:r="http://schemas.openxmlformats.org/officeDocument/2006/relationships" xmlns:m="http://schemas.openxmlformats.org/officeDocument/2006/math" xmlns:v="urn:schemas-microsoft-com:vml" xmlns:wp14="http://schemas.microsoft.com/office/word/2010/wordprocessingDrawing" xmlns:wp="http://schemas.openxmlformats.org/drawingml/2006/wordprocessingDrawing" xmlns:w10="urn:schemas-microsoft-com:office:word" xmlns:w="http://schemas.openxmlformats.org/wordprocessingml/2006/main" xmlns:w14="http://schemas.microsoft.com/office/word/2010/wordml" xmlns:w15="http://schemas.microsoft.com/office/word/2012/wordml" xmlns:w16se="http://schemas.microsoft.com/office/word/2015/wordml/symex" xmlns:wpg="http://schemas.microsoft.com/office/word/2010/wordprocessingGroup" xmlns:wpi="http://schemas.microsoft.com/office/word/2010/wordprocessingInk" xmlns:wne="http://schemas.microsoft.com/office/word/2006/wordml" xmlns:wps="http://schemas.microsoft.com/office/word/2010/wordprocessingShape" mc:Ignorable="w14 w15 w16se wp14">
   <w:background w:color="FFFFFF"/>
   <w:body>
     <w:p>
@@ -51,6 +51,8 @@
             </w:rPr>
             <w:t>Contents</w:t>
           </w:r>
+          <w:bookmarkStart w:id="0" w:name="_GoBack"/>
+          <w:bookmarkEnd w:id="0"/>
         </w:p>
         <w:p>
           <w:pPr>
@@ -61,7 +63,9 @@
             <w:rPr>
               <w:rFonts w:asciiTheme="minorHAnsi" w:eastAsiaTheme="minorEastAsia" w:hAnsiTheme="minorHAnsi" w:cstheme="minorBidi"/>
               <w:noProof/>
-              <w:lang w:val="en-GB"/>
+              <w:sz w:val="22"/>
+              <w:szCs w:val="22"/>
+              <w:lang w:val="en-GB" w:eastAsia="en-GB"/>
             </w:rPr>
           </w:pPr>
           <w:r>
@@ -88,7 +92,7 @@
             </w:rPr>
             <w:fldChar w:fldCharType="separate"/>
           </w:r>
-          <w:hyperlink w:anchor="_Toc531016675" w:history="1">
+          <w:hyperlink w:anchor="_Toc531083921" w:history="1">
             <w:r>
               <w:rPr>
                 <w:rStyle w:val="Hyperlink"/>
@@ -116,7 +120,7 @@
                 <w:noProof/>
                 <w:webHidden/>
               </w:rPr>
-              <w:instrText xml:space="preserve"> PAGEREF _Toc531016675 \h </w:instrText>
+              <w:instrText xml:space="preserve"> PAGEREF _Toc531083921 \h </w:instrText>
             </w:r>
             <w:r>
               <w:rPr>
@@ -156,10 +160,12 @@
             <w:rPr>
               <w:rFonts w:asciiTheme="minorHAnsi" w:eastAsiaTheme="minorEastAsia" w:hAnsiTheme="minorHAnsi" w:cstheme="minorBidi"/>
               <w:noProof/>
-              <w:lang w:val="en-GB"/>
+              <w:sz w:val="22"/>
+              <w:szCs w:val="22"/>
+              <w:lang w:val="en-GB" w:eastAsia="en-GB"/>
             </w:rPr>
           </w:pPr>
-          <w:hyperlink w:anchor="_Toc531016676" w:history="1">
+          <w:hyperlink w:anchor="_Toc531083922" w:history="1">
             <w:r>
               <w:rPr>
                 <w:rStyle w:val="Hyperlink"/>
@@ -187,7 +193,7 @@
                 <w:noProof/>
                 <w:webHidden/>
               </w:rPr>
-              <w:instrText xml:space="preserve"> PAGEREF _Toc531016676 \h </w:instrText>
+              <w:instrText xml:space="preserve"> PAGEREF _Toc531083922 \h </w:instrText>
             </w:r>
             <w:r>
               <w:rPr>
@@ -227,10 +233,12 @@
             <w:rPr>
               <w:rFonts w:asciiTheme="minorHAnsi" w:eastAsiaTheme="minorEastAsia" w:hAnsiTheme="minorHAnsi" w:cstheme="minorBidi"/>
               <w:noProof/>
-              <w:lang w:val="en-GB"/>
+              <w:sz w:val="22"/>
+              <w:szCs w:val="22"/>
+              <w:lang w:val="en-GB" w:eastAsia="en-GB"/>
             </w:rPr>
           </w:pPr>
-          <w:hyperlink w:anchor="_Toc531016677" w:history="1">
+          <w:hyperlink w:anchor="_Toc531083923" w:history="1">
             <w:r>
               <w:rPr>
                 <w:rStyle w:val="Hyperlink"/>
@@ -258,7 +266,7 @@
                 <w:noProof/>
                 <w:webHidden/>
               </w:rPr>
-              <w:instrText xml:space="preserve"> PAGEREF _Toc531016677 \h </w:instrText>
+              <w:instrText xml:space="preserve"> PAGEREF _Toc531083923 \h </w:instrText>
             </w:r>
             <w:r>
               <w:rPr>
@@ -298,9 +306,12 @@
             <w:rPr>
               <w:rFonts w:eastAsiaTheme="minorEastAsia"/>
               <w:noProof/>
+              <w:sz w:val="22"/>
+              <w:szCs w:val="22"/>
+              <w:lang w:eastAsia="en-GB"/>
             </w:rPr>
           </w:pPr>
-          <w:hyperlink w:anchor="_Toc531016678" w:history="1">
+          <w:hyperlink w:anchor="_Toc531083924" w:history="1">
             <w:r>
               <w:rPr>
                 <w:rStyle w:val="Hyperlink"/>
@@ -327,7 +338,7 @@
                 <w:noProof/>
                 <w:webHidden/>
               </w:rPr>
-              <w:instrText xml:space="preserve"> PAGEREF _Toc531016678 \h </w:instrText>
+              <w:instrText xml:space="preserve"> PAGEREF _Toc531083924 \h </w:instrText>
             </w:r>
             <w:r>
               <w:rPr>
@@ -367,9 +378,12 @@
             <w:rPr>
               <w:rFonts w:eastAsiaTheme="minorEastAsia"/>
               <w:noProof/>
+              <w:sz w:val="22"/>
+              <w:szCs w:val="22"/>
+              <w:lang w:eastAsia="en-GB"/>
             </w:rPr>
           </w:pPr>
-          <w:hyperlink w:anchor="_Toc531016679" w:history="1">
+          <w:hyperlink w:anchor="_Toc531083925" w:history="1">
             <w:r>
               <w:rPr>
                 <w:rStyle w:val="Hyperlink"/>
@@ -396,7 +410,7 @@
                 <w:noProof/>
                 <w:webHidden/>
               </w:rPr>
-              <w:instrText xml:space="preserve"> PAGEREF _Toc531016679 \h </w:instrText>
+              <w:instrText xml:space="preserve"> PAGEREF _Toc531083925 \h </w:instrText>
             </w:r>
             <w:r>
               <w:rPr>
@@ -416,7 +430,7 @@
                 <w:noProof/>
                 <w:webHidden/>
               </w:rPr>
-              <w:t>3</w:t>
+              <w:t>4</w:t>
             </w:r>
             <w:r>
               <w:rPr>
@@ -436,9 +450,12 @@
             <w:rPr>
               <w:rFonts w:eastAsiaTheme="minorEastAsia"/>
               <w:noProof/>
+              <w:sz w:val="22"/>
+              <w:szCs w:val="22"/>
+              <w:lang w:eastAsia="en-GB"/>
             </w:rPr>
           </w:pPr>
-          <w:hyperlink w:anchor="_Toc531016680" w:history="1">
+          <w:hyperlink w:anchor="_Toc531083926" w:history="1">
             <w:r>
               <w:rPr>
                 <w:rStyle w:val="Hyperlink"/>
@@ -465,7 +482,7 @@
                 <w:noProof/>
                 <w:webHidden/>
               </w:rPr>
-              <w:instrText xml:space="preserve"> PAGEREF _Toc531016680 \h </w:instrText>
+              <w:instrText xml:space="preserve"> PAGEREF _Toc531083926 \h </w:instrText>
             </w:r>
             <w:r>
               <w:rPr>
@@ -505,9 +522,12 @@
             <w:rPr>
               <w:rFonts w:eastAsiaTheme="minorEastAsia"/>
               <w:noProof/>
+              <w:sz w:val="22"/>
+              <w:szCs w:val="22"/>
+              <w:lang w:eastAsia="en-GB"/>
             </w:rPr>
           </w:pPr>
-          <w:hyperlink w:anchor="_Toc531016681" w:history="1">
+          <w:hyperlink w:anchor="_Toc531083927" w:history="1">
             <w:r>
               <w:rPr>
                 <w:rStyle w:val="Hyperlink"/>
@@ -534,7 +554,7 @@
                 <w:noProof/>
                 <w:webHidden/>
               </w:rPr>
-              <w:instrText xml:space="preserve"> PAGEREF _Toc531016681 \h </w:instrText>
+              <w:instrText xml:space="preserve"> PAGEREF _Toc531083927 \h </w:instrText>
             </w:r>
             <w:r>
               <w:rPr>
@@ -574,9 +594,12 @@
             <w:rPr>
               <w:rFonts w:eastAsiaTheme="minorEastAsia"/>
               <w:noProof/>
+              <w:sz w:val="22"/>
+              <w:szCs w:val="22"/>
+              <w:lang w:eastAsia="en-GB"/>
             </w:rPr>
           </w:pPr>
-          <w:hyperlink w:anchor="_Toc531016682" w:history="1">
+          <w:hyperlink w:anchor="_Toc531083928" w:history="1">
             <w:r>
               <w:rPr>
                 <w:rStyle w:val="Hyperlink"/>
@@ -603,7 +626,7 @@
                 <w:noProof/>
                 <w:webHidden/>
               </w:rPr>
-              <w:instrText xml:space="preserve"> PAGEREF _Toc531016682 \h </w:instrText>
+              <w:instrText xml:space="preserve"> PAGEREF _Toc531083928 \h </w:instrText>
             </w:r>
             <w:r>
               <w:rPr>
@@ -643,9 +666,12 @@
             <w:rPr>
               <w:rFonts w:eastAsiaTheme="minorEastAsia"/>
               <w:noProof/>
+              <w:sz w:val="22"/>
+              <w:szCs w:val="22"/>
+              <w:lang w:eastAsia="en-GB"/>
             </w:rPr>
           </w:pPr>
-          <w:hyperlink w:anchor="_Toc531016683" w:history="1">
+          <w:hyperlink w:anchor="_Toc531083929" w:history="1">
             <w:r>
               <w:rPr>
                 <w:rStyle w:val="Hyperlink"/>
@@ -672,7 +698,7 @@
                 <w:noProof/>
                 <w:webHidden/>
               </w:rPr>
-              <w:instrText xml:space="preserve"> PAGEREF _Toc531016683 \h </w:instrText>
+              <w:instrText xml:space="preserve"> PAGEREF _Toc531083929 \h </w:instrText>
             </w:r>
             <w:r>
               <w:rPr>
@@ -712,9 +738,12 @@
             <w:rPr>
               <w:rFonts w:eastAsiaTheme="minorEastAsia"/>
               <w:noProof/>
+              <w:sz w:val="22"/>
+              <w:szCs w:val="22"/>
+              <w:lang w:eastAsia="en-GB"/>
             </w:rPr>
           </w:pPr>
-          <w:hyperlink w:anchor="_Toc531016684" w:history="1">
+          <w:hyperlink w:anchor="_Toc531083930" w:history="1">
             <w:r>
               <w:rPr>
                 <w:rStyle w:val="Hyperlink"/>
@@ -741,7 +770,7 @@
                 <w:noProof/>
                 <w:webHidden/>
               </w:rPr>
-              <w:instrText xml:space="preserve"> PAGEREF _Toc531016684 \h </w:instrText>
+              <w:instrText xml:space="preserve"> PAGEREF _Toc531083930 \h </w:instrText>
             </w:r>
             <w:r>
               <w:rPr>
@@ -781,9 +810,12 @@
             <w:rPr>
               <w:rFonts w:eastAsiaTheme="minorEastAsia"/>
               <w:noProof/>
+              <w:sz w:val="22"/>
+              <w:szCs w:val="22"/>
+              <w:lang w:eastAsia="en-GB"/>
             </w:rPr>
           </w:pPr>
-          <w:hyperlink w:anchor="_Toc531016685" w:history="1">
+          <w:hyperlink w:anchor="_Toc531083931" w:history="1">
             <w:r>
               <w:rPr>
                 <w:rStyle w:val="Hyperlink"/>
@@ -810,7 +842,7 @@
                 <w:noProof/>
                 <w:webHidden/>
               </w:rPr>
-              <w:instrText xml:space="preserve"> PAGEREF _Toc531016685 \h </w:instrText>
+              <w:instrText xml:space="preserve"> PAGEREF _Toc531083931 \h </w:instrText>
             </w:r>
             <w:r>
               <w:rPr>
@@ -850,9 +882,12 @@
             <w:rPr>
               <w:rFonts w:eastAsiaTheme="minorEastAsia"/>
               <w:noProof/>
+              <w:sz w:val="22"/>
+              <w:szCs w:val="22"/>
+              <w:lang w:eastAsia="en-GB"/>
             </w:rPr>
           </w:pPr>
-          <w:hyperlink w:anchor="_Toc531016686" w:history="1">
+          <w:hyperlink w:anchor="_Toc531083932" w:history="1">
             <w:r>
               <w:rPr>
                 <w:rStyle w:val="Hyperlink"/>
@@ -879,7 +914,7 @@
                 <w:noProof/>
                 <w:webHidden/>
               </w:rPr>
-              <w:instrText xml:space="preserve"> PAGEREF _Toc531016686 \h </w:instrText>
+              <w:instrText xml:space="preserve"> PAGEREF _Toc531083932 \h </w:instrText>
             </w:r>
             <w:r>
               <w:rPr>
@@ -899,7 +934,7 @@
                 <w:noProof/>
                 <w:webHidden/>
               </w:rPr>
-              <w:t>6</w:t>
+              <w:t>7</w:t>
             </w:r>
             <w:r>
               <w:rPr>
@@ -919,10 +954,12 @@
             <w:rPr>
               <w:rFonts w:asciiTheme="minorHAnsi" w:eastAsiaTheme="minorEastAsia" w:hAnsiTheme="minorHAnsi" w:cstheme="minorBidi"/>
               <w:noProof/>
-              <w:lang w:val="en-GB"/>
+              <w:sz w:val="22"/>
+              <w:szCs w:val="22"/>
+              <w:lang w:val="en-GB" w:eastAsia="en-GB"/>
             </w:rPr>
           </w:pPr>
-          <w:hyperlink w:anchor="_Toc531016687" w:history="1">
+          <w:hyperlink w:anchor="_Toc531083933" w:history="1">
             <w:r>
               <w:rPr>
                 <w:rStyle w:val="Hyperlink"/>
@@ -950,7 +987,7 @@
                 <w:noProof/>
                 <w:webHidden/>
               </w:rPr>
-              <w:instrText xml:space="preserve"> PAGEREF _Toc531016687 \h </w:instrText>
+              <w:instrText xml:space="preserve"> PAGEREF _Toc531083933 \h </w:instrText>
             </w:r>
             <w:r>
               <w:rPr>
@@ -990,9 +1027,12 @@
             <w:rPr>
               <w:rFonts w:eastAsiaTheme="minorEastAsia"/>
               <w:noProof/>
+              <w:sz w:val="22"/>
+              <w:szCs w:val="22"/>
+              <w:lang w:eastAsia="en-GB"/>
             </w:rPr>
           </w:pPr>
-          <w:hyperlink w:anchor="_Toc531016688" w:history="1">
+          <w:hyperlink w:anchor="_Toc531083934" w:history="1">
             <w:r>
               <w:rPr>
                 <w:rStyle w:val="Hyperlink"/>
@@ -1020,7 +1060,7 @@
                 <w:noProof/>
                 <w:webHidden/>
               </w:rPr>
-              <w:instrText xml:space="preserve"> PAGEREF _Toc531016688 \h </w:instrText>
+              <w:instrText xml:space="preserve"> PAGEREF _Toc531083934 \h </w:instrText>
             </w:r>
             <w:r>
               <w:rPr>
@@ -1060,9 +1100,12 @@
             <w:rPr>
               <w:rFonts w:eastAsiaTheme="minorEastAsia"/>
               <w:noProof/>
+              <w:sz w:val="22"/>
+              <w:szCs w:val="22"/>
+              <w:lang w:eastAsia="en-GB"/>
             </w:rPr>
           </w:pPr>
-          <w:hyperlink w:anchor="_Toc531016689" w:history="1">
+          <w:hyperlink w:anchor="_Toc531083935" w:history="1">
             <w:r>
               <w:rPr>
                 <w:rStyle w:val="Hyperlink"/>
@@ -1090,7 +1133,7 @@
                 <w:noProof/>
                 <w:webHidden/>
               </w:rPr>
-              <w:instrText xml:space="preserve"> PAGEREF _Toc531016689 \h </w:instrText>
+              <w:instrText xml:space="preserve"> PAGEREF _Toc531083935 \h </w:instrText>
             </w:r>
             <w:r>
               <w:rPr>
@@ -1130,9 +1173,12 @@
             <w:rPr>
               <w:rFonts w:eastAsiaTheme="minorEastAsia"/>
               <w:noProof/>
+              <w:sz w:val="22"/>
+              <w:szCs w:val="22"/>
+              <w:lang w:eastAsia="en-GB"/>
             </w:rPr>
           </w:pPr>
-          <w:hyperlink w:anchor="_Toc531016690" w:history="1">
+          <w:hyperlink w:anchor="_Toc531083936" w:history="1">
             <w:r>
               <w:rPr>
                 <w:rStyle w:val="Hyperlink"/>
@@ -1160,7 +1206,7 @@
                 <w:noProof/>
                 <w:webHidden/>
               </w:rPr>
-              <w:instrText xml:space="preserve"> PAGEREF _Toc531016690 \h </w:instrText>
+              <w:instrText xml:space="preserve"> PAGEREF _Toc531083936 \h </w:instrText>
             </w:r>
             <w:r>
               <w:rPr>
@@ -1200,9 +1246,12 @@
             <w:rPr>
               <w:rFonts w:eastAsiaTheme="minorEastAsia"/>
               <w:noProof/>
+              <w:sz w:val="22"/>
+              <w:szCs w:val="22"/>
+              <w:lang w:eastAsia="en-GB"/>
             </w:rPr>
           </w:pPr>
-          <w:hyperlink w:anchor="_Toc531016691" w:history="1">
+          <w:hyperlink w:anchor="_Toc531083937" w:history="1">
             <w:r>
               <w:rPr>
                 <w:rStyle w:val="Hyperlink"/>
@@ -1230,7 +1279,7 @@
                 <w:noProof/>
                 <w:webHidden/>
               </w:rPr>
-              <w:instrText xml:space="preserve"> PAGEREF _Toc531016691 \h </w:instrText>
+              <w:instrText xml:space="preserve"> PAGEREF _Toc531083937 \h </w:instrText>
             </w:r>
             <w:r>
               <w:rPr>
@@ -1270,9 +1319,12 @@
             <w:rPr>
               <w:rFonts w:eastAsiaTheme="minorEastAsia"/>
               <w:noProof/>
+              <w:sz w:val="22"/>
+              <w:szCs w:val="22"/>
+              <w:lang w:eastAsia="en-GB"/>
             </w:rPr>
           </w:pPr>
-          <w:hyperlink w:anchor="_Toc531016692" w:history="1">
+          <w:hyperlink w:anchor="_Toc531083938" w:history="1">
             <w:r>
               <w:rPr>
                 <w:rStyle w:val="Hyperlink"/>
@@ -1300,7 +1352,7 @@
                 <w:noProof/>
                 <w:webHidden/>
               </w:rPr>
-              <w:instrText xml:space="preserve"> PAGEREF _Toc531016692 \h </w:instrText>
+              <w:instrText xml:space="preserve"> PAGEREF _Toc531083938 \h </w:instrText>
             </w:r>
             <w:r>
               <w:rPr>
@@ -1340,9 +1392,12 @@
             <w:rPr>
               <w:rFonts w:eastAsiaTheme="minorEastAsia"/>
               <w:noProof/>
+              <w:sz w:val="22"/>
+              <w:szCs w:val="22"/>
+              <w:lang w:eastAsia="en-GB"/>
             </w:rPr>
           </w:pPr>
-          <w:hyperlink w:anchor="_Toc531016693" w:history="1">
+          <w:hyperlink w:anchor="_Toc531083939" w:history="1">
             <w:r>
               <w:rPr>
                 <w:rStyle w:val="Hyperlink"/>
@@ -1370,7 +1425,7 @@
                 <w:noProof/>
                 <w:webHidden/>
               </w:rPr>
-              <w:instrText xml:space="preserve"> PAGEREF _Toc531016693 \h </w:instrText>
+              <w:instrText xml:space="preserve"> PAGEREF _Toc531083939 \h </w:instrText>
             </w:r>
             <w:r>
               <w:rPr>
@@ -1410,9 +1465,12 @@
             <w:rPr>
               <w:rFonts w:eastAsiaTheme="minorEastAsia"/>
               <w:noProof/>
+              <w:sz w:val="22"/>
+              <w:szCs w:val="22"/>
+              <w:lang w:eastAsia="en-GB"/>
             </w:rPr>
           </w:pPr>
-          <w:hyperlink w:anchor="_Toc531016694" w:history="1">
+          <w:hyperlink w:anchor="_Toc531083940" w:history="1">
             <w:r>
               <w:rPr>
                 <w:rStyle w:val="Hyperlink"/>
@@ -1440,7 +1498,7 @@
                 <w:noProof/>
                 <w:webHidden/>
               </w:rPr>
-              <w:instrText xml:space="preserve"> PAGEREF _Toc531016694 \h </w:instrText>
+              <w:instrText xml:space="preserve"> PAGEREF _Toc531083940 \h </w:instrText>
             </w:r>
             <w:r>
               <w:rPr>
@@ -1480,9 +1538,12 @@
             <w:rPr>
               <w:rFonts w:eastAsiaTheme="minorEastAsia"/>
               <w:noProof/>
+              <w:sz w:val="22"/>
+              <w:szCs w:val="22"/>
+              <w:lang w:eastAsia="en-GB"/>
             </w:rPr>
           </w:pPr>
-          <w:hyperlink w:anchor="_Toc531016695" w:history="1">
+          <w:hyperlink w:anchor="_Toc531083941" w:history="1">
             <w:r>
               <w:rPr>
                 <w:rStyle w:val="Hyperlink"/>
@@ -1510,7 +1571,7 @@
                 <w:noProof/>
                 <w:webHidden/>
               </w:rPr>
-              <w:instrText xml:space="preserve"> PAGEREF _Toc531016695 \h </w:instrText>
+              <w:instrText xml:space="preserve"> PAGEREF _Toc531083941 \h </w:instrText>
             </w:r>
             <w:r>
               <w:rPr>
@@ -1550,9 +1611,12 @@
             <w:rPr>
               <w:rFonts w:eastAsiaTheme="minorEastAsia"/>
               <w:noProof/>
+              <w:sz w:val="22"/>
+              <w:szCs w:val="22"/>
+              <w:lang w:eastAsia="en-GB"/>
             </w:rPr>
           </w:pPr>
-          <w:hyperlink w:anchor="_Toc531016696" w:history="1">
+          <w:hyperlink w:anchor="_Toc531083942" w:history="1">
             <w:r>
               <w:rPr>
                 <w:rStyle w:val="Hyperlink"/>
@@ -1580,7 +1644,7 @@
                 <w:noProof/>
                 <w:webHidden/>
               </w:rPr>
-              <w:instrText xml:space="preserve"> PAGEREF _Toc531016696 \h </w:instrText>
+              <w:instrText xml:space="preserve"> PAGEREF _Toc531083942 \h </w:instrText>
             </w:r>
             <w:r>
               <w:rPr>
@@ -1620,10 +1684,12 @@
             <w:rPr>
               <w:rFonts w:asciiTheme="minorHAnsi" w:eastAsiaTheme="minorEastAsia" w:hAnsiTheme="minorHAnsi" w:cstheme="minorBidi"/>
               <w:noProof/>
-              <w:lang w:val="en-GB"/>
+              <w:sz w:val="22"/>
+              <w:szCs w:val="22"/>
+              <w:lang w:val="en-GB" w:eastAsia="en-GB"/>
             </w:rPr>
           </w:pPr>
-          <w:hyperlink w:anchor="_Toc531016697" w:history="1">
+          <w:hyperlink w:anchor="_Toc531083943" w:history="1">
             <w:r>
               <w:rPr>
                 <w:rStyle w:val="Hyperlink"/>
@@ -1651,7 +1717,7 @@
                 <w:noProof/>
                 <w:webHidden/>
               </w:rPr>
-              <w:instrText xml:space="preserve"> PAGEREF _Toc531016697 \h </w:instrText>
+              <w:instrText xml:space="preserve"> PAGEREF _Toc531083943 \h </w:instrText>
             </w:r>
             <w:r>
               <w:rPr>
@@ -1691,9 +1757,12 @@
             <w:rPr>
               <w:rFonts w:eastAsiaTheme="minorEastAsia"/>
               <w:noProof/>
+              <w:sz w:val="22"/>
+              <w:szCs w:val="22"/>
+              <w:lang w:eastAsia="en-GB"/>
             </w:rPr>
           </w:pPr>
-          <w:hyperlink w:anchor="_Toc531016698" w:history="1">
+          <w:hyperlink w:anchor="_Toc531083944" w:history="1">
             <w:r>
               <w:rPr>
                 <w:rStyle w:val="Hyperlink"/>
@@ -1721,7 +1790,7 @@
                 <w:noProof/>
                 <w:webHidden/>
               </w:rPr>
-              <w:instrText xml:space="preserve"> PAGEREF _Toc531016698 \h </w:instrText>
+              <w:instrText xml:space="preserve"> PAGEREF _Toc531083944 \h </w:instrText>
             </w:r>
             <w:r>
               <w:rPr>
@@ -1761,9 +1830,12 @@
             <w:rPr>
               <w:rFonts w:eastAsiaTheme="minorEastAsia"/>
               <w:noProof/>
+              <w:sz w:val="22"/>
+              <w:szCs w:val="22"/>
+              <w:lang w:eastAsia="en-GB"/>
             </w:rPr>
           </w:pPr>
-          <w:hyperlink w:anchor="_Toc531016699" w:history="1">
+          <w:hyperlink w:anchor="_Toc531083945" w:history="1">
             <w:r>
               <w:rPr>
                 <w:rStyle w:val="Hyperlink"/>
@@ -1791,7 +1863,7 @@
                 <w:noProof/>
                 <w:webHidden/>
               </w:rPr>
-              <w:instrText xml:space="preserve"> PAGEREF _Toc531016699 \h </w:instrText>
+              <w:instrText xml:space="preserve"> PAGEREF _Toc531083945 \h </w:instrText>
             </w:r>
             <w:r>
               <w:rPr>
@@ -1831,30 +1903,18 @@
             <w:rPr>
               <w:rFonts w:asciiTheme="minorHAnsi" w:eastAsiaTheme="minorEastAsia" w:hAnsiTheme="minorHAnsi" w:cstheme="minorBidi"/>
               <w:noProof/>
-              <w:lang w:val="en-GB"/>
+              <w:sz w:val="22"/>
+              <w:szCs w:val="22"/>
+              <w:lang w:val="en-GB" w:eastAsia="en-GB"/>
             </w:rPr>
           </w:pPr>
-          <w:hyperlink w:anchor="_Toc531016700" w:history="1">
+          <w:hyperlink w:anchor="_Toc531083946" w:history="1">
             <w:r>
               <w:rPr>
                 <w:rStyle w:val="Hyperlink"/>
                 <w:noProof/>
               </w:rPr>
-              <w:t>L</w:t>
-            </w:r>
-            <w:r>
-              <w:rPr>
-                <w:rStyle w:val="Hyperlink"/>
-                <w:noProof/>
-              </w:rPr>
-              <w:t>o</w:t>
-            </w:r>
-            <w:r>
-              <w:rPr>
-                <w:rStyle w:val="Hyperlink"/>
-                <w:noProof/>
-              </w:rPr>
-              <w:t>w Level (Dan Steer)</w:t>
+              <w:t>Low Level (Dan Steer)</w:t>
             </w:r>
             <w:r>
               <w:rPr>
@@ -1875,7 +1935,7 @@
                 <w:noProof/>
                 <w:webHidden/>
               </w:rPr>
-              <w:instrText xml:space="preserve"> PAGEREF _Toc531016700 \h </w:instrText>
+              <w:instrText xml:space="preserve"> PAGEREF _Toc531083946 \h </w:instrText>
             </w:r>
             <w:r>
               <w:rPr>
@@ -1915,10 +1975,12 @@
             <w:rPr>
               <w:rFonts w:asciiTheme="minorHAnsi" w:eastAsiaTheme="minorEastAsia" w:hAnsiTheme="minorHAnsi" w:cstheme="minorBidi"/>
               <w:noProof/>
-              <w:lang w:val="en-GB"/>
+              <w:sz w:val="22"/>
+              <w:szCs w:val="22"/>
+              <w:lang w:val="en-GB" w:eastAsia="en-GB"/>
             </w:rPr>
           </w:pPr>
-          <w:hyperlink w:anchor="_Toc531016701" w:history="1">
+          <w:hyperlink w:anchor="_Toc531083947" w:history="1">
             <w:r>
               <w:rPr>
                 <w:rStyle w:val="Hyperlink"/>
@@ -1945,7 +2007,7 @@
                 <w:noProof/>
                 <w:webHidden/>
               </w:rPr>
-              <w:instrText xml:space="preserve"> PAGEREF _Toc531016701 \h </w:instrText>
+              <w:instrText xml:space="preserve"> PAGEREF _Toc531083947 \h </w:instrText>
             </w:r>
             <w:r>
               <w:rPr>
@@ -1985,9 +2047,12 @@
             <w:rPr>
               <w:rFonts w:eastAsiaTheme="minorEastAsia"/>
               <w:noProof/>
+              <w:sz w:val="22"/>
+              <w:szCs w:val="22"/>
+              <w:lang w:eastAsia="en-GB"/>
             </w:rPr>
           </w:pPr>
-          <w:hyperlink w:anchor="_Toc531016702" w:history="1">
+          <w:hyperlink w:anchor="_Toc531083948" w:history="1">
             <w:r>
               <w:rPr>
                 <w:rStyle w:val="Hyperlink"/>
@@ -2015,7 +2080,7 @@
                 <w:noProof/>
                 <w:webHidden/>
               </w:rPr>
-              <w:instrText xml:space="preserve"> PAGEREF _Toc531016702 \h </w:instrText>
+              <w:instrText xml:space="preserve"> PAGEREF _Toc531083948 \h </w:instrText>
             </w:r>
             <w:r>
               <w:rPr>
@@ -2055,10 +2120,12 @@
             <w:rPr>
               <w:rFonts w:asciiTheme="minorHAnsi" w:eastAsiaTheme="minorEastAsia" w:hAnsiTheme="minorHAnsi" w:cstheme="minorBidi"/>
               <w:noProof/>
-              <w:lang w:val="en-GB"/>
+              <w:sz w:val="22"/>
+              <w:szCs w:val="22"/>
+              <w:lang w:val="en-GB" w:eastAsia="en-GB"/>
             </w:rPr>
           </w:pPr>
-          <w:hyperlink w:anchor="_Toc531016703" w:history="1">
+          <w:hyperlink w:anchor="_Toc531083949" w:history="1">
             <w:r>
               <w:rPr>
                 <w:rStyle w:val="Hyperlink"/>
@@ -2085,7 +2152,7 @@
                 <w:noProof/>
                 <w:webHidden/>
               </w:rPr>
-              <w:instrText xml:space="preserve"> PAGEREF _Toc531016703 \h </w:instrText>
+              <w:instrText xml:space="preserve"> PAGEREF _Toc531083949 \h </w:instrText>
             </w:r>
             <w:r>
               <w:rPr>
@@ -2125,10 +2192,12 @@
             <w:rPr>
               <w:rFonts w:asciiTheme="minorHAnsi" w:eastAsiaTheme="minorEastAsia" w:hAnsiTheme="minorHAnsi" w:cstheme="minorBidi"/>
               <w:noProof/>
-              <w:lang w:val="en-GB"/>
+              <w:sz w:val="22"/>
+              <w:szCs w:val="22"/>
+              <w:lang w:val="en-GB" w:eastAsia="en-GB"/>
             </w:rPr>
           </w:pPr>
-          <w:hyperlink w:anchor="_Toc531016704" w:history="1">
+          <w:hyperlink w:anchor="_Toc531083950" w:history="1">
             <w:r>
               <w:rPr>
                 <w:rStyle w:val="Hyperlink"/>
@@ -2155,7 +2224,7 @@
                 <w:noProof/>
                 <w:webHidden/>
               </w:rPr>
-              <w:instrText xml:space="preserve"> PAGEREF _Toc531016704 \h </w:instrText>
+              <w:instrText xml:space="preserve"> PAGEREF _Toc531083950 \h </w:instrText>
             </w:r>
             <w:r>
               <w:rPr>
@@ -2195,9 +2264,12 @@
             <w:rPr>
               <w:rFonts w:eastAsiaTheme="minorEastAsia"/>
               <w:noProof/>
+              <w:sz w:val="22"/>
+              <w:szCs w:val="22"/>
+              <w:lang w:eastAsia="en-GB"/>
             </w:rPr>
           </w:pPr>
-          <w:hyperlink w:anchor="_Toc531016705" w:history="1">
+          <w:hyperlink w:anchor="_Toc531083951" w:history="1">
             <w:r>
               <w:rPr>
                 <w:rStyle w:val="Hyperlink"/>
@@ -2225,7 +2297,7 @@
                 <w:noProof/>
                 <w:webHidden/>
               </w:rPr>
-              <w:instrText xml:space="preserve"> PAGEREF _Toc531016705 \h </w:instrText>
+              <w:instrText xml:space="preserve"> PAGEREF _Toc531083951 \h </w:instrText>
             </w:r>
             <w:r>
               <w:rPr>
@@ -2265,10 +2337,12 @@
             <w:rPr>
               <w:rFonts w:asciiTheme="minorHAnsi" w:eastAsiaTheme="minorEastAsia" w:hAnsiTheme="minorHAnsi" w:cstheme="minorBidi"/>
               <w:noProof/>
-              <w:lang w:val="en-GB"/>
+              <w:sz w:val="22"/>
+              <w:szCs w:val="22"/>
+              <w:lang w:val="en-GB" w:eastAsia="en-GB"/>
             </w:rPr>
           </w:pPr>
-          <w:hyperlink w:anchor="_Toc531016706" w:history="1">
+          <w:hyperlink w:anchor="_Toc531083952" w:history="1">
             <w:r>
               <w:rPr>
                 <w:rStyle w:val="Hyperlink"/>
@@ -2295,7 +2369,7 @@
                 <w:noProof/>
                 <w:webHidden/>
               </w:rPr>
-              <w:instrText xml:space="preserve"> PAGEREF _Toc531016706 \h </w:instrText>
+              <w:instrText xml:space="preserve"> PAGEREF _Toc531083952 \h </w:instrText>
             </w:r>
             <w:r>
               <w:rPr>
@@ -2335,10 +2409,12 @@
             <w:rPr>
               <w:rFonts w:asciiTheme="minorHAnsi" w:eastAsiaTheme="minorEastAsia" w:hAnsiTheme="minorHAnsi" w:cstheme="minorBidi"/>
               <w:noProof/>
-              <w:lang w:val="en-GB"/>
+              <w:sz w:val="22"/>
+              <w:szCs w:val="22"/>
+              <w:lang w:val="en-GB" w:eastAsia="en-GB"/>
             </w:rPr>
           </w:pPr>
-          <w:hyperlink w:anchor="_Toc531016707" w:history="1">
+          <w:hyperlink w:anchor="_Toc531083953" w:history="1">
             <w:r>
               <w:rPr>
                 <w:rStyle w:val="Hyperlink"/>
@@ -2365,7 +2441,7 @@
                 <w:noProof/>
                 <w:webHidden/>
               </w:rPr>
-              <w:instrText xml:space="preserve"> PAGEREF _Toc531016707 \h </w:instrText>
+              <w:instrText xml:space="preserve"> PAGEREF _Toc531083953 \h </w:instrText>
             </w:r>
             <w:r>
               <w:rPr>
@@ -2405,9 +2481,12 @@
             <w:rPr>
               <w:rFonts w:eastAsiaTheme="minorEastAsia"/>
               <w:noProof/>
+              <w:sz w:val="22"/>
+              <w:szCs w:val="22"/>
+              <w:lang w:eastAsia="en-GB"/>
             </w:rPr>
           </w:pPr>
-          <w:hyperlink w:anchor="_Toc531016708" w:history="1">
+          <w:hyperlink w:anchor="_Toc531083954" w:history="1">
             <w:r>
               <w:rPr>
                 <w:rStyle w:val="Hyperlink"/>
@@ -2435,7 +2514,7 @@
                 <w:noProof/>
                 <w:webHidden/>
               </w:rPr>
-              <w:instrText xml:space="preserve"> PAGEREF _Toc531016708 \h </w:instrText>
+              <w:instrText xml:space="preserve"> PAGEREF _Toc531083954 \h </w:instrText>
             </w:r>
             <w:r>
               <w:rPr>
@@ -2475,10 +2554,12 @@
             <w:rPr>
               <w:rFonts w:asciiTheme="minorHAnsi" w:eastAsiaTheme="minorEastAsia" w:hAnsiTheme="minorHAnsi" w:cstheme="minorBidi"/>
               <w:noProof/>
-              <w:lang w:val="en-GB"/>
+              <w:sz w:val="22"/>
+              <w:szCs w:val="22"/>
+              <w:lang w:val="en-GB" w:eastAsia="en-GB"/>
             </w:rPr>
           </w:pPr>
-          <w:hyperlink w:anchor="_Toc531016709" w:history="1">
+          <w:hyperlink w:anchor="_Toc531083955" w:history="1">
             <w:r>
               <w:rPr>
                 <w:rStyle w:val="Hyperlink"/>
@@ -2505,7 +2586,7 @@
                 <w:noProof/>
                 <w:webHidden/>
               </w:rPr>
-              <w:instrText xml:space="preserve"> PAGEREF _Toc531016709 \h </w:instrText>
+              <w:instrText xml:space="preserve"> PAGEREF _Toc531083955 \h </w:instrText>
             </w:r>
             <w:r>
               <w:rPr>
@@ -2526,6 +2607,78 @@
                 <w:webHidden/>
               </w:rPr>
               <w:t>26</w:t>
+            </w:r>
+            <w:r>
+              <w:rPr>
+                <w:noProof/>
+                <w:webHidden/>
+              </w:rPr>
+              <w:fldChar w:fldCharType="end"/>
+            </w:r>
+          </w:hyperlink>
+        </w:p>
+        <w:p>
+          <w:pPr>
+            <w:pStyle w:val="TOC3"/>
+            <w:tabs>
+              <w:tab w:val="right" w:leader="dot" w:pos="9628"/>
+            </w:tabs>
+            <w:rPr>
+              <w:rFonts w:asciiTheme="minorHAnsi" w:eastAsiaTheme="minorEastAsia" w:hAnsiTheme="minorHAnsi" w:cstheme="minorBidi"/>
+              <w:noProof/>
+              <w:sz w:val="22"/>
+              <w:szCs w:val="22"/>
+              <w:lang w:val="en-GB" w:eastAsia="en-GB"/>
+            </w:rPr>
+          </w:pPr>
+          <w:hyperlink w:anchor="_Toc531083956" w:history="1">
+            <w:r>
+              <w:rPr>
+                <w:rStyle w:val="Hyperlink"/>
+                <w:noProof/>
+              </w:rPr>
+              <w:t>High Level (Huseyin Sert)</w:t>
+            </w:r>
+            <w:r>
+              <w:rPr>
+                <w:noProof/>
+                <w:webHidden/>
+              </w:rPr>
+              <w:tab/>
+            </w:r>
+            <w:r>
+              <w:rPr>
+                <w:noProof/>
+                <w:webHidden/>
+              </w:rPr>
+              <w:fldChar w:fldCharType="begin"/>
+            </w:r>
+            <w:r>
+              <w:rPr>
+                <w:noProof/>
+                <w:webHidden/>
+              </w:rPr>
+              <w:instrText xml:space="preserve"> PAGEREF _Toc531083956 \h </w:instrText>
+            </w:r>
+            <w:r>
+              <w:rPr>
+                <w:noProof/>
+                <w:webHidden/>
+              </w:rPr>
+            </w:r>
+            <w:r>
+              <w:rPr>
+                <w:noProof/>
+                <w:webHidden/>
+              </w:rPr>
+              <w:fldChar w:fldCharType="separate"/>
+            </w:r>
+            <w:r>
+              <w:rPr>
+                <w:noProof/>
+                <w:webHidden/>
+              </w:rPr>
+              <w:t>27</w:t>
             </w:r>
             <w:r>
               <w:rPr>
@@ -2545,9 +2698,12 @@
             <w:rPr>
               <w:rFonts w:eastAsiaTheme="minorEastAsia"/>
               <w:noProof/>
+              <w:sz w:val="22"/>
+              <w:szCs w:val="22"/>
+              <w:lang w:eastAsia="en-GB"/>
             </w:rPr>
           </w:pPr>
-          <w:hyperlink w:anchor="_Toc531016710" w:history="1">
+          <w:hyperlink w:anchor="_Toc531083957" w:history="1">
             <w:r>
               <w:rPr>
                 <w:rStyle w:val="Hyperlink"/>
@@ -2575,7 +2731,7 @@
                 <w:noProof/>
                 <w:webHidden/>
               </w:rPr>
-              <w:instrText xml:space="preserve"> PAGEREF _Toc531016710 \h </w:instrText>
+              <w:instrText xml:space="preserve"> PAGEREF _Toc531083957 \h </w:instrText>
             </w:r>
             <w:r>
               <w:rPr>
@@ -2595,7 +2751,7 @@
                 <w:noProof/>
                 <w:webHidden/>
               </w:rPr>
-              <w:t>27</w:t>
+              <w:t>28</w:t>
             </w:r>
             <w:r>
               <w:rPr>
@@ -2615,10 +2771,12 @@
             <w:rPr>
               <w:rFonts w:asciiTheme="minorHAnsi" w:eastAsiaTheme="minorEastAsia" w:hAnsiTheme="minorHAnsi" w:cstheme="minorBidi"/>
               <w:noProof/>
-              <w:lang w:val="en-GB"/>
+              <w:sz w:val="22"/>
+              <w:szCs w:val="22"/>
+              <w:lang w:val="en-GB" w:eastAsia="en-GB"/>
             </w:rPr>
           </w:pPr>
-          <w:hyperlink w:anchor="_Toc531016711" w:history="1">
+          <w:hyperlink w:anchor="_Toc531083958" w:history="1">
             <w:r>
               <w:rPr>
                 <w:rStyle w:val="Hyperlink"/>
@@ -2645,7 +2803,7 @@
                 <w:noProof/>
                 <w:webHidden/>
               </w:rPr>
-              <w:instrText xml:space="preserve"> PAGEREF _Toc531016711 \h </w:instrText>
+              <w:instrText xml:space="preserve"> PAGEREF _Toc531083958 \h </w:instrText>
             </w:r>
             <w:r>
               <w:rPr>
@@ -2665,7 +2823,79 @@
                 <w:noProof/>
                 <w:webHidden/>
               </w:rPr>
-              <w:t>27</w:t>
+              <w:t>28</w:t>
+            </w:r>
+            <w:r>
+              <w:rPr>
+                <w:noProof/>
+                <w:webHidden/>
+              </w:rPr>
+              <w:fldChar w:fldCharType="end"/>
+            </w:r>
+          </w:hyperlink>
+        </w:p>
+        <w:p>
+          <w:pPr>
+            <w:pStyle w:val="TOC3"/>
+            <w:tabs>
+              <w:tab w:val="right" w:leader="dot" w:pos="9628"/>
+            </w:tabs>
+            <w:rPr>
+              <w:rFonts w:asciiTheme="minorHAnsi" w:eastAsiaTheme="minorEastAsia" w:hAnsiTheme="minorHAnsi" w:cstheme="minorBidi"/>
+              <w:noProof/>
+              <w:sz w:val="22"/>
+              <w:szCs w:val="22"/>
+              <w:lang w:val="en-GB" w:eastAsia="en-GB"/>
+            </w:rPr>
+          </w:pPr>
+          <w:hyperlink w:anchor="_Toc531083959" w:history="1">
+            <w:r>
+              <w:rPr>
+                <w:rStyle w:val="Hyperlink"/>
+                <w:noProof/>
+              </w:rPr>
+              <w:t>High Level (Huseyin Sert)</w:t>
+            </w:r>
+            <w:r>
+              <w:rPr>
+                <w:noProof/>
+                <w:webHidden/>
+              </w:rPr>
+              <w:tab/>
+            </w:r>
+            <w:r>
+              <w:rPr>
+                <w:noProof/>
+                <w:webHidden/>
+              </w:rPr>
+              <w:fldChar w:fldCharType="begin"/>
+            </w:r>
+            <w:r>
+              <w:rPr>
+                <w:noProof/>
+                <w:webHidden/>
+              </w:rPr>
+              <w:instrText xml:space="preserve"> PAGEREF _Toc531083959 \h </w:instrText>
+            </w:r>
+            <w:r>
+              <w:rPr>
+                <w:noProof/>
+                <w:webHidden/>
+              </w:rPr>
+            </w:r>
+            <w:r>
+              <w:rPr>
+                <w:noProof/>
+                <w:webHidden/>
+              </w:rPr>
+              <w:fldChar w:fldCharType="separate"/>
+            </w:r>
+            <w:r>
+              <w:rPr>
+                <w:noProof/>
+                <w:webHidden/>
+              </w:rPr>
+              <w:t>29</w:t>
             </w:r>
             <w:r>
               <w:rPr>
@@ -2685,9 +2915,12 @@
             <w:rPr>
               <w:rFonts w:eastAsiaTheme="minorEastAsia"/>
               <w:noProof/>
+              <w:sz w:val="22"/>
+              <w:szCs w:val="22"/>
+              <w:lang w:eastAsia="en-GB"/>
             </w:rPr>
           </w:pPr>
-          <w:hyperlink w:anchor="_Toc531016712" w:history="1">
+          <w:hyperlink w:anchor="_Toc531083960" w:history="1">
             <w:r>
               <w:rPr>
                 <w:rStyle w:val="Hyperlink"/>
@@ -2715,7 +2948,7 @@
                 <w:noProof/>
                 <w:webHidden/>
               </w:rPr>
-              <w:instrText xml:space="preserve"> PAGEREF _Toc531016712 \h </w:instrText>
+              <w:instrText xml:space="preserve"> PAGEREF _Toc531083960 \h </w:instrText>
             </w:r>
             <w:r>
               <w:rPr>
@@ -2735,7 +2968,7 @@
                 <w:noProof/>
                 <w:webHidden/>
               </w:rPr>
-              <w:t>28</w:t>
+              <w:t>30</w:t>
             </w:r>
             <w:r>
               <w:rPr>
@@ -2755,10 +2988,12 @@
             <w:rPr>
               <w:rFonts w:asciiTheme="minorHAnsi" w:eastAsiaTheme="minorEastAsia" w:hAnsiTheme="minorHAnsi" w:cstheme="minorBidi"/>
               <w:noProof/>
-              <w:lang w:val="en-GB"/>
+              <w:sz w:val="22"/>
+              <w:szCs w:val="22"/>
+              <w:lang w:val="en-GB" w:eastAsia="en-GB"/>
             </w:rPr>
           </w:pPr>
-          <w:hyperlink w:anchor="_Toc531016713" w:history="1">
+          <w:hyperlink w:anchor="_Toc531083961" w:history="1">
             <w:r>
               <w:rPr>
                 <w:rStyle w:val="Hyperlink"/>
@@ -2785,7 +3020,7 @@
                 <w:noProof/>
                 <w:webHidden/>
               </w:rPr>
-              <w:instrText xml:space="preserve"> PAGEREF _Toc531016713 \h </w:instrText>
+              <w:instrText xml:space="preserve"> PAGEREF _Toc531083961 \h </w:instrText>
             </w:r>
             <w:r>
               <w:rPr>
@@ -2805,7 +3040,79 @@
                 <w:noProof/>
                 <w:webHidden/>
               </w:rPr>
-              <w:t>28</w:t>
+              <w:t>30</w:t>
+            </w:r>
+            <w:r>
+              <w:rPr>
+                <w:noProof/>
+                <w:webHidden/>
+              </w:rPr>
+              <w:fldChar w:fldCharType="end"/>
+            </w:r>
+          </w:hyperlink>
+        </w:p>
+        <w:p>
+          <w:pPr>
+            <w:pStyle w:val="TOC3"/>
+            <w:tabs>
+              <w:tab w:val="right" w:leader="dot" w:pos="9628"/>
+            </w:tabs>
+            <w:rPr>
+              <w:rFonts w:asciiTheme="minorHAnsi" w:eastAsiaTheme="minorEastAsia" w:hAnsiTheme="minorHAnsi" w:cstheme="minorBidi"/>
+              <w:noProof/>
+              <w:sz w:val="22"/>
+              <w:szCs w:val="22"/>
+              <w:lang w:val="en-GB" w:eastAsia="en-GB"/>
+            </w:rPr>
+          </w:pPr>
+          <w:hyperlink w:anchor="_Toc531083962" w:history="1">
+            <w:r>
+              <w:rPr>
+                <w:rStyle w:val="Hyperlink"/>
+                <w:noProof/>
+              </w:rPr>
+              <w:t>High Level (Huseyin Sert)</w:t>
+            </w:r>
+            <w:r>
+              <w:rPr>
+                <w:noProof/>
+                <w:webHidden/>
+              </w:rPr>
+              <w:tab/>
+            </w:r>
+            <w:r>
+              <w:rPr>
+                <w:noProof/>
+                <w:webHidden/>
+              </w:rPr>
+              <w:fldChar w:fldCharType="begin"/>
+            </w:r>
+            <w:r>
+              <w:rPr>
+                <w:noProof/>
+                <w:webHidden/>
+              </w:rPr>
+              <w:instrText xml:space="preserve"> PAGEREF _Toc531083962 \h </w:instrText>
+            </w:r>
+            <w:r>
+              <w:rPr>
+                <w:noProof/>
+                <w:webHidden/>
+              </w:rPr>
+            </w:r>
+            <w:r>
+              <w:rPr>
+                <w:noProof/>
+                <w:webHidden/>
+              </w:rPr>
+              <w:fldChar w:fldCharType="separate"/>
+            </w:r>
+            <w:r>
+              <w:rPr>
+                <w:noProof/>
+                <w:webHidden/>
+              </w:rPr>
+              <w:t>31</w:t>
             </w:r>
             <w:r>
               <w:rPr>
@@ -2825,9 +3132,12 @@
             <w:rPr>
               <w:rFonts w:eastAsiaTheme="minorEastAsia"/>
               <w:noProof/>
+              <w:sz w:val="22"/>
+              <w:szCs w:val="22"/>
+              <w:lang w:eastAsia="en-GB"/>
             </w:rPr>
           </w:pPr>
-          <w:hyperlink w:anchor="_Toc531016714" w:history="1">
+          <w:hyperlink w:anchor="_Toc531083963" w:history="1">
             <w:r>
               <w:rPr>
                 <w:rStyle w:val="Hyperlink"/>
@@ -2855,7 +3165,7 @@
                 <w:noProof/>
                 <w:webHidden/>
               </w:rPr>
-              <w:instrText xml:space="preserve"> PAGEREF _Toc531016714 \h </w:instrText>
+              <w:instrText xml:space="preserve"> PAGEREF _Toc531083963 \h </w:instrText>
             </w:r>
             <w:r>
               <w:rPr>
@@ -2875,7 +3185,7 @@
                 <w:noProof/>
                 <w:webHidden/>
               </w:rPr>
-              <w:t>29</w:t>
+              <w:t>32</w:t>
             </w:r>
             <w:r>
               <w:rPr>
@@ -2895,10 +3205,12 @@
             <w:rPr>
               <w:rFonts w:asciiTheme="minorHAnsi" w:eastAsiaTheme="minorEastAsia" w:hAnsiTheme="minorHAnsi" w:cstheme="minorBidi"/>
               <w:noProof/>
-              <w:lang w:val="en-GB"/>
+              <w:sz w:val="22"/>
+              <w:szCs w:val="22"/>
+              <w:lang w:val="en-GB" w:eastAsia="en-GB"/>
             </w:rPr>
           </w:pPr>
-          <w:hyperlink w:anchor="_Toc531016715" w:history="1">
+          <w:hyperlink w:anchor="_Toc531083964" w:history="1">
             <w:r>
               <w:rPr>
                 <w:rStyle w:val="Hyperlink"/>
@@ -2925,7 +3237,7 @@
                 <w:noProof/>
                 <w:webHidden/>
               </w:rPr>
-              <w:instrText xml:space="preserve"> PAGEREF _Toc531016715 \h </w:instrText>
+              <w:instrText xml:space="preserve"> PAGEREF _Toc531083964 \h </w:instrText>
             </w:r>
             <w:r>
               <w:rPr>
@@ -2945,7 +3257,79 @@
                 <w:noProof/>
                 <w:webHidden/>
               </w:rPr>
-              <w:t>29</w:t>
+              <w:t>32</w:t>
+            </w:r>
+            <w:r>
+              <w:rPr>
+                <w:noProof/>
+                <w:webHidden/>
+              </w:rPr>
+              <w:fldChar w:fldCharType="end"/>
+            </w:r>
+          </w:hyperlink>
+        </w:p>
+        <w:p>
+          <w:pPr>
+            <w:pStyle w:val="TOC3"/>
+            <w:tabs>
+              <w:tab w:val="right" w:leader="dot" w:pos="9628"/>
+            </w:tabs>
+            <w:rPr>
+              <w:rFonts w:asciiTheme="minorHAnsi" w:eastAsiaTheme="minorEastAsia" w:hAnsiTheme="minorHAnsi" w:cstheme="minorBidi"/>
+              <w:noProof/>
+              <w:sz w:val="22"/>
+              <w:szCs w:val="22"/>
+              <w:lang w:val="en-GB" w:eastAsia="en-GB"/>
+            </w:rPr>
+          </w:pPr>
+          <w:hyperlink w:anchor="_Toc531083965" w:history="1">
+            <w:r>
+              <w:rPr>
+                <w:rStyle w:val="Hyperlink"/>
+                <w:noProof/>
+              </w:rPr>
+              <w:t>High Level (Huseyin Sert)</w:t>
+            </w:r>
+            <w:r>
+              <w:rPr>
+                <w:noProof/>
+                <w:webHidden/>
+              </w:rPr>
+              <w:tab/>
+            </w:r>
+            <w:r>
+              <w:rPr>
+                <w:noProof/>
+                <w:webHidden/>
+              </w:rPr>
+              <w:fldChar w:fldCharType="begin"/>
+            </w:r>
+            <w:r>
+              <w:rPr>
+                <w:noProof/>
+                <w:webHidden/>
+              </w:rPr>
+              <w:instrText xml:space="preserve"> PAGEREF _Toc531083965 \h </w:instrText>
+            </w:r>
+            <w:r>
+              <w:rPr>
+                <w:noProof/>
+                <w:webHidden/>
+              </w:rPr>
+            </w:r>
+            <w:r>
+              <w:rPr>
+                <w:noProof/>
+                <w:webHidden/>
+              </w:rPr>
+              <w:fldChar w:fldCharType="separate"/>
+            </w:r>
+            <w:r>
+              <w:rPr>
+                <w:noProof/>
+                <w:webHidden/>
+              </w:rPr>
+              <w:t>33</w:t>
             </w:r>
             <w:r>
               <w:rPr>
@@ -2976,14 +3360,14 @@
           <w:b/>
         </w:rPr>
       </w:pPr>
-      <w:bookmarkStart w:id="0" w:name="_Toc531016675"/>
+      <w:bookmarkStart w:id="1" w:name="_Toc531083921"/>
       <w:r>
         <w:rPr>
           <w:b/>
         </w:rPr>
         <w:t>0xDEADBEEF</w:t>
       </w:r>
-      <w:bookmarkEnd w:id="0"/>
+      <w:bookmarkEnd w:id="1"/>
     </w:p>
     <w:p>
       <w:r>
@@ -3023,7 +3407,15 @@
         </w:numPr>
       </w:pPr>
       <w:r>
-        <w:t>Harrison James Marcks (HJM)</w:t>
+        <w:t xml:space="preserve">Harrison James </w:t>
+      </w:r>
+      <w:proofErr w:type="spellStart"/>
+      <w:r>
+        <w:t>Marcks</w:t>
+      </w:r>
+      <w:proofErr w:type="spellEnd"/>
+      <w:r>
+        <w:t xml:space="preserve"> (HJM)</w:t>
       </w:r>
     </w:p>
     <w:p>
@@ -3050,14 +3442,14 @@
           <w:b/>
         </w:rPr>
       </w:pPr>
-      <w:bookmarkStart w:id="1" w:name="_Toc531016676"/>
+      <w:bookmarkStart w:id="2" w:name="_Toc531083922"/>
       <w:r>
         <w:rPr>
           <w:b/>
         </w:rPr>
         <w:t>Purpose of document</w:t>
       </w:r>
-      <w:bookmarkEnd w:id="1"/>
+      <w:bookmarkEnd w:id="2"/>
     </w:p>
     <w:p>
       <w:r>
@@ -3141,15 +3533,18 @@
         <w:t>’</w:t>
       </w:r>
       <w:r>
-        <w:t>s initials to make it easier to see the individual contribution of each member.</w:t>
+        <w:t>s</w:t>
+      </w:r>
+      <w:r>
+        <w:t xml:space="preserve"> name on the contents page</w:t>
+      </w:r>
+      <w:r>
+        <w:t xml:space="preserve"> to make it easier to see the individual contribution of each member.</w:t>
       </w:r>
     </w:p>
     <w:p/>
     <w:p>
       <w:r>
-        <w:t xml:space="preserve">On the contents page you can see a name next to each component. This mean that component is accomplished by that name. </w:t>
-      </w:r>
-      <w:r>
         <w:t xml:space="preserve">There is also the </w:t>
       </w:r>
       <w:r>
@@ -3180,7 +3575,15 @@
         <w:t>version of individual progress along with all the revie</w:t>
       </w:r>
       <w:r>
-        <w:t>ws made by users to each other’s</w:t>
+        <w:t xml:space="preserve">ws made by users </w:t>
+      </w:r>
+      <w:proofErr w:type="gramStart"/>
+      <w:r>
+        <w:t>to</w:t>
+      </w:r>
+      <w:proofErr w:type="gramEnd"/>
+      <w:r>
+        <w:t xml:space="preserve"> each other’s</w:t>
       </w:r>
       <w:r>
         <w:t xml:space="preserve"> work.</w:t>
@@ -3236,6 +3639,7 @@
     </w:p>
     <w:p>
       <w:r>
+        <w:lastRenderedPageBreak/>
         <w:tab/>
         <w:t>-Might need to chase him up on that or confirm with other people</w:t>
       </w:r>
@@ -3261,18 +3665,17 @@
           <w:sz w:val="48"/>
         </w:rPr>
       </w:pPr>
-      <w:bookmarkStart w:id="2" w:name="_Toc530706054"/>
-      <w:bookmarkStart w:id="3" w:name="_Toc531016677"/>
+      <w:bookmarkStart w:id="3" w:name="_Toc530706054"/>
+      <w:bookmarkStart w:id="4" w:name="_Toc531083923"/>
       <w:r>
         <w:rPr>
           <w:b/>
           <w:sz w:val="48"/>
         </w:rPr>
-        <w:lastRenderedPageBreak/>
         <w:t>Requirements</w:t>
       </w:r>
-      <w:bookmarkEnd w:id="2"/>
       <w:bookmarkEnd w:id="3"/>
+      <w:bookmarkEnd w:id="4"/>
     </w:p>
     <w:p/>
     <w:p>
@@ -3292,7 +3695,23 @@
           <w:rFonts w:ascii="Calibri" w:hAnsi="Calibri" w:cs="Calibri"/>
           <w:b/>
         </w:rPr>
-        <w:t>Ease Of Use = E,</w:t>
+        <w:t xml:space="preserve">Ease </w:t>
+      </w:r>
+      <w:proofErr w:type="gramStart"/>
+      <w:r>
+        <w:rPr>
+          <w:rFonts w:ascii="Calibri" w:hAnsi="Calibri" w:cs="Calibri"/>
+          <w:b/>
+        </w:rPr>
+        <w:t>Of</w:t>
+      </w:r>
+      <w:proofErr w:type="gramEnd"/>
+      <w:r>
+        <w:rPr>
+          <w:rFonts w:ascii="Calibri" w:hAnsi="Calibri" w:cs="Calibri"/>
+          <w:b/>
+        </w:rPr>
+        <w:t xml:space="preserve"> Use = E,</w:t>
       </w:r>
       <w:r>
         <w:rPr>
@@ -3640,14 +4059,14 @@
                 <w:sz w:val="32"/>
               </w:rPr>
             </w:pPr>
-            <w:bookmarkStart w:id="4" w:name="_Toc531016678"/>
+            <w:bookmarkStart w:id="5" w:name="_Toc531083924"/>
             <w:r>
               <w:rPr>
                 <w:sz w:val="32"/>
               </w:rPr>
               <w:t>POST/Power on</w:t>
             </w:r>
-            <w:bookmarkEnd w:id="4"/>
+            <w:bookmarkEnd w:id="5"/>
           </w:p>
         </w:tc>
       </w:tr>
@@ -4702,14 +5121,30 @@
                 <w:rFonts w:ascii="Calibri" w:hAnsi="Calibri" w:cs="Calibri"/>
                 <w:szCs w:val="22"/>
               </w:rPr>
-              <w:t>Check blue</w:t>
-            </w:r>
-            <w:r>
-              <w:rPr>
-                <w:rFonts w:ascii="Calibri" w:hAnsi="Calibri" w:cs="Calibri"/>
-                <w:szCs w:val="22"/>
-              </w:rPr>
-              <w:t>tooth module</w:t>
+              <w:t xml:space="preserve">Check </w:t>
+            </w:r>
+            <w:proofErr w:type="spellStart"/>
+            <w:r>
+              <w:rPr>
+                <w:rFonts w:ascii="Calibri" w:hAnsi="Calibri" w:cs="Calibri"/>
+                <w:szCs w:val="22"/>
+              </w:rPr>
+              <w:t>blue</w:t>
+            </w:r>
+            <w:r>
+              <w:rPr>
+                <w:rFonts w:ascii="Calibri" w:hAnsi="Calibri" w:cs="Calibri"/>
+                <w:szCs w:val="22"/>
+              </w:rPr>
+              <w:t>tooth</w:t>
+            </w:r>
+            <w:proofErr w:type="spellEnd"/>
+            <w:r>
+              <w:rPr>
+                <w:rFonts w:ascii="Calibri" w:hAnsi="Calibri" w:cs="Calibri"/>
+                <w:szCs w:val="22"/>
+              </w:rPr>
+              <w:t xml:space="preserve"> module</w:t>
             </w:r>
           </w:p>
         </w:tc>
@@ -4970,14 +5405,29 @@
                 <w:sz w:val="32"/>
               </w:rPr>
             </w:pPr>
-            <w:bookmarkStart w:id="5" w:name="_Toc531016679"/>
+            <w:bookmarkStart w:id="6" w:name="_Toc531083925"/>
             <w:r>
               <w:rPr>
                 <w:sz w:val="32"/>
               </w:rPr>
-              <w:t>Ease Of Use</w:t>
-            </w:r>
-            <w:bookmarkEnd w:id="5"/>
+              <w:lastRenderedPageBreak/>
+              <w:t xml:space="preserve">Ease </w:t>
+            </w:r>
+            <w:proofErr w:type="gramStart"/>
+            <w:r>
+              <w:rPr>
+                <w:sz w:val="32"/>
+              </w:rPr>
+              <w:t>Of</w:t>
+            </w:r>
+            <w:proofErr w:type="gramEnd"/>
+            <w:r>
+              <w:rPr>
+                <w:sz w:val="32"/>
+              </w:rPr>
+              <w:t xml:space="preserve"> Use</w:t>
+            </w:r>
+            <w:bookmarkEnd w:id="6"/>
           </w:p>
         </w:tc>
       </w:tr>
@@ -5278,7 +5728,6 @@
                 <w:rFonts w:ascii="Calibri" w:hAnsi="Calibri" w:cs="Calibri"/>
                 <w:szCs w:val="22"/>
               </w:rPr>
-              <w:lastRenderedPageBreak/>
               <w:t>E</w:t>
             </w:r>
             <w:r>
@@ -6263,7 +6712,21 @@
               <w:rPr>
                 <w:rFonts w:ascii="Calibri" w:hAnsi="Calibri" w:cs="Calibri"/>
               </w:rPr>
-              <w:t>Make sure its ready to use when I need it</w:t>
+              <w:t xml:space="preserve">Make sure </w:t>
+            </w:r>
+            <w:proofErr w:type="spellStart"/>
+            <w:r>
+              <w:rPr>
+                <w:rFonts w:ascii="Calibri" w:hAnsi="Calibri" w:cs="Calibri"/>
+              </w:rPr>
+              <w:t>its</w:t>
+            </w:r>
+            <w:proofErr w:type="spellEnd"/>
+            <w:r>
+              <w:rPr>
+                <w:rFonts w:ascii="Calibri" w:hAnsi="Calibri" w:cs="Calibri"/>
+              </w:rPr>
+              <w:t xml:space="preserve"> ready to use when I need it</w:t>
             </w:r>
           </w:p>
         </w:tc>
@@ -6362,14 +6825,28 @@
                 <w:sz w:val="32"/>
               </w:rPr>
             </w:pPr>
-            <w:bookmarkStart w:id="6" w:name="_Toc531016680"/>
+            <w:bookmarkStart w:id="7" w:name="_Toc531083926"/>
             <w:r>
               <w:rPr>
                 <w:sz w:val="32"/>
               </w:rPr>
-              <w:t>Interfacing Between Devices</w:t>
-            </w:r>
-            <w:bookmarkEnd w:id="6"/>
+              <w:t xml:space="preserve">Interfacing </w:t>
+            </w:r>
+            <w:proofErr w:type="gramStart"/>
+            <w:r>
+              <w:rPr>
+                <w:sz w:val="32"/>
+              </w:rPr>
+              <w:t>Between</w:t>
+            </w:r>
+            <w:proofErr w:type="gramEnd"/>
+            <w:r>
+              <w:rPr>
+                <w:sz w:val="32"/>
+              </w:rPr>
+              <w:t xml:space="preserve"> Devices</w:t>
+            </w:r>
+            <w:bookmarkEnd w:id="7"/>
           </w:p>
         </w:tc>
       </w:tr>
@@ -6663,8 +7140,17 @@
                 <w:rFonts w:ascii="Calibri" w:hAnsi="Calibri" w:cs="Calibri"/>
                 <w:szCs w:val="22"/>
               </w:rPr>
-              <w:t>Be able to interface with the board via wifi</w:t>
-            </w:r>
+              <w:t xml:space="preserve">Be able to interface with the board via </w:t>
+            </w:r>
+            <w:proofErr w:type="spellStart"/>
+            <w:r>
+              <w:rPr>
+                <w:rFonts w:ascii="Calibri" w:hAnsi="Calibri" w:cs="Calibri"/>
+                <w:szCs w:val="22"/>
+              </w:rPr>
+              <w:t>wifi</w:t>
+            </w:r>
+            <w:proofErr w:type="spellEnd"/>
           </w:p>
         </w:tc>
         <w:tc>
@@ -6787,8 +7273,17 @@
                 <w:rFonts w:ascii="Calibri" w:hAnsi="Calibri" w:cs="Calibri"/>
                 <w:szCs w:val="22"/>
               </w:rPr>
-              <w:t>Be able to interface with the board via ethernet</w:t>
-            </w:r>
+              <w:t xml:space="preserve">Be able to interface with the board via </w:t>
+            </w:r>
+            <w:proofErr w:type="spellStart"/>
+            <w:r>
+              <w:rPr>
+                <w:rFonts w:ascii="Calibri" w:hAnsi="Calibri" w:cs="Calibri"/>
+                <w:szCs w:val="22"/>
+              </w:rPr>
+              <w:t>ethernet</w:t>
+            </w:r>
+            <w:proofErr w:type="spellEnd"/>
           </w:p>
         </w:tc>
         <w:tc>
@@ -7014,6 +7509,7 @@
                 <w:rFonts w:ascii="Calibri" w:hAnsi="Calibri" w:cs="Calibri"/>
                 <w:szCs w:val="22"/>
               </w:rPr>
+              <w:lastRenderedPageBreak/>
               <w:t>I6</w:t>
             </w:r>
           </w:p>
@@ -7390,14 +7886,14 @@
               <w:pStyle w:val="Heading2"/>
               <w:outlineLvl w:val="1"/>
             </w:pPr>
-            <w:bookmarkStart w:id="7" w:name="_Toc531016681"/>
+            <w:bookmarkStart w:id="8" w:name="_Toc531083927"/>
             <w:r>
               <w:rPr>
                 <w:sz w:val="32"/>
               </w:rPr>
               <w:t>Menu</w:t>
             </w:r>
-            <w:bookmarkEnd w:id="7"/>
+            <w:bookmarkEnd w:id="8"/>
           </w:p>
         </w:tc>
       </w:tr>
@@ -8543,14 +9039,14 @@
                 <w:sz w:val="32"/>
               </w:rPr>
             </w:pPr>
-            <w:bookmarkStart w:id="8" w:name="_Toc531016682"/>
+            <w:bookmarkStart w:id="9" w:name="_Toc531083928"/>
             <w:r>
               <w:rPr>
                 <w:sz w:val="32"/>
               </w:rPr>
               <w:t>Data Handling</w:t>
             </w:r>
-            <w:bookmarkEnd w:id="8"/>
+            <w:bookmarkEnd w:id="9"/>
           </w:p>
         </w:tc>
       </w:tr>
@@ -8984,14 +9480,14 @@
               <w:pStyle w:val="Heading2"/>
               <w:outlineLvl w:val="1"/>
             </w:pPr>
-            <w:bookmarkStart w:id="9" w:name="_Toc531016683"/>
+            <w:bookmarkStart w:id="10" w:name="_Toc531083929"/>
             <w:r>
               <w:rPr>
                 <w:sz w:val="32"/>
               </w:rPr>
               <w:t>Database</w:t>
             </w:r>
-            <w:bookmarkEnd w:id="9"/>
+            <w:bookmarkEnd w:id="10"/>
           </w:p>
         </w:tc>
       </w:tr>
@@ -9264,6 +9760,7 @@
                 <w:rFonts w:ascii="Calibri" w:hAnsi="Calibri" w:cs="Calibri"/>
                 <w:szCs w:val="22"/>
               </w:rPr>
+              <w:lastRenderedPageBreak/>
               <w:t>DB3</w:t>
             </w:r>
           </w:p>
@@ -9676,15 +10173,14 @@
                 <w:sz w:val="32"/>
               </w:rPr>
             </w:pPr>
-            <w:bookmarkStart w:id="10" w:name="_Toc531016684"/>
+            <w:bookmarkStart w:id="11" w:name="_Toc531083930"/>
             <w:r>
               <w:rPr>
                 <w:sz w:val="32"/>
               </w:rPr>
-              <w:lastRenderedPageBreak/>
               <w:t>Human Interface</w:t>
             </w:r>
-            <w:bookmarkEnd w:id="10"/>
+            <w:bookmarkEnd w:id="11"/>
           </w:p>
         </w:tc>
       </w:tr>
@@ -10864,14 +11360,14 @@
               <w:pStyle w:val="Heading2"/>
               <w:outlineLvl w:val="1"/>
             </w:pPr>
-            <w:bookmarkStart w:id="11" w:name="_Toc531016685"/>
+            <w:bookmarkStart w:id="12" w:name="_Toc531083931"/>
             <w:r>
               <w:rPr>
                 <w:sz w:val="32"/>
               </w:rPr>
               <w:t>Screen</w:t>
             </w:r>
-            <w:bookmarkEnd w:id="11"/>
+            <w:bookmarkEnd w:id="12"/>
           </w:p>
         </w:tc>
       </w:tr>
@@ -11684,14 +12180,15 @@
               <w:pStyle w:val="Heading2"/>
               <w:outlineLvl w:val="1"/>
             </w:pPr>
-            <w:bookmarkStart w:id="12" w:name="_Toc531016686"/>
+            <w:bookmarkStart w:id="13" w:name="_Toc531083932"/>
             <w:r>
               <w:rPr>
                 <w:sz w:val="32"/>
               </w:rPr>
+              <w:lastRenderedPageBreak/>
               <w:t>ECG</w:t>
             </w:r>
-            <w:bookmarkEnd w:id="12"/>
+            <w:bookmarkEnd w:id="13"/>
           </w:p>
         </w:tc>
       </w:tr>
@@ -12144,15 +12641,7 @@
                 <w:rFonts w:ascii="Calibri" w:hAnsi="Calibri" w:cs="Calibri"/>
                 <w:szCs w:val="22"/>
               </w:rPr>
-              <w:t xml:space="preserve">Readings can be more precise </w:t>
-            </w:r>
-            <w:r>
-              <w:rPr>
-                <w:rFonts w:ascii="Calibri" w:hAnsi="Calibri" w:cs="Calibri"/>
-                <w:szCs w:val="22"/>
-              </w:rPr>
-              <w:lastRenderedPageBreak/>
-              <w:t>based on the type of user</w:t>
+              <w:t>Readings can be more precise based on the type of user</w:t>
             </w:r>
           </w:p>
         </w:tc>
@@ -12173,7 +12662,6 @@
                 <w:rFonts w:ascii="Calibri" w:hAnsi="Calibri" w:cs="Calibri"/>
                 <w:szCs w:val="22"/>
               </w:rPr>
-              <w:lastRenderedPageBreak/>
               <w:t>N</w:t>
             </w:r>
           </w:p>
@@ -12511,8 +12999,8 @@
           <w:sz w:val="48"/>
         </w:rPr>
       </w:pPr>
-      <w:bookmarkStart w:id="13" w:name="_Toc529794358"/>
-      <w:bookmarkStart w:id="14" w:name="_Toc531016687"/>
+      <w:bookmarkStart w:id="14" w:name="_Toc529794358"/>
+      <w:bookmarkStart w:id="15" w:name="_Toc531083933"/>
       <w:r>
         <w:rPr>
           <w:b/>
@@ -12521,7 +13009,7 @@
         <w:lastRenderedPageBreak/>
         <w:t>Acceptance Tests</w:t>
       </w:r>
-      <w:bookmarkEnd w:id="14"/>
+      <w:bookmarkEnd w:id="15"/>
     </w:p>
     <w:p>
       <w:pPr>
@@ -12538,23 +13026,48 @@
           <w:sz w:val="32"/>
         </w:rPr>
       </w:pPr>
-      <w:bookmarkStart w:id="15" w:name="_Toc531016688"/>
+      <w:bookmarkStart w:id="16" w:name="_Toc531083934"/>
       <w:r>
         <w:rPr>
           <w:b/>
           <w:sz w:val="32"/>
         </w:rPr>
-        <w:t>POST/Power On</w:t>
-      </w:r>
-      <w:bookmarkEnd w:id="13"/>
+        <w:t xml:space="preserve">POST/Power </w:t>
+      </w:r>
+      <w:proofErr w:type="gramStart"/>
       <w:r>
         <w:rPr>
           <w:b/>
           <w:sz w:val="32"/>
         </w:rPr>
-        <w:t xml:space="preserve"> (Harrison James Marcks)</w:t>
-      </w:r>
-      <w:bookmarkEnd w:id="15"/>
+        <w:t>On</w:t>
+      </w:r>
+      <w:bookmarkEnd w:id="14"/>
+      <w:proofErr w:type="gramEnd"/>
+      <w:r>
+        <w:rPr>
+          <w:b/>
+          <w:sz w:val="32"/>
+        </w:rPr>
+        <w:t xml:space="preserve"> (Harrison James </w:t>
+      </w:r>
+      <w:proofErr w:type="spellStart"/>
+      <w:r>
+        <w:rPr>
+          <w:b/>
+          <w:sz w:val="32"/>
+        </w:rPr>
+        <w:t>Marcks</w:t>
+      </w:r>
+      <w:proofErr w:type="spellEnd"/>
+      <w:r>
+        <w:rPr>
+          <w:b/>
+          <w:sz w:val="32"/>
+        </w:rPr>
+        <w:t>)</w:t>
+      </w:r>
+      <w:bookmarkEnd w:id="16"/>
     </w:p>
     <w:p>
       <w:r>
@@ -14255,6 +14768,7 @@
         <w:rPr>
           <w:b/>
         </w:rPr>
+        <w:lastRenderedPageBreak/>
         <w:t>Test Name</w:t>
       </w:r>
       <w:r>
@@ -14279,7 +14793,6 @@
         <w:rPr>
           <w:b/>
         </w:rPr>
-        <w:lastRenderedPageBreak/>
         <w:t>Outline</w:t>
       </w:r>
       <w:r>
@@ -14476,7 +14989,11 @@
         <w:t>Requirements Tested</w:t>
       </w:r>
       <w:r>
-        <w:t>: P10, P1, P2, P3, P4, P5, P6, P7, P8, P9</w:t>
+        <w:t xml:space="preserve">: P10, P1, P2, P3, P4, P5, P6, P7, P8, </w:t>
+      </w:r>
+      <w:proofErr w:type="gramStart"/>
+      <w:r>
+        <w:t>P9</w:t>
       </w:r>
       <w:r>
         <w:br/>
@@ -14487,6 +15004,7 @@
         </w:rPr>
         <w:t>Outline</w:t>
       </w:r>
+      <w:proofErr w:type="gramEnd"/>
       <w:r>
         <w:t>: Perform all tests in sequence at system boot</w:t>
       </w:r>
@@ -14753,8 +15271,8 @@
           <w:sz w:val="32"/>
         </w:rPr>
       </w:pPr>
-      <w:bookmarkStart w:id="16" w:name="_Toc529794359"/>
-      <w:bookmarkStart w:id="17" w:name="_Toc531016689"/>
+      <w:bookmarkStart w:id="17" w:name="_Toc529794359"/>
+      <w:bookmarkStart w:id="18" w:name="_Toc531083935"/>
       <w:r>
         <w:rPr>
           <w:b/>
@@ -14762,7 +15280,7 @@
         </w:rPr>
         <w:t>Ease of Use</w:t>
       </w:r>
-      <w:bookmarkEnd w:id="16"/>
+      <w:bookmarkEnd w:id="17"/>
       <w:r>
         <w:rPr>
           <w:b/>
@@ -14770,7 +15288,7 @@
         </w:rPr>
         <w:t xml:space="preserve"> (Huseyin Sert)</w:t>
       </w:r>
-      <w:bookmarkEnd w:id="17"/>
+      <w:bookmarkEnd w:id="18"/>
     </w:p>
     <w:p>
       <w:pPr>
@@ -15146,12 +15664,19 @@
         <w:rPr>
           <w:rFonts w:cstheme="minorHAnsi"/>
         </w:rPr>
-        <w:t>: EU2, EU3, EU4</w:t>
-      </w:r>
+        <w:t xml:space="preserve">: EU2, EU3, </w:t>
+      </w:r>
+      <w:proofErr w:type="gramStart"/>
       <w:r>
         <w:rPr>
           <w:rFonts w:cstheme="minorHAnsi"/>
         </w:rPr>
+        <w:t>EU4</w:t>
+      </w:r>
+      <w:r>
+        <w:rPr>
+          <w:rFonts w:cstheme="minorHAnsi"/>
+        </w:rPr>
         <w:br/>
       </w:r>
       <w:r>
@@ -15161,6 +15686,7 @@
         </w:rPr>
         <w:t>Outline</w:t>
       </w:r>
+      <w:proofErr w:type="gramEnd"/>
       <w:r>
         <w:rPr>
           <w:rFonts w:cstheme="minorHAnsi"/>
@@ -15235,6 +15761,7 @@
                 <w:sz w:val="26"/>
                 <w:szCs w:val="26"/>
               </w:rPr>
+              <w:lastRenderedPageBreak/>
               <w:t>STEP</w:t>
             </w:r>
           </w:p>
@@ -15291,7 +15818,6 @@
                 <w:sz w:val="26"/>
                 <w:szCs w:val="26"/>
               </w:rPr>
-              <w:lastRenderedPageBreak/>
               <w:t>1.</w:t>
             </w:r>
           </w:p>
@@ -16518,6 +17044,7 @@
                 <w:sz w:val="26"/>
                 <w:szCs w:val="26"/>
               </w:rPr>
+              <w:lastRenderedPageBreak/>
               <w:t>3.</w:t>
             </w:r>
           </w:p>
@@ -17017,10 +17544,10 @@
           <w:sz w:val="32"/>
         </w:rPr>
       </w:pPr>
-      <w:bookmarkStart w:id="18" w:name="_nedl8a8z5v5g" w:colFirst="0" w:colLast="0"/>
-      <w:bookmarkStart w:id="19" w:name="_Toc529794360"/>
-      <w:bookmarkStart w:id="20" w:name="_Toc531016690"/>
-      <w:bookmarkEnd w:id="18"/>
+      <w:bookmarkStart w:id="19" w:name="_nedl8a8z5v5g" w:colFirst="0" w:colLast="0"/>
+      <w:bookmarkStart w:id="20" w:name="_Toc529794360"/>
+      <w:bookmarkStart w:id="21" w:name="_Toc531083936"/>
+      <w:bookmarkEnd w:id="19"/>
       <w:r>
         <w:rPr>
           <w:b/>
@@ -17028,7 +17555,7 @@
         </w:rPr>
         <w:t>Interfacing Between Devices</w:t>
       </w:r>
-      <w:bookmarkEnd w:id="19"/>
+      <w:bookmarkEnd w:id="20"/>
       <w:r>
         <w:rPr>
           <w:b/>
@@ -17036,7 +17563,7 @@
         </w:rPr>
         <w:t xml:space="preserve"> (Dan Steer)</w:t>
       </w:r>
-      <w:bookmarkEnd w:id="20"/>
+      <w:bookmarkEnd w:id="21"/>
     </w:p>
     <w:p>
       <w:r>
@@ -17598,6 +18125,7 @@
               <w:rPr>
                 <w:sz w:val="22"/>
               </w:rPr>
+              <w:lastRenderedPageBreak/>
               <w:t>1</w:t>
             </w:r>
           </w:p>
@@ -17743,7 +18271,6 @@
               <w:rPr>
                 <w:sz w:val="22"/>
               </w:rPr>
-              <w:lastRenderedPageBreak/>
               <w:t>3</w:t>
             </w:r>
           </w:p>
@@ -18573,6 +19100,7 @@
               <w:rPr>
                 <w:sz w:val="22"/>
               </w:rPr>
+              <w:lastRenderedPageBreak/>
               <w:t>4</w:t>
             </w:r>
           </w:p>
@@ -18648,7 +19176,6 @@
         <w:rPr>
           <w:b/>
         </w:rPr>
-        <w:lastRenderedPageBreak/>
         <w:t>Test Name</w:t>
       </w:r>
       <w:r>
@@ -19253,8 +19780,8 @@
           <w:sz w:val="32"/>
         </w:rPr>
       </w:pPr>
-      <w:bookmarkStart w:id="21" w:name="_Toc529794361"/>
-      <w:bookmarkStart w:id="22" w:name="_Toc531016691"/>
+      <w:bookmarkStart w:id="22" w:name="_Toc529794361"/>
+      <w:bookmarkStart w:id="23" w:name="_Toc531083937"/>
       <w:r>
         <w:rPr>
           <w:b/>
@@ -19262,7 +19789,7 @@
         </w:rPr>
         <w:t>Menu</w:t>
       </w:r>
-      <w:bookmarkEnd w:id="21"/>
+      <w:bookmarkEnd w:id="22"/>
       <w:r>
         <w:rPr>
           <w:b/>
@@ -19270,7 +19797,7 @@
         </w:rPr>
         <w:t xml:space="preserve"> (Jesse Batt)</w:t>
       </w:r>
-      <w:bookmarkEnd w:id="22"/>
+      <w:bookmarkEnd w:id="23"/>
     </w:p>
     <w:p>
       <w:r>
@@ -19610,6 +20137,7 @@
                 <w:sz w:val="20"/>
                 <w:szCs w:val="20"/>
               </w:rPr>
+              <w:lastRenderedPageBreak/>
               <w:t>3</w:t>
             </w:r>
           </w:p>
@@ -19715,7 +20243,23 @@
           <w:rFonts w:asciiTheme="minorHAnsi" w:hAnsiTheme="minorHAnsi" w:cstheme="minorHAnsi"/>
           <w:lang w:val="en-US"/>
         </w:rPr>
-        <w:t>: M2, M3, M4, H5, ECG(All), S2, S5, DB1, DB5, H6</w:t>
+        <w:t xml:space="preserve">: M2, M3, M4, H5, </w:t>
+      </w:r>
+      <w:proofErr w:type="gramStart"/>
+      <w:r>
+        <w:rPr>
+          <w:rFonts w:asciiTheme="minorHAnsi" w:hAnsiTheme="minorHAnsi" w:cstheme="minorHAnsi"/>
+          <w:lang w:val="en-US"/>
+        </w:rPr>
+        <w:t>ECG(</w:t>
+      </w:r>
+      <w:proofErr w:type="gramEnd"/>
+      <w:r>
+        <w:rPr>
+          <w:rFonts w:asciiTheme="minorHAnsi" w:hAnsiTheme="minorHAnsi" w:cstheme="minorHAnsi"/>
+          <w:lang w:val="en-US"/>
+        </w:rPr>
+        <w:t>All), S2, S5, DB1, DB5, H6</w:t>
       </w:r>
       <w:r>
         <w:rPr>
@@ -19825,7 +20369,6 @@
                 <w:rFonts w:asciiTheme="majorHAnsi" w:eastAsia="Arial Unicode MS" w:hAnsiTheme="majorHAnsi" w:cstheme="minorHAnsi"/>
                 <w:sz w:val="26"/>
               </w:rPr>
-              <w:lastRenderedPageBreak/>
               <w:t>STEP</w:t>
             </w:r>
           </w:p>
@@ -20230,7 +20773,11 @@
         <w:t>Requirements Tested</w:t>
       </w:r>
       <w:r>
-        <w:t>: M1, M2, M7, H1, S5, P6</w:t>
+        <w:t xml:space="preserve">: M1, M2, M7, H1, S5, </w:t>
+      </w:r>
+      <w:proofErr w:type="gramStart"/>
+      <w:r>
+        <w:t>P6</w:t>
       </w:r>
       <w:r>
         <w:br/>
@@ -20242,6 +20789,7 @@
         </w:rPr>
         <w:t>Outline</w:t>
       </w:r>
+      <w:proofErr w:type="gramEnd"/>
       <w:r>
         <w:t>: Ensure the board can be rebooted as prompted by the user</w:t>
       </w:r>
@@ -20537,8 +21085,8 @@
           <w:sz w:val="32"/>
         </w:rPr>
       </w:pPr>
-      <w:bookmarkStart w:id="23" w:name="_Toc529794362"/>
-      <w:bookmarkStart w:id="24" w:name="_Toc531016692"/>
+      <w:bookmarkStart w:id="24" w:name="_Toc529794362"/>
+      <w:bookmarkStart w:id="25" w:name="_Toc531083938"/>
       <w:r>
         <w:rPr>
           <w:b/>
@@ -20546,7 +21094,7 @@
         </w:rPr>
         <w:t>Data Handling</w:t>
       </w:r>
-      <w:bookmarkEnd w:id="23"/>
+      <w:bookmarkEnd w:id="24"/>
       <w:r>
         <w:rPr>
           <w:b/>
@@ -20554,7 +21102,7 @@
         </w:rPr>
         <w:t xml:space="preserve"> (Jesse Batt)</w:t>
       </w:r>
-      <w:bookmarkEnd w:id="24"/>
+      <w:bookmarkEnd w:id="25"/>
     </w:p>
     <w:p>
       <w:r>
@@ -20975,6 +21523,7 @@
         <w:rPr>
           <w:b/>
         </w:rPr>
+        <w:lastRenderedPageBreak/>
         <w:t>Test Name</w:t>
       </w:r>
       <w:r>
@@ -21210,7 +21759,7 @@
                 <w:rFonts w:asciiTheme="minorHAnsi" w:eastAsia="Arial Unicode MS" w:hAnsiTheme="minorHAnsi" w:cstheme="minorHAnsi"/>
                 <w:sz w:val="22"/>
               </w:rPr>
-              <w:t>ding</w:t>
+              <w:t>Successful</w:t>
             </w:r>
           </w:p>
         </w:tc>
@@ -21241,7 +21790,6 @@
                 <w:sz w:val="22"/>
                 <w:szCs w:val="20"/>
               </w:rPr>
-              <w:lastRenderedPageBreak/>
               <w:t>2</w:t>
             </w:r>
           </w:p>
@@ -21388,8 +21936,8 @@
           <w:sz w:val="32"/>
         </w:rPr>
       </w:pPr>
-      <w:bookmarkStart w:id="25" w:name="_Toc529794363"/>
-      <w:bookmarkStart w:id="26" w:name="_Toc531016693"/>
+      <w:bookmarkStart w:id="26" w:name="_Toc529794363"/>
+      <w:bookmarkStart w:id="27" w:name="_Toc531083939"/>
       <w:r>
         <w:rPr>
           <w:b/>
@@ -21397,7 +21945,7 @@
         </w:rPr>
         <w:t>Database</w:t>
       </w:r>
-      <w:bookmarkEnd w:id="25"/>
+      <w:bookmarkEnd w:id="26"/>
       <w:r>
         <w:rPr>
           <w:b/>
@@ -21405,7 +21953,7 @@
         </w:rPr>
         <w:t xml:space="preserve"> (Dan Steer)</w:t>
       </w:r>
-      <w:bookmarkEnd w:id="26"/>
+      <w:bookmarkEnd w:id="27"/>
     </w:p>
     <w:p>
       <w:r>
@@ -21482,8 +22030,6 @@
       <w:r>
         <w:t>The EC</w:t>
       </w:r>
-      <w:bookmarkStart w:id="27" w:name="_GoBack"/>
-      <w:bookmarkEnd w:id="27"/>
       <w:r>
         <w:t>G is powered and healthy.</w:t>
       </w:r>
@@ -22070,7 +22616,7 @@
         </w:rPr>
       </w:pPr>
       <w:bookmarkStart w:id="28" w:name="_Toc529794364"/>
-      <w:bookmarkStart w:id="29" w:name="_Toc531016694"/>
+      <w:bookmarkStart w:id="29" w:name="_Toc531083940"/>
       <w:r>
         <w:rPr>
           <w:b/>
@@ -22084,7 +22630,23 @@
           <w:b/>
           <w:sz w:val="32"/>
         </w:rPr>
-        <w:t xml:space="preserve"> (Harrison James Marcks)</w:t>
+        <w:t xml:space="preserve"> (Harrison James </w:t>
+      </w:r>
+      <w:proofErr w:type="spellStart"/>
+      <w:r>
+        <w:rPr>
+          <w:b/>
+          <w:sz w:val="32"/>
+        </w:rPr>
+        <w:t>Marcks</w:t>
+      </w:r>
+      <w:proofErr w:type="spellEnd"/>
+      <w:r>
+        <w:rPr>
+          <w:b/>
+          <w:sz w:val="32"/>
+        </w:rPr>
+        <w:t>)</w:t>
       </w:r>
       <w:bookmarkEnd w:id="29"/>
     </w:p>
@@ -22109,7 +22671,11 @@
         <w:t>Requirements Tested</w:t>
       </w:r>
       <w:r>
-        <w:t>: H1. H2, H3, H4</w:t>
+        <w:t xml:space="preserve">: H1. H2, H3, </w:t>
+      </w:r>
+      <w:proofErr w:type="gramStart"/>
+      <w:r>
+        <w:t>H4</w:t>
       </w:r>
       <w:r>
         <w:br/>
@@ -22121,6 +22687,7 @@
         </w:rPr>
         <w:t>Outline</w:t>
       </w:r>
+      <w:proofErr w:type="gramEnd"/>
       <w:r>
         <w:t>: Ensure that a single button click is registered as only a click</w:t>
       </w:r>
@@ -22269,6 +22836,7 @@
               <w:rPr>
                 <w:sz w:val="26"/>
               </w:rPr>
+              <w:lastRenderedPageBreak/>
               <w:t>1</w:t>
             </w:r>
           </w:p>
@@ -22333,7 +22901,11 @@
         <w:t>Requirements Tested</w:t>
       </w:r>
       <w:r>
-        <w:t>: H1. H2, H3, H4</w:t>
+        <w:t xml:space="preserve">: H1. H2, H3, </w:t>
+      </w:r>
+      <w:proofErr w:type="gramStart"/>
+      <w:r>
+        <w:t>H4</w:t>
       </w:r>
       <w:r>
         <w:br/>
@@ -22345,6 +22917,7 @@
         </w:rPr>
         <w:t>Outline</w:t>
       </w:r>
+      <w:proofErr w:type="gramEnd"/>
       <w:r>
         <w:t>: Ensure that a double button click is registered as only a double click</w:t>
       </w:r>
@@ -22493,7 +23066,6 @@
               <w:rPr>
                 <w:sz w:val="26"/>
               </w:rPr>
-              <w:lastRenderedPageBreak/>
               <w:t>1</w:t>
             </w:r>
           </w:p>
@@ -22552,7 +23124,11 @@
         <w:t>Requirements Tested</w:t>
       </w:r>
       <w:r>
-        <w:t>: H1. H2, H3, H4</w:t>
+        <w:t xml:space="preserve">: H1. H2, H3, </w:t>
+      </w:r>
+      <w:proofErr w:type="gramStart"/>
+      <w:r>
+        <w:t>H4</w:t>
       </w:r>
       <w:r>
         <w:br/>
@@ -22564,6 +23140,7 @@
         </w:rPr>
         <w:t>Outline</w:t>
       </w:r>
+      <w:proofErr w:type="gramEnd"/>
       <w:r>
         <w:t>: Ensure that a single long press is registered as only a long a press</w:t>
       </w:r>
@@ -23471,6 +24048,7 @@
           <w:rFonts w:ascii="Calibri" w:hAnsi="Calibri"/>
           <w:b/>
         </w:rPr>
+        <w:lastRenderedPageBreak/>
         <w:t>Pre-requisites</w:t>
       </w:r>
       <w:r>
@@ -23624,11 +24202,19 @@
                 <w:sz w:val="22"/>
               </w:rPr>
             </w:pPr>
-            <w:r>
-              <w:rPr>
-                <w:sz w:val="22"/>
-              </w:rPr>
-              <w:t>Goto user profiles</w:t>
+            <w:proofErr w:type="spellStart"/>
+            <w:r>
+              <w:rPr>
+                <w:sz w:val="22"/>
+              </w:rPr>
+              <w:t>Goto</w:t>
+            </w:r>
+            <w:proofErr w:type="spellEnd"/>
+            <w:r>
+              <w:rPr>
+                <w:sz w:val="22"/>
+              </w:rPr>
+              <w:t xml:space="preserve"> user profiles</w:t>
             </w:r>
           </w:p>
         </w:tc>
@@ -23814,7 +24400,6 @@
           <w:rFonts w:ascii="Calibri" w:hAnsi="Calibri"/>
           <w:b/>
         </w:rPr>
-        <w:lastRenderedPageBreak/>
         <w:t>Outline</w:t>
       </w:r>
       <w:r>
@@ -24312,7 +24897,7 @@
         </w:rPr>
       </w:pPr>
       <w:bookmarkStart w:id="30" w:name="_Toc529794365"/>
-      <w:bookmarkStart w:id="31" w:name="_Toc531016695"/>
+      <w:bookmarkStart w:id="31" w:name="_Toc531083941"/>
       <w:r>
         <w:rPr>
           <w:b/>
@@ -24361,12 +24946,19 @@
         <w:rPr>
           <w:rFonts w:cstheme="minorHAnsi"/>
         </w:rPr>
-        <w:t>: S1, S3, E1, E6</w:t>
-      </w:r>
+        <w:t xml:space="preserve">: S1, S3, E1, </w:t>
+      </w:r>
+      <w:proofErr w:type="gramStart"/>
       <w:r>
         <w:rPr>
           <w:rFonts w:cstheme="minorHAnsi"/>
         </w:rPr>
+        <w:t>E6</w:t>
+      </w:r>
+      <w:r>
+        <w:rPr>
+          <w:rFonts w:cstheme="minorHAnsi"/>
+        </w:rPr>
         <w:br/>
       </w:r>
       <w:r>
@@ -24376,6 +24968,7 @@
         </w:rPr>
         <w:t>Outline</w:t>
       </w:r>
+      <w:proofErr w:type="gramEnd"/>
       <w:r>
         <w:rPr>
           <w:rFonts w:cstheme="minorHAnsi"/>
@@ -24735,12 +25328,19 @@
         <w:rPr>
           <w:rFonts w:cstheme="minorHAnsi"/>
         </w:rPr>
-        <w:t>S2, DB1, DB4</w:t>
-      </w:r>
+        <w:t xml:space="preserve">S2, DB1, </w:t>
+      </w:r>
+      <w:proofErr w:type="gramStart"/>
       <w:r>
         <w:rPr>
           <w:rFonts w:cstheme="minorHAnsi"/>
         </w:rPr>
+        <w:t>DB4</w:t>
+      </w:r>
+      <w:r>
+        <w:rPr>
+          <w:rFonts w:cstheme="minorHAnsi"/>
+        </w:rPr>
         <w:br/>
       </w:r>
       <w:r>
@@ -24750,6 +25350,7 @@
         </w:rPr>
         <w:t>Outline</w:t>
       </w:r>
+      <w:proofErr w:type="gramEnd"/>
       <w:r>
         <w:rPr>
           <w:rFonts w:cstheme="minorHAnsi"/>
@@ -24966,6 +25567,7 @@
               <w:rPr>
                 <w:sz w:val="22"/>
               </w:rPr>
+              <w:lastRenderedPageBreak/>
               <w:t>2.</w:t>
             </w:r>
           </w:p>
@@ -25214,7 +25816,6 @@
               <w:rPr>
                 <w:sz w:val="22"/>
               </w:rPr>
-              <w:lastRenderedPageBreak/>
               <w:t>1.</w:t>
             </w:r>
           </w:p>
@@ -25806,12 +26407,19 @@
         <w:rPr>
           <w:rFonts w:cstheme="minorHAnsi"/>
         </w:rPr>
-        <w:t>: S5, P2, H6, M1, M2, M3, M4, M5, M6</w:t>
-      </w:r>
+        <w:t xml:space="preserve">: S5, P2, H6, M1, M2, M3, M4, M5, </w:t>
+      </w:r>
+      <w:proofErr w:type="gramStart"/>
       <w:r>
         <w:rPr>
           <w:rFonts w:cstheme="minorHAnsi"/>
         </w:rPr>
+        <w:t>M6</w:t>
+      </w:r>
+      <w:r>
+        <w:rPr>
+          <w:rFonts w:cstheme="minorHAnsi"/>
+        </w:rPr>
         <w:br/>
       </w:r>
       <w:r>
@@ -25821,6 +26429,7 @@
         </w:rPr>
         <w:t>Outline</w:t>
       </w:r>
+      <w:proofErr w:type="gramEnd"/>
       <w:r>
         <w:rPr>
           <w:rFonts w:cstheme="minorHAnsi"/>
@@ -26013,7 +26622,7 @@
         </w:rPr>
       </w:pPr>
       <w:bookmarkStart w:id="32" w:name="_Toc529794366"/>
-      <w:bookmarkStart w:id="33" w:name="_Toc531016696"/>
+      <w:bookmarkStart w:id="33" w:name="_Toc531083942"/>
       <w:r>
         <w:rPr>
           <w:b/>
@@ -26027,7 +26636,23 @@
           <w:b/>
           <w:sz w:val="32"/>
         </w:rPr>
-        <w:t xml:space="preserve"> (Harrison James Marcks)</w:t>
+        <w:t xml:space="preserve"> (Harrison James </w:t>
+      </w:r>
+      <w:proofErr w:type="spellStart"/>
+      <w:r>
+        <w:rPr>
+          <w:b/>
+          <w:sz w:val="32"/>
+        </w:rPr>
+        <w:t>Marcks</w:t>
+      </w:r>
+      <w:proofErr w:type="spellEnd"/>
+      <w:r>
+        <w:rPr>
+          <w:b/>
+          <w:sz w:val="32"/>
+        </w:rPr>
+        <w:t>)</w:t>
       </w:r>
       <w:bookmarkEnd w:id="33"/>
     </w:p>
@@ -26052,7 +26677,11 @@
         <w:t>Requirements Tested</w:t>
       </w:r>
       <w:r>
-        <w:t>: EL1, EL2, EL3, EL5, EL6</w:t>
+        <w:t xml:space="preserve">: EL1, EL2, EL3, EL5, </w:t>
+      </w:r>
+      <w:proofErr w:type="gramStart"/>
+      <w:r>
+        <w:t>EL6</w:t>
       </w:r>
       <w:r>
         <w:br/>
@@ -26064,6 +26693,7 @@
         </w:rPr>
         <w:t>Outline</w:t>
       </w:r>
+      <w:proofErr w:type="gramEnd"/>
       <w:r>
         <w:t>: Take the measurements for a user’s heart rate</w:t>
       </w:r>
@@ -26075,6 +26705,7 @@
           <w:rFonts w:ascii="Calibri" w:hAnsi="Calibri"/>
           <w:b/>
         </w:rPr>
+        <w:lastRenderedPageBreak/>
         <w:t>Pre-requisites</w:t>
       </w:r>
       <w:r>
@@ -26402,7 +27033,6 @@
         <w:rPr>
           <w:b/>
         </w:rPr>
-        <w:lastRenderedPageBreak/>
         <w:t>Test Name</w:t>
       </w:r>
       <w:r>
@@ -26419,7 +27049,11 @@
         <w:t>Requirements Tested</w:t>
       </w:r>
       <w:r>
-        <w:t>: EL1, EL2, EL3, EL4, EL5, EL6</w:t>
+        <w:t xml:space="preserve">: EL1, EL2, EL3, EL4, EL5, </w:t>
+      </w:r>
+      <w:proofErr w:type="gramStart"/>
+      <w:r>
+        <w:t>EL6</w:t>
       </w:r>
       <w:r>
         <w:br/>
@@ -26431,6 +27065,7 @@
         </w:rPr>
         <w:t>Outline</w:t>
       </w:r>
+      <w:proofErr w:type="gramEnd"/>
       <w:r>
         <w:t>: The sensitivity of the device needs to be changed based on a user’s age</w:t>
       </w:r>
@@ -26900,7 +27535,7 @@
           <w:sz w:val="48"/>
         </w:rPr>
       </w:pPr>
-      <w:bookmarkStart w:id="34" w:name="_Toc531016697"/>
+      <w:bookmarkStart w:id="34" w:name="_Toc531083943"/>
       <w:r>
         <w:rPr>
           <w:b/>
@@ -26919,7 +27554,7 @@
           <w:sz w:val="32"/>
         </w:rPr>
       </w:pPr>
-      <w:bookmarkStart w:id="35" w:name="_Toc531016698"/>
+      <w:bookmarkStart w:id="35" w:name="_Toc531083944"/>
       <w:r>
         <w:rPr>
           <w:b/>
@@ -27190,7 +27825,7 @@
           <w:sz w:val="32"/>
         </w:rPr>
       </w:pPr>
-      <w:bookmarkStart w:id="36" w:name="_Toc531016699"/>
+      <w:bookmarkStart w:id="36" w:name="_Toc531083945"/>
       <w:r>
         <w:rPr>
           <w:b/>
@@ -27208,7 +27843,7 @@
           <w:sz w:val="32"/>
         </w:rPr>
       </w:pPr>
-      <w:bookmarkStart w:id="37" w:name="_Toc531016700"/>
+      <w:bookmarkStart w:id="37" w:name="_Toc531083946"/>
       <w:r>
         <w:rPr>
           <w:sz w:val="32"/>
@@ -27293,7 +27928,7 @@
           <w:sz w:val="32"/>
         </w:rPr>
       </w:pPr>
-      <w:bookmarkStart w:id="38" w:name="_Toc531016701"/>
+      <w:bookmarkStart w:id="38" w:name="_Toc531083947"/>
       <w:r>
         <w:rPr>
           <w:sz w:val="32"/>
@@ -27394,7 +28029,7 @@
           <w:sz w:val="32"/>
         </w:rPr>
       </w:pPr>
-      <w:bookmarkStart w:id="39" w:name="_Toc531016702"/>
+      <w:bookmarkStart w:id="39" w:name="_Toc531083948"/>
       <w:r>
         <w:rPr>
           <w:b/>
@@ -27412,7 +28047,7 @@
           <w:sz w:val="32"/>
         </w:rPr>
       </w:pPr>
-      <w:bookmarkStart w:id="40" w:name="_Toc531016703"/>
+      <w:bookmarkStart w:id="40" w:name="_Toc531083949"/>
       <w:r>
         <w:rPr>
           <w:sz w:val="32"/>
@@ -27508,7 +28143,7 @@
           <w:sz w:val="32"/>
         </w:rPr>
       </w:pPr>
-      <w:bookmarkStart w:id="41" w:name="_Toc531016704"/>
+      <w:bookmarkStart w:id="41" w:name="_Toc531083950"/>
       <w:r>
         <w:rPr>
           <w:sz w:val="32"/>
@@ -27650,7 +28285,7 @@
           <w:sz w:val="32"/>
         </w:rPr>
       </w:pPr>
-      <w:bookmarkStart w:id="42" w:name="_Toc531016705"/>
+      <w:bookmarkStart w:id="42" w:name="_Toc531083951"/>
       <w:r>
         <w:rPr>
           <w:b/>
@@ -27668,7 +28303,7 @@
           <w:sz w:val="32"/>
         </w:rPr>
       </w:pPr>
-      <w:bookmarkStart w:id="43" w:name="_Toc531016706"/>
+      <w:bookmarkStart w:id="43" w:name="_Toc531083952"/>
       <w:r>
         <w:rPr>
           <w:sz w:val="32"/>
@@ -27752,7 +28387,7 @@
           <w:sz w:val="32"/>
         </w:rPr>
       </w:pPr>
-      <w:bookmarkStart w:id="44" w:name="_Toc531016707"/>
+      <w:bookmarkStart w:id="44" w:name="_Toc531083953"/>
       <w:r>
         <w:rPr>
           <w:sz w:val="32"/>
@@ -27857,7 +28492,7 @@
           <w:sz w:val="32"/>
         </w:rPr>
       </w:pPr>
-      <w:bookmarkStart w:id="45" w:name="_Toc531016708"/>
+      <w:bookmarkStart w:id="45" w:name="_Toc531083954"/>
       <w:r>
         <w:rPr>
           <w:b/>
@@ -27875,7 +28510,7 @@
           <w:sz w:val="32"/>
         </w:rPr>
       </w:pPr>
-      <w:bookmarkStart w:id="46" w:name="_Toc531016709"/>
+      <w:bookmarkStart w:id="46" w:name="_Toc531083955"/>
       <w:r>
         <w:rPr>
           <w:sz w:val="32"/>
@@ -27889,6 +28524,7 @@
       <w:r>
         <w:rPr>
           <w:noProof/>
+          <w:lang w:val="en-GB" w:eastAsia="en-GB"/>
         </w:rPr>
         <w:drawing>
           <wp:inline distT="0" distB="0" distL="0" distR="0" wp14:anchorId="3099A856" wp14:editId="34EE41C7">
@@ -27934,6 +28570,95 @@
       </w:r>
     </w:p>
     <w:p>
+      <w:pPr>
+        <w:pStyle w:val="Heading3"/>
+        <w:rPr>
+          <w:sz w:val="32"/>
+        </w:rPr>
+      </w:pPr>
+      <w:r>
+        <w:br w:type="page"/>
+      </w:r>
+      <w:bookmarkStart w:id="47" w:name="_Toc531083956"/>
+      <w:r>
+        <w:rPr>
+          <w:sz w:val="32"/>
+        </w:rPr>
+        <w:lastRenderedPageBreak/>
+        <w:t xml:space="preserve">High </w:t>
+      </w:r>
+      <w:r>
+        <w:rPr>
+          <w:sz w:val="32"/>
+        </w:rPr>
+        <w:t>Level</w:t>
+      </w:r>
+      <w:r>
+        <w:rPr>
+          <w:sz w:val="32"/>
+        </w:rPr>
+        <w:t xml:space="preserve"> (Huseyin Sert)</w:t>
+      </w:r>
+      <w:bookmarkEnd w:id="47"/>
+    </w:p>
+    <w:p>
+      <w:r>
+        <w:rPr>
+          <w:noProof/>
+          <w:lang w:val="en-GB" w:eastAsia="en-GB"/>
+        </w:rPr>
+        <w:drawing>
+          <wp:inline distT="0" distB="0" distL="0" distR="0" wp14:anchorId="57B5FC67" wp14:editId="68B5BBF1">
+            <wp:extent cx="3609975" cy="5276850"/>
+            <wp:effectExtent l="0" t="0" r="9525" b="0"/>
+            <wp:docPr id="1" name="Picture 1" descr="\\nstu-nas01.uwe.ac.uk\users2$\h2-sert\Windows\Desktop\Capture.PNG"/>
+            <wp:cNvGraphicFramePr>
+              <a:graphicFrameLocks xmlns:a="http://schemas.openxmlformats.org/drawingml/2006/main" noChangeAspect="1"/>
+            </wp:cNvGraphicFramePr>
+            <a:graphic xmlns:a="http://schemas.openxmlformats.org/drawingml/2006/main">
+              <a:graphicData uri="http://schemas.openxmlformats.org/drawingml/2006/picture">
+                <pic:pic xmlns:pic="http://schemas.openxmlformats.org/drawingml/2006/picture">
+                  <pic:nvPicPr>
+                    <pic:cNvPr id="0" name="Picture 1" descr="\\nstu-nas01.uwe.ac.uk\users2$\h2-sert\Windows\Desktop\Capture.PNG"/>
+                    <pic:cNvPicPr>
+                      <a:picLocks noChangeAspect="1" noChangeArrowheads="1"/>
+                    </pic:cNvPicPr>
+                  </pic:nvPicPr>
+                  <pic:blipFill rotWithShape="1">
+                    <a:blip r:embed="rId16">
+                      <a:extLst>
+                        <a:ext uri="{28A0092B-C50C-407E-A947-70E740481C1C}">
+                          <a14:useLocalDpi xmlns:a14="http://schemas.microsoft.com/office/drawing/2010/main" val="0"/>
+                        </a:ext>
+                      </a:extLst>
+                    </a:blip>
+                    <a:srcRect r="786" b="539"/>
+                    <a:stretch/>
+                  </pic:blipFill>
+                  <pic:spPr bwMode="auto">
+                    <a:xfrm>
+                      <a:off x="0" y="0"/>
+                      <a:ext cx="3609975" cy="5276850"/>
+                    </a:xfrm>
+                    <a:prstGeom prst="rect">
+                      <a:avLst/>
+                    </a:prstGeom>
+                    <a:noFill/>
+                    <a:ln>
+                      <a:noFill/>
+                    </a:ln>
+                    <a:extLst>
+                      <a:ext uri="{53640926-AAD7-44D8-BBD7-CCE9431645EC}">
+                        <a14:shadowObscured xmlns:a14="http://schemas.microsoft.com/office/drawing/2010/main"/>
+                      </a:ext>
+                    </a:extLst>
+                  </pic:spPr>
+                </pic:pic>
+              </a:graphicData>
+            </a:graphic>
+          </wp:inline>
+        </w:drawing>
+      </w:r>
       <w:r>
         <w:br w:type="page"/>
       </w:r>
@@ -27946,7 +28671,7 @@
           <w:sz w:val="32"/>
         </w:rPr>
       </w:pPr>
-      <w:bookmarkStart w:id="47" w:name="_Toc531016710"/>
+      <w:bookmarkStart w:id="48" w:name="_Toc531083957"/>
       <w:r>
         <w:rPr>
           <w:b/>
@@ -27955,7 +28680,7 @@
         <w:lastRenderedPageBreak/>
         <w:t>Options Menu</w:t>
       </w:r>
-      <w:bookmarkEnd w:id="47"/>
+      <w:bookmarkEnd w:id="48"/>
     </w:p>
     <w:p>
       <w:pPr>
@@ -27964,19 +28689,20 @@
           <w:sz w:val="32"/>
         </w:rPr>
       </w:pPr>
-      <w:bookmarkStart w:id="48" w:name="_Toc531016711"/>
+      <w:bookmarkStart w:id="49" w:name="_Toc531083958"/>
       <w:r>
         <w:rPr>
           <w:sz w:val="32"/>
         </w:rPr>
         <w:t>Low Level (Jesse Batt)</w:t>
       </w:r>
-      <w:bookmarkEnd w:id="48"/>
+      <w:bookmarkEnd w:id="49"/>
     </w:p>
     <w:p>
       <w:r>
         <w:rPr>
           <w:noProof/>
+          <w:lang w:val="en-GB" w:eastAsia="en-GB"/>
         </w:rPr>
         <w:drawing>
           <wp:inline distT="0" distB="0" distL="0" distR="0" wp14:anchorId="68FD3F78" wp14:editId="446BC78F">
@@ -27994,7 +28720,7 @@
                     <pic:cNvPicPr/>
                   </pic:nvPicPr>
                   <pic:blipFill>
-                    <a:blip r:embed="rId16">
+                    <a:blip r:embed="rId17">
                       <a:extLst>
                         <a:ext uri="{28A0092B-C50C-407E-A947-70E740481C1C}">
                           <a14:useLocalDpi xmlns:a14="http://schemas.microsoft.com/office/drawing/2010/main" val="0"/>
@@ -28028,22 +28754,85 @@
     </w:p>
     <w:p>
       <w:pPr>
+        <w:pStyle w:val="Heading3"/>
+        <w:rPr>
+          <w:sz w:val="32"/>
+        </w:rPr>
+      </w:pPr>
+      <w:bookmarkStart w:id="50" w:name="_Toc531083959"/>
+      <w:r>
+        <w:rPr>
+          <w:sz w:val="32"/>
+        </w:rPr>
+        <w:lastRenderedPageBreak/>
+        <w:t>High Level (Huseyin Sert)</w:t>
+      </w:r>
+      <w:bookmarkEnd w:id="50"/>
+    </w:p>
+    <w:p>
+      <w:r>
+        <w:rPr>
+          <w:noProof/>
+          <w:lang w:val="en-GB" w:eastAsia="en-GB"/>
+        </w:rPr>
+        <w:drawing>
+          <wp:inline distT="0" distB="0" distL="0" distR="0" wp14:anchorId="45FF5FF8" wp14:editId="53981979">
+            <wp:extent cx="6120130" cy="5635625"/>
+            <wp:effectExtent l="0" t="0" r="0" b="3175"/>
+            <wp:docPr id="13" name="Picture 13"/>
+            <wp:cNvGraphicFramePr>
+              <a:graphicFrameLocks xmlns:a="http://schemas.openxmlformats.org/drawingml/2006/main" noChangeAspect="1"/>
+            </wp:cNvGraphicFramePr>
+            <a:graphic xmlns:a="http://schemas.openxmlformats.org/drawingml/2006/main">
+              <a:graphicData uri="http://schemas.openxmlformats.org/drawingml/2006/picture">
+                <pic:pic xmlns:pic="http://schemas.openxmlformats.org/drawingml/2006/picture">
+                  <pic:nvPicPr>
+                    <pic:cNvPr id="1" name=""/>
+                    <pic:cNvPicPr/>
+                  </pic:nvPicPr>
+                  <pic:blipFill>
+                    <a:blip r:embed="rId18"/>
+                    <a:stretch>
+                      <a:fillRect/>
+                    </a:stretch>
+                  </pic:blipFill>
+                  <pic:spPr>
+                    <a:xfrm>
+                      <a:off x="0" y="0"/>
+                      <a:ext cx="6120130" cy="5635625"/>
+                    </a:xfrm>
+                    <a:prstGeom prst="rect">
+                      <a:avLst/>
+                    </a:prstGeom>
+                  </pic:spPr>
+                </pic:pic>
+              </a:graphicData>
+            </a:graphic>
+          </wp:inline>
+        </w:drawing>
+      </w:r>
+      <w:r>
+        <w:br w:type="page"/>
+      </w:r>
+    </w:p>
+    <w:p/>
+    <w:p>
+      <w:pPr>
         <w:pStyle w:val="Heading2"/>
         <w:rPr>
           <w:b/>
           <w:sz w:val="32"/>
         </w:rPr>
       </w:pPr>
-      <w:bookmarkStart w:id="49" w:name="_Toc531016712"/>
+      <w:bookmarkStart w:id="51" w:name="_Toc531083960"/>
       <w:r>
         <w:rPr>
           <w:b/>
           <w:sz w:val="32"/>
         </w:rPr>
-        <w:lastRenderedPageBreak/>
         <w:t>User Profile Menu</w:t>
       </w:r>
-      <w:bookmarkEnd w:id="49"/>
+      <w:bookmarkEnd w:id="51"/>
     </w:p>
     <w:p>
       <w:pPr>
@@ -28052,19 +28841,20 @@
           <w:sz w:val="32"/>
         </w:rPr>
       </w:pPr>
-      <w:bookmarkStart w:id="50" w:name="_Toc531016713"/>
+      <w:bookmarkStart w:id="52" w:name="_Toc531083961"/>
       <w:r>
         <w:rPr>
           <w:sz w:val="32"/>
         </w:rPr>
         <w:t>Low Level (Jesse Batt)</w:t>
       </w:r>
-      <w:bookmarkEnd w:id="50"/>
+      <w:bookmarkEnd w:id="52"/>
     </w:p>
     <w:p>
       <w:r>
         <w:rPr>
           <w:noProof/>
+          <w:lang w:val="en-GB" w:eastAsia="en-GB"/>
         </w:rPr>
         <w:drawing>
           <wp:inline distT="0" distB="0" distL="0" distR="0" wp14:anchorId="0FB5B484" wp14:editId="126C3199">
@@ -28082,7 +28872,7 @@
                     <pic:cNvPicPr/>
                   </pic:nvPicPr>
                   <pic:blipFill>
-                    <a:blip r:embed="rId17">
+                    <a:blip r:embed="rId19">
                       <a:extLst>
                         <a:ext uri="{28A0092B-C50C-407E-A947-70E740481C1C}">
                           <a14:useLocalDpi xmlns:a14="http://schemas.microsoft.com/office/drawing/2010/main" val="0"/>
@@ -28116,13 +28906,107 @@
     </w:p>
     <w:p>
       <w:pPr>
+        <w:pStyle w:val="Heading3"/>
+        <w:rPr>
+          <w:sz w:val="32"/>
+        </w:rPr>
+      </w:pPr>
+      <w:bookmarkStart w:id="53" w:name="_Toc531083962"/>
+      <w:r>
+        <w:rPr>
+          <w:sz w:val="32"/>
+        </w:rPr>
+        <w:lastRenderedPageBreak/>
+        <w:t>High</w:t>
+      </w:r>
+      <w:r>
+        <w:rPr>
+          <w:sz w:val="32"/>
+        </w:rPr>
+        <w:t xml:space="preserve"> Level (</w:t>
+      </w:r>
+      <w:r>
+        <w:rPr>
+          <w:sz w:val="32"/>
+        </w:rPr>
+        <w:t>Huseyin Sert</w:t>
+      </w:r>
+      <w:r>
+        <w:rPr>
+          <w:sz w:val="32"/>
+        </w:rPr>
+        <w:t>)</w:t>
+      </w:r>
+      <w:bookmarkEnd w:id="53"/>
+    </w:p>
+    <w:p>
+      <w:r>
+        <w:rPr>
+          <w:noProof/>
+          <w:lang w:val="en-GB" w:eastAsia="en-GB"/>
+        </w:rPr>
+        <w:drawing>
+          <wp:inline distT="0" distB="0" distL="0" distR="0" wp14:anchorId="17C0D95B" wp14:editId="464E0EA6">
+            <wp:extent cx="6120130" cy="6814950"/>
+            <wp:effectExtent l="0" t="0" r="0" b="5080"/>
+            <wp:docPr id="7" name="Picture 7" descr="\\nstu-nas01.uwe.ac.uk\users2$\h2-sert\Windows\Desktop\Capture.PNG"/>
+            <wp:cNvGraphicFramePr>
+              <a:graphicFrameLocks xmlns:a="http://schemas.openxmlformats.org/drawingml/2006/main" noChangeAspect="1"/>
+            </wp:cNvGraphicFramePr>
+            <a:graphic xmlns:a="http://schemas.openxmlformats.org/drawingml/2006/main">
+              <a:graphicData uri="http://schemas.openxmlformats.org/drawingml/2006/picture">
+                <pic:pic xmlns:pic="http://schemas.openxmlformats.org/drawingml/2006/picture">
+                  <pic:nvPicPr>
+                    <pic:cNvPr id="0" name="Picture 3" descr="\\nstu-nas01.uwe.ac.uk\users2$\h2-sert\Windows\Desktop\Capture.PNG"/>
+                    <pic:cNvPicPr>
+                      <a:picLocks noChangeAspect="1" noChangeArrowheads="1"/>
+                    </pic:cNvPicPr>
+                  </pic:nvPicPr>
+                  <pic:blipFill>
+                    <a:blip r:embed="rId20">
+                      <a:extLst>
+                        <a:ext uri="{28A0092B-C50C-407E-A947-70E740481C1C}">
+                          <a14:useLocalDpi xmlns:a14="http://schemas.microsoft.com/office/drawing/2010/main" val="0"/>
+                        </a:ext>
+                      </a:extLst>
+                    </a:blip>
+                    <a:srcRect/>
+                    <a:stretch>
+                      <a:fillRect/>
+                    </a:stretch>
+                  </pic:blipFill>
+                  <pic:spPr bwMode="auto">
+                    <a:xfrm>
+                      <a:off x="0" y="0"/>
+                      <a:ext cx="6120130" cy="6814950"/>
+                    </a:xfrm>
+                    <a:prstGeom prst="rect">
+                      <a:avLst/>
+                    </a:prstGeom>
+                    <a:noFill/>
+                    <a:ln>
+                      <a:noFill/>
+                    </a:ln>
+                  </pic:spPr>
+                </pic:pic>
+              </a:graphicData>
+            </a:graphic>
+          </wp:inline>
+        </w:drawing>
+      </w:r>
+      <w:r>
+        <w:br w:type="page"/>
+      </w:r>
+    </w:p>
+    <w:p>
+      <w:pPr>
         <w:pStyle w:val="Heading2"/>
         <w:rPr>
           <w:b/>
           <w:sz w:val="32"/>
         </w:rPr>
       </w:pPr>
-      <w:bookmarkStart w:id="51" w:name="_Toc531016714"/>
+      <w:bookmarkStart w:id="54" w:name="_Toc531083963"/>
       <w:r>
         <w:rPr>
           <w:b/>
@@ -28131,7 +29015,7 @@
         <w:lastRenderedPageBreak/>
         <w:t>ECG Activity</w:t>
       </w:r>
-      <w:bookmarkEnd w:id="51"/>
+      <w:bookmarkEnd w:id="54"/>
     </w:p>
     <w:p>
       <w:pPr>
@@ -28140,19 +29024,20 @@
           <w:sz w:val="32"/>
         </w:rPr>
       </w:pPr>
-      <w:bookmarkStart w:id="52" w:name="_Toc531016715"/>
+      <w:bookmarkStart w:id="55" w:name="_Toc531083964"/>
       <w:r>
         <w:rPr>
           <w:sz w:val="32"/>
         </w:rPr>
         <w:t>Low Level (Jesse Batt)</w:t>
       </w:r>
-      <w:bookmarkEnd w:id="52"/>
+      <w:bookmarkEnd w:id="55"/>
     </w:p>
     <w:p>
       <w:r>
         <w:rPr>
           <w:noProof/>
+          <w:lang w:val="en-GB" w:eastAsia="en-GB"/>
         </w:rPr>
         <w:drawing>
           <wp:inline distT="0" distB="0" distL="0" distR="0" wp14:anchorId="55B7A147" wp14:editId="00944141">
@@ -28170,7 +29055,7 @@
                     <pic:cNvPicPr/>
                   </pic:nvPicPr>
                   <pic:blipFill rotWithShape="1">
-                    <a:blip r:embed="rId18">
+                    <a:blip r:embed="rId21">
                       <a:extLst>
                         <a:ext uri="{28A0092B-C50C-407E-A947-70E740481C1C}">
                           <a14:useLocalDpi xmlns:a14="http://schemas.microsoft.com/office/drawing/2010/main" val="0"/>
@@ -28204,13 +29089,124 @@
         </w:drawing>
       </w:r>
     </w:p>
+    <w:p/>
+    <w:p/>
+    <w:p/>
+    <w:p>
+      <w:r>
+        <w:br w:type="page"/>
+      </w:r>
+    </w:p>
+    <w:p>
+      <w:pPr>
+        <w:pStyle w:val="Heading3"/>
+        <w:rPr>
+          <w:sz w:val="32"/>
+        </w:rPr>
+      </w:pPr>
+      <w:bookmarkStart w:id="56" w:name="_Toc531083965"/>
+      <w:r>
+        <w:rPr>
+          <w:sz w:val="32"/>
+        </w:rPr>
+        <w:lastRenderedPageBreak/>
+        <w:t>High</w:t>
+      </w:r>
+      <w:r>
+        <w:rPr>
+          <w:sz w:val="32"/>
+        </w:rPr>
+        <w:t xml:space="preserve"> Level (</w:t>
+      </w:r>
+      <w:r>
+        <w:rPr>
+          <w:sz w:val="32"/>
+        </w:rPr>
+        <w:t>Huseyin</w:t>
+      </w:r>
+      <w:r>
+        <w:rPr>
+          <w:sz w:val="32"/>
+        </w:rPr>
+        <w:t xml:space="preserve"> </w:t>
+      </w:r>
+      <w:r>
+        <w:rPr>
+          <w:sz w:val="32"/>
+        </w:rPr>
+        <w:t>Sert</w:t>
+      </w:r>
+      <w:r>
+        <w:rPr>
+          <w:sz w:val="32"/>
+        </w:rPr>
+        <w:t>)</w:t>
+      </w:r>
+      <w:bookmarkEnd w:id="56"/>
+    </w:p>
+    <w:p>
+      <w:r>
+        <w:rPr>
+          <w:noProof/>
+          <w:lang w:val="en-GB" w:eastAsia="en-GB"/>
+        </w:rPr>
+        <w:drawing>
+          <wp:inline distT="0" distB="0" distL="0" distR="0" wp14:anchorId="65A672FF" wp14:editId="3FB04621">
+            <wp:extent cx="6048375" cy="6677025"/>
+            <wp:effectExtent l="0" t="0" r="9525" b="9525"/>
+            <wp:docPr id="12" name="Picture 12" descr="\\nstu-nas01.uwe.ac.uk\users2$\h2-sert\Windows\Desktop\Capture.PNG"/>
+            <wp:cNvGraphicFramePr>
+              <a:graphicFrameLocks xmlns:a="http://schemas.openxmlformats.org/drawingml/2006/main" noChangeAspect="1"/>
+            </wp:cNvGraphicFramePr>
+            <a:graphic xmlns:a="http://schemas.openxmlformats.org/drawingml/2006/main">
+              <a:graphicData uri="http://schemas.openxmlformats.org/drawingml/2006/picture">
+                <pic:pic xmlns:pic="http://schemas.openxmlformats.org/drawingml/2006/picture">
+                  <pic:nvPicPr>
+                    <pic:cNvPr id="0" name="Picture 4" descr="\\nstu-nas01.uwe.ac.uk\users2$\h2-sert\Windows\Desktop\Capture.PNG"/>
+                    <pic:cNvPicPr>
+                      <a:picLocks noChangeAspect="1" noChangeArrowheads="1"/>
+                    </pic:cNvPicPr>
+                  </pic:nvPicPr>
+                  <pic:blipFill>
+                    <a:blip r:embed="rId22">
+                      <a:extLst>
+                        <a:ext uri="{28A0092B-C50C-407E-A947-70E740481C1C}">
+                          <a14:useLocalDpi xmlns:a14="http://schemas.microsoft.com/office/drawing/2010/main" val="0"/>
+                        </a:ext>
+                      </a:extLst>
+                    </a:blip>
+                    <a:srcRect/>
+                    <a:stretch>
+                      <a:fillRect/>
+                    </a:stretch>
+                  </pic:blipFill>
+                  <pic:spPr bwMode="auto">
+                    <a:xfrm>
+                      <a:off x="0" y="0"/>
+                      <a:ext cx="6048375" cy="6677025"/>
+                    </a:xfrm>
+                    <a:prstGeom prst="rect">
+                      <a:avLst/>
+                    </a:prstGeom>
+                    <a:noFill/>
+                    <a:ln>
+                      <a:noFill/>
+                    </a:ln>
+                  </pic:spPr>
+                </pic:pic>
+              </a:graphicData>
+            </a:graphic>
+          </wp:inline>
+        </w:drawing>
+      </w:r>
+    </w:p>
     <w:sectPr>
-      <w:headerReference w:type="even" r:id="rId19"/>
-      <w:headerReference w:type="default" r:id="rId20"/>
-      <w:footerReference w:type="even" r:id="rId21"/>
-      <w:footerReference w:type="default" r:id="rId22"/>
-      <w:headerReference w:type="first" r:id="rId23"/>
-      <w:footerReference w:type="first" r:id="rId24"/>
+      <w:headerReference w:type="even" r:id="rId23"/>
+      <w:headerReference w:type="default" r:id="rId24"/>
+      <w:footerReference w:type="even" r:id="rId25"/>
+      <w:footerReference w:type="default" r:id="rId26"/>
+      <w:headerReference w:type="first" r:id="rId27"/>
+      <w:footerReference w:type="first" r:id="rId28"/>
       <w:pgSz w:w="11906" w:h="16838"/>
       <w:pgMar w:top="1134" w:right="1134" w:bottom="1134" w:left="1134" w:header="709" w:footer="850" w:gutter="0"/>
       <w:cols w:space="720"/>
@@ -28222,7 +29218,7 @@
 </file>
 
 <file path=word/endnotes.xml><?xml version="1.0" encoding="utf-8"?>
-<w:endnotes xmlns:wpc="http://schemas.microsoft.com/office/word/2010/wordprocessingCanvas" xmlns:cx="http://schemas.microsoft.com/office/drawing/2014/chartex" xmlns:cx1="http://schemas.microsoft.com/office/drawing/2015/9/8/chartex" xmlns:cx2="http://schemas.microsoft.com/office/drawing/2015/10/21/chartex" xmlns:cx3="http://schemas.microsoft.com/office/drawing/2016/5/9/chartex" xmlns:cx4="http://schemas.microsoft.com/office/drawing/2016/5/10/chartex" xmlns:cx5="http://schemas.microsoft.com/office/drawing/2016/5/11/chartex" xmlns:cx6="http://schemas.microsoft.com/office/drawing/2016/5/12/chartex" xmlns:cx7="http://schemas.microsoft.com/office/drawing/2016/5/13/chartex" xmlns:cx8="http://schemas.microsoft.com/office/drawing/2016/5/14/chartex" xmlns:mc="http://schemas.openxmlformats.org/markup-compatibility/2006" xmlns:aink="http://schemas.microsoft.com/office/drawing/2016/ink" xmlns:am3d="http://schemas.microsoft.com/office/drawing/2017/model3d" xmlns:o="urn:schemas-microsoft-com:office:office" xmlns:r="http://schemas.openxmlformats.org/officeDocument/2006/relationships" xmlns:m="http://schemas.openxmlformats.org/officeDocument/2006/math" xmlns:v="urn:schemas-microsoft-com:vml" xmlns:wp14="http://schemas.microsoft.com/office/word/2010/wordprocessingDrawing" xmlns:wp="http://schemas.openxmlformats.org/drawingml/2006/wordprocessingDrawing" xmlns:w10="urn:schemas-microsoft-com:office:word" xmlns:w="http://schemas.openxmlformats.org/wordprocessingml/2006/main" xmlns:w14="http://schemas.microsoft.com/office/word/2010/wordml" xmlns:w15="http://schemas.microsoft.com/office/word/2012/wordml" xmlns:w16cid="http://schemas.microsoft.com/office/word/2016/wordml/cid" xmlns:w16se="http://schemas.microsoft.com/office/word/2015/wordml/symex" xmlns:wpg="http://schemas.microsoft.com/office/word/2010/wordprocessingGroup" xmlns:wpi="http://schemas.microsoft.com/office/word/2010/wordprocessingInk" xmlns:wne="http://schemas.microsoft.com/office/word/2006/wordml" xmlns:wps="http://schemas.microsoft.com/office/word/2010/wordprocessingShape" mc:Ignorable="w14 w15 w16se w16cid wp14">
+<w:endnotes xmlns:wpc="http://schemas.microsoft.com/office/word/2010/wordprocessingCanvas" xmlns:cx="http://schemas.microsoft.com/office/drawing/2014/chartex" xmlns:cx1="http://schemas.microsoft.com/office/drawing/2015/9/8/chartex" xmlns:mc="http://schemas.openxmlformats.org/markup-compatibility/2006" xmlns:o="urn:schemas-microsoft-com:office:office" xmlns:r="http://schemas.openxmlformats.org/officeDocument/2006/relationships" xmlns:m="http://schemas.openxmlformats.org/officeDocument/2006/math" xmlns:v="urn:schemas-microsoft-com:vml" xmlns:wp14="http://schemas.microsoft.com/office/word/2010/wordprocessingDrawing" xmlns:wp="http://schemas.openxmlformats.org/drawingml/2006/wordprocessingDrawing" xmlns:w10="urn:schemas-microsoft-com:office:word" xmlns:w="http://schemas.openxmlformats.org/wordprocessingml/2006/main" xmlns:w14="http://schemas.microsoft.com/office/word/2010/wordml" xmlns:w15="http://schemas.microsoft.com/office/word/2012/wordml" xmlns:w16se="http://schemas.microsoft.com/office/word/2015/wordml/symex" xmlns:wpg="http://schemas.microsoft.com/office/word/2010/wordprocessingGroup" xmlns:wpi="http://schemas.microsoft.com/office/word/2010/wordprocessingInk" xmlns:wne="http://schemas.microsoft.com/office/word/2006/wordml" xmlns:wps="http://schemas.microsoft.com/office/word/2010/wordprocessingShape" mc:Ignorable="w14 w15 w16se wp14">
   <w:endnote w:type="separator" w:id="-1">
     <w:p>
       <w:r>
@@ -28241,7 +29237,7 @@
 </file>
 
 <file path=word/footer1.xml><?xml version="1.0" encoding="utf-8"?>
-<w:ftr xmlns:wpc="http://schemas.microsoft.com/office/word/2010/wordprocessingCanvas" xmlns:cx="http://schemas.microsoft.com/office/drawing/2014/chartex" xmlns:cx1="http://schemas.microsoft.com/office/drawing/2015/9/8/chartex" xmlns:cx2="http://schemas.microsoft.com/office/drawing/2015/10/21/chartex" xmlns:cx3="http://schemas.microsoft.com/office/drawing/2016/5/9/chartex" xmlns:cx4="http://schemas.microsoft.com/office/drawing/2016/5/10/chartex" xmlns:cx5="http://schemas.microsoft.com/office/drawing/2016/5/11/chartex" xmlns:cx6="http://schemas.microsoft.com/office/drawing/2016/5/12/chartex" xmlns:cx7="http://schemas.microsoft.com/office/drawing/2016/5/13/chartex" xmlns:cx8="http://schemas.microsoft.com/office/drawing/2016/5/14/chartex" xmlns:mc="http://schemas.openxmlformats.org/markup-compatibility/2006" xmlns:aink="http://schemas.microsoft.com/office/drawing/2016/ink" xmlns:am3d="http://schemas.microsoft.com/office/drawing/2017/model3d" xmlns:o="urn:schemas-microsoft-com:office:office" xmlns:r="http://schemas.openxmlformats.org/officeDocument/2006/relationships" xmlns:m="http://schemas.openxmlformats.org/officeDocument/2006/math" xmlns:v="urn:schemas-microsoft-com:vml" xmlns:wp14="http://schemas.microsoft.com/office/word/2010/wordprocessingDrawing" xmlns:wp="http://schemas.openxmlformats.org/drawingml/2006/wordprocessingDrawing" xmlns:w10="urn:schemas-microsoft-com:office:word" xmlns:w="http://schemas.openxmlformats.org/wordprocessingml/2006/main" xmlns:w14="http://schemas.microsoft.com/office/word/2010/wordml" xmlns:w15="http://schemas.microsoft.com/office/word/2012/wordml" xmlns:w16cid="http://schemas.microsoft.com/office/word/2016/wordml/cid" xmlns:w16se="http://schemas.microsoft.com/office/word/2015/wordml/symex" xmlns:wpg="http://schemas.microsoft.com/office/word/2010/wordprocessingGroup" xmlns:wpi="http://schemas.microsoft.com/office/word/2010/wordprocessingInk" xmlns:wne="http://schemas.microsoft.com/office/word/2006/wordml" xmlns:wps="http://schemas.microsoft.com/office/word/2010/wordprocessingShape" mc:Ignorable="w14 w15 w16se w16cid wp14">
+<w:ftr xmlns:wpc="http://schemas.microsoft.com/office/word/2010/wordprocessingCanvas" xmlns:cx="http://schemas.microsoft.com/office/drawing/2014/chartex" xmlns:cx1="http://schemas.microsoft.com/office/drawing/2015/9/8/chartex" xmlns:mc="http://schemas.openxmlformats.org/markup-compatibility/2006" xmlns:o="urn:schemas-microsoft-com:office:office" xmlns:r="http://schemas.openxmlformats.org/officeDocument/2006/relationships" xmlns:m="http://schemas.openxmlformats.org/officeDocument/2006/math" xmlns:v="urn:schemas-microsoft-com:vml" xmlns:wp14="http://schemas.microsoft.com/office/word/2010/wordprocessingDrawing" xmlns:wp="http://schemas.openxmlformats.org/drawingml/2006/wordprocessingDrawing" xmlns:w10="urn:schemas-microsoft-com:office:word" xmlns:w="http://schemas.openxmlformats.org/wordprocessingml/2006/main" xmlns:w14="http://schemas.microsoft.com/office/word/2010/wordml" xmlns:w15="http://schemas.microsoft.com/office/word/2012/wordml" xmlns:w16se="http://schemas.microsoft.com/office/word/2015/wordml/symex" xmlns:wpg="http://schemas.microsoft.com/office/word/2010/wordprocessingGroup" xmlns:wpi="http://schemas.microsoft.com/office/word/2010/wordprocessingInk" xmlns:wne="http://schemas.microsoft.com/office/word/2006/wordml" xmlns:wps="http://schemas.microsoft.com/office/word/2010/wordprocessingShape" mc:Ignorable="w14 w15 w16se wp14">
   <w:p>
     <w:pPr>
       <w:pStyle w:val="Footer"/>
@@ -28251,7 +29247,7 @@
 </file>
 
 <file path=word/footer2.xml><?xml version="1.0" encoding="utf-8"?>
-<w:ftr xmlns:wpc="http://schemas.microsoft.com/office/word/2010/wordprocessingCanvas" xmlns:cx="http://schemas.microsoft.com/office/drawing/2014/chartex" xmlns:cx1="http://schemas.microsoft.com/office/drawing/2015/9/8/chartex" xmlns:cx2="http://schemas.microsoft.com/office/drawing/2015/10/21/chartex" xmlns:cx3="http://schemas.microsoft.com/office/drawing/2016/5/9/chartex" xmlns:cx4="http://schemas.microsoft.com/office/drawing/2016/5/10/chartex" xmlns:cx5="http://schemas.microsoft.com/office/drawing/2016/5/11/chartex" xmlns:cx6="http://schemas.microsoft.com/office/drawing/2016/5/12/chartex" xmlns:cx7="http://schemas.microsoft.com/office/drawing/2016/5/13/chartex" xmlns:cx8="http://schemas.microsoft.com/office/drawing/2016/5/14/chartex" xmlns:mc="http://schemas.openxmlformats.org/markup-compatibility/2006" xmlns:aink="http://schemas.microsoft.com/office/drawing/2016/ink" xmlns:am3d="http://schemas.microsoft.com/office/drawing/2017/model3d" xmlns:o="urn:schemas-microsoft-com:office:office" xmlns:r="http://schemas.openxmlformats.org/officeDocument/2006/relationships" xmlns:m="http://schemas.openxmlformats.org/officeDocument/2006/math" xmlns:v="urn:schemas-microsoft-com:vml" xmlns:wp14="http://schemas.microsoft.com/office/word/2010/wordprocessingDrawing" xmlns:wp="http://schemas.openxmlformats.org/drawingml/2006/wordprocessingDrawing" xmlns:w10="urn:schemas-microsoft-com:office:word" xmlns:w="http://schemas.openxmlformats.org/wordprocessingml/2006/main" xmlns:w14="http://schemas.microsoft.com/office/word/2010/wordml" xmlns:w15="http://schemas.microsoft.com/office/word/2012/wordml" xmlns:w16cid="http://schemas.microsoft.com/office/word/2016/wordml/cid" xmlns:w16se="http://schemas.microsoft.com/office/word/2015/wordml/symex" xmlns:wpg="http://schemas.microsoft.com/office/word/2010/wordprocessingGroup" xmlns:wpi="http://schemas.microsoft.com/office/word/2010/wordprocessingInk" xmlns:wne="http://schemas.microsoft.com/office/word/2006/wordml" xmlns:wps="http://schemas.microsoft.com/office/word/2010/wordprocessingShape" mc:Ignorable="w14 w15 w16se w16cid wp14">
+<w:ftr xmlns:wpc="http://schemas.microsoft.com/office/word/2010/wordprocessingCanvas" xmlns:cx="http://schemas.microsoft.com/office/drawing/2014/chartex" xmlns:cx1="http://schemas.microsoft.com/office/drawing/2015/9/8/chartex" xmlns:mc="http://schemas.openxmlformats.org/markup-compatibility/2006" xmlns:o="urn:schemas-microsoft-com:office:office" xmlns:r="http://schemas.openxmlformats.org/officeDocument/2006/relationships" xmlns:m="http://schemas.openxmlformats.org/officeDocument/2006/math" xmlns:v="urn:schemas-microsoft-com:vml" xmlns:wp14="http://schemas.microsoft.com/office/word/2010/wordprocessingDrawing" xmlns:wp="http://schemas.openxmlformats.org/drawingml/2006/wordprocessingDrawing" xmlns:w10="urn:schemas-microsoft-com:office:word" xmlns:w="http://schemas.openxmlformats.org/wordprocessingml/2006/main" xmlns:w14="http://schemas.microsoft.com/office/word/2010/wordml" xmlns:w15="http://schemas.microsoft.com/office/word/2012/wordml" xmlns:w16se="http://schemas.microsoft.com/office/word/2015/wordml/symex" xmlns:wpg="http://schemas.microsoft.com/office/word/2010/wordprocessingGroup" xmlns:wpi="http://schemas.microsoft.com/office/word/2010/wordprocessingInk" xmlns:wne="http://schemas.microsoft.com/office/word/2006/wordml" xmlns:wps="http://schemas.microsoft.com/office/word/2010/wordprocessingShape" mc:Ignorable="w14 w15 w16se wp14">
   <w:sdt>
     <w:sdtPr>
       <w:id w:val="511193477"/>
@@ -28288,7 +29284,7 @@
           <w:rPr>
             <w:noProof/>
           </w:rPr>
-          <w:t>26</w:t>
+          <w:t>32</w:t>
         </w:r>
         <w:r>
           <w:rPr>
@@ -28314,7 +29310,7 @@
 </file>
 
 <file path=word/footer3.xml><?xml version="1.0" encoding="utf-8"?>
-<w:ftr xmlns:wpc="http://schemas.microsoft.com/office/word/2010/wordprocessingCanvas" xmlns:cx="http://schemas.microsoft.com/office/drawing/2014/chartex" xmlns:cx1="http://schemas.microsoft.com/office/drawing/2015/9/8/chartex" xmlns:cx2="http://schemas.microsoft.com/office/drawing/2015/10/21/chartex" xmlns:cx3="http://schemas.microsoft.com/office/drawing/2016/5/9/chartex" xmlns:cx4="http://schemas.microsoft.com/office/drawing/2016/5/10/chartex" xmlns:cx5="http://schemas.microsoft.com/office/drawing/2016/5/11/chartex" xmlns:cx6="http://schemas.microsoft.com/office/drawing/2016/5/12/chartex" xmlns:cx7="http://schemas.microsoft.com/office/drawing/2016/5/13/chartex" xmlns:cx8="http://schemas.microsoft.com/office/drawing/2016/5/14/chartex" xmlns:mc="http://schemas.openxmlformats.org/markup-compatibility/2006" xmlns:aink="http://schemas.microsoft.com/office/drawing/2016/ink" xmlns:am3d="http://schemas.microsoft.com/office/drawing/2017/model3d" xmlns:o="urn:schemas-microsoft-com:office:office" xmlns:r="http://schemas.openxmlformats.org/officeDocument/2006/relationships" xmlns:m="http://schemas.openxmlformats.org/officeDocument/2006/math" xmlns:v="urn:schemas-microsoft-com:vml" xmlns:wp14="http://schemas.microsoft.com/office/word/2010/wordprocessingDrawing" xmlns:wp="http://schemas.openxmlformats.org/drawingml/2006/wordprocessingDrawing" xmlns:w10="urn:schemas-microsoft-com:office:word" xmlns:w="http://schemas.openxmlformats.org/wordprocessingml/2006/main" xmlns:w14="http://schemas.microsoft.com/office/word/2010/wordml" xmlns:w15="http://schemas.microsoft.com/office/word/2012/wordml" xmlns:w16cid="http://schemas.microsoft.com/office/word/2016/wordml/cid" xmlns:w16se="http://schemas.microsoft.com/office/word/2015/wordml/symex" xmlns:wpg="http://schemas.microsoft.com/office/word/2010/wordprocessingGroup" xmlns:wpi="http://schemas.microsoft.com/office/word/2010/wordprocessingInk" xmlns:wne="http://schemas.microsoft.com/office/word/2006/wordml" xmlns:wps="http://schemas.microsoft.com/office/word/2010/wordprocessingShape" mc:Ignorable="w14 w15 w16se w16cid wp14">
+<w:ftr xmlns:wpc="http://schemas.microsoft.com/office/word/2010/wordprocessingCanvas" xmlns:cx="http://schemas.microsoft.com/office/drawing/2014/chartex" xmlns:cx1="http://schemas.microsoft.com/office/drawing/2015/9/8/chartex" xmlns:mc="http://schemas.openxmlformats.org/markup-compatibility/2006" xmlns:o="urn:schemas-microsoft-com:office:office" xmlns:r="http://schemas.openxmlformats.org/officeDocument/2006/relationships" xmlns:m="http://schemas.openxmlformats.org/officeDocument/2006/math" xmlns:v="urn:schemas-microsoft-com:vml" xmlns:wp14="http://schemas.microsoft.com/office/word/2010/wordprocessingDrawing" xmlns:wp="http://schemas.openxmlformats.org/drawingml/2006/wordprocessingDrawing" xmlns:w10="urn:schemas-microsoft-com:office:word" xmlns:w="http://schemas.openxmlformats.org/wordprocessingml/2006/main" xmlns:w14="http://schemas.microsoft.com/office/word/2010/wordml" xmlns:w15="http://schemas.microsoft.com/office/word/2012/wordml" xmlns:w16se="http://schemas.microsoft.com/office/word/2015/wordml/symex" xmlns:wpg="http://schemas.microsoft.com/office/word/2010/wordprocessingGroup" xmlns:wpi="http://schemas.microsoft.com/office/word/2010/wordprocessingInk" xmlns:wne="http://schemas.microsoft.com/office/word/2006/wordml" xmlns:wps="http://schemas.microsoft.com/office/word/2010/wordprocessingShape" mc:Ignorable="w14 w15 w16se wp14">
   <w:p>
     <w:pPr>
       <w:pStyle w:val="Footer"/>
@@ -28324,7 +29320,7 @@
 </file>
 
 <file path=word/footnotes.xml><?xml version="1.0" encoding="utf-8"?>
-<w:footnotes xmlns:wpc="http://schemas.microsoft.com/office/word/2010/wordprocessingCanvas" xmlns:cx="http://schemas.microsoft.com/office/drawing/2014/chartex" xmlns:cx1="http://schemas.microsoft.com/office/drawing/2015/9/8/chartex" xmlns:cx2="http://schemas.microsoft.com/office/drawing/2015/10/21/chartex" xmlns:cx3="http://schemas.microsoft.com/office/drawing/2016/5/9/chartex" xmlns:cx4="http://schemas.microsoft.com/office/drawing/2016/5/10/chartex" xmlns:cx5="http://schemas.microsoft.com/office/drawing/2016/5/11/chartex" xmlns:cx6="http://schemas.microsoft.com/office/drawing/2016/5/12/chartex" xmlns:cx7="http://schemas.microsoft.com/office/drawing/2016/5/13/chartex" xmlns:cx8="http://schemas.microsoft.com/office/drawing/2016/5/14/chartex" xmlns:mc="http://schemas.openxmlformats.org/markup-compatibility/2006" xmlns:aink="http://schemas.microsoft.com/office/drawing/2016/ink" xmlns:am3d="http://schemas.microsoft.com/office/drawing/2017/model3d" xmlns:o="urn:schemas-microsoft-com:office:office" xmlns:r="http://schemas.openxmlformats.org/officeDocument/2006/relationships" xmlns:m="http://schemas.openxmlformats.org/officeDocument/2006/math" xmlns:v="urn:schemas-microsoft-com:vml" xmlns:wp14="http://schemas.microsoft.com/office/word/2010/wordprocessingDrawing" xmlns:wp="http://schemas.openxmlformats.org/drawingml/2006/wordprocessingDrawing" xmlns:w10="urn:schemas-microsoft-com:office:word" xmlns:w="http://schemas.openxmlformats.org/wordprocessingml/2006/main" xmlns:w14="http://schemas.microsoft.com/office/word/2010/wordml" xmlns:w15="http://schemas.microsoft.com/office/word/2012/wordml" xmlns:w16cid="http://schemas.microsoft.com/office/word/2016/wordml/cid" xmlns:w16se="http://schemas.microsoft.com/office/word/2015/wordml/symex" xmlns:wpg="http://schemas.microsoft.com/office/word/2010/wordprocessingGroup" xmlns:wpi="http://schemas.microsoft.com/office/word/2010/wordprocessingInk" xmlns:wne="http://schemas.microsoft.com/office/word/2006/wordml" xmlns:wps="http://schemas.microsoft.com/office/word/2010/wordprocessingShape" mc:Ignorable="w14 w15 w16se w16cid wp14">
+<w:footnotes xmlns:wpc="http://schemas.microsoft.com/office/word/2010/wordprocessingCanvas" xmlns:cx="http://schemas.microsoft.com/office/drawing/2014/chartex" xmlns:cx1="http://schemas.microsoft.com/office/drawing/2015/9/8/chartex" xmlns:mc="http://schemas.openxmlformats.org/markup-compatibility/2006" xmlns:o="urn:schemas-microsoft-com:office:office" xmlns:r="http://schemas.openxmlformats.org/officeDocument/2006/relationships" xmlns:m="http://schemas.openxmlformats.org/officeDocument/2006/math" xmlns:v="urn:schemas-microsoft-com:vml" xmlns:wp14="http://schemas.microsoft.com/office/word/2010/wordprocessingDrawing" xmlns:wp="http://schemas.openxmlformats.org/drawingml/2006/wordprocessingDrawing" xmlns:w10="urn:schemas-microsoft-com:office:word" xmlns:w="http://schemas.openxmlformats.org/wordprocessingml/2006/main" xmlns:w14="http://schemas.microsoft.com/office/word/2010/wordml" xmlns:w15="http://schemas.microsoft.com/office/word/2012/wordml" xmlns:w16se="http://schemas.microsoft.com/office/word/2015/wordml/symex" xmlns:wpg="http://schemas.microsoft.com/office/word/2010/wordprocessingGroup" xmlns:wpi="http://schemas.microsoft.com/office/word/2010/wordprocessingInk" xmlns:wne="http://schemas.microsoft.com/office/word/2006/wordml" xmlns:wps="http://schemas.microsoft.com/office/word/2010/wordprocessingShape" mc:Ignorable="w14 w15 w16se wp14">
   <w:footnote w:type="separator" w:id="-1">
     <w:p>
       <w:r>
@@ -28343,7 +29339,7 @@
 </file>
 
 <file path=word/header1.xml><?xml version="1.0" encoding="utf-8"?>
-<w:hdr xmlns:wpc="http://schemas.microsoft.com/office/word/2010/wordprocessingCanvas" xmlns:cx="http://schemas.microsoft.com/office/drawing/2014/chartex" xmlns:cx1="http://schemas.microsoft.com/office/drawing/2015/9/8/chartex" xmlns:cx2="http://schemas.microsoft.com/office/drawing/2015/10/21/chartex" xmlns:cx3="http://schemas.microsoft.com/office/drawing/2016/5/9/chartex" xmlns:cx4="http://schemas.microsoft.com/office/drawing/2016/5/10/chartex" xmlns:cx5="http://schemas.microsoft.com/office/drawing/2016/5/11/chartex" xmlns:cx6="http://schemas.microsoft.com/office/drawing/2016/5/12/chartex" xmlns:cx7="http://schemas.microsoft.com/office/drawing/2016/5/13/chartex" xmlns:cx8="http://schemas.microsoft.com/office/drawing/2016/5/14/chartex" xmlns:mc="http://schemas.openxmlformats.org/markup-compatibility/2006" xmlns:aink="http://schemas.microsoft.com/office/drawing/2016/ink" xmlns:am3d="http://schemas.microsoft.com/office/drawing/2017/model3d" xmlns:o="urn:schemas-microsoft-com:office:office" xmlns:r="http://schemas.openxmlformats.org/officeDocument/2006/relationships" xmlns:m="http://schemas.openxmlformats.org/officeDocument/2006/math" xmlns:v="urn:schemas-microsoft-com:vml" xmlns:wp14="http://schemas.microsoft.com/office/word/2010/wordprocessingDrawing" xmlns:wp="http://schemas.openxmlformats.org/drawingml/2006/wordprocessingDrawing" xmlns:w10="urn:schemas-microsoft-com:office:word" xmlns:w="http://schemas.openxmlformats.org/wordprocessingml/2006/main" xmlns:w14="http://schemas.microsoft.com/office/word/2010/wordml" xmlns:w15="http://schemas.microsoft.com/office/word/2012/wordml" xmlns:w16cid="http://schemas.microsoft.com/office/word/2016/wordml/cid" xmlns:w16se="http://schemas.microsoft.com/office/word/2015/wordml/symex" xmlns:wpg="http://schemas.microsoft.com/office/word/2010/wordprocessingGroup" xmlns:wpi="http://schemas.microsoft.com/office/word/2010/wordprocessingInk" xmlns:wne="http://schemas.microsoft.com/office/word/2006/wordml" xmlns:wps="http://schemas.microsoft.com/office/word/2010/wordprocessingShape" mc:Ignorable="w14 w15 w16se w16cid wp14">
+<w:hdr xmlns:wpc="http://schemas.microsoft.com/office/word/2010/wordprocessingCanvas" xmlns:cx="http://schemas.microsoft.com/office/drawing/2014/chartex" xmlns:cx1="http://schemas.microsoft.com/office/drawing/2015/9/8/chartex" xmlns:mc="http://schemas.openxmlformats.org/markup-compatibility/2006" xmlns:o="urn:schemas-microsoft-com:office:office" xmlns:r="http://schemas.openxmlformats.org/officeDocument/2006/relationships" xmlns:m="http://schemas.openxmlformats.org/officeDocument/2006/math" xmlns:v="urn:schemas-microsoft-com:vml" xmlns:wp14="http://schemas.microsoft.com/office/word/2010/wordprocessingDrawing" xmlns:wp="http://schemas.openxmlformats.org/drawingml/2006/wordprocessingDrawing" xmlns:w10="urn:schemas-microsoft-com:office:word" xmlns:w="http://schemas.openxmlformats.org/wordprocessingml/2006/main" xmlns:w14="http://schemas.microsoft.com/office/word/2010/wordml" xmlns:w15="http://schemas.microsoft.com/office/word/2012/wordml" xmlns:w16se="http://schemas.microsoft.com/office/word/2015/wordml/symex" xmlns:wpg="http://schemas.microsoft.com/office/word/2010/wordprocessingGroup" xmlns:wpi="http://schemas.microsoft.com/office/word/2010/wordprocessingInk" xmlns:wne="http://schemas.microsoft.com/office/word/2006/wordml" xmlns:wps="http://schemas.microsoft.com/office/word/2010/wordprocessingShape" mc:Ignorable="w14 w15 w16se wp14">
   <w:p>
     <w:pPr>
       <w:pStyle w:val="Header"/>
@@ -28353,7 +29349,7 @@
 </file>
 
 <file path=word/header2.xml><?xml version="1.0" encoding="utf-8"?>
-<w:hdr xmlns:wpc="http://schemas.microsoft.com/office/word/2010/wordprocessingCanvas" xmlns:cx="http://schemas.microsoft.com/office/drawing/2014/chartex" xmlns:cx1="http://schemas.microsoft.com/office/drawing/2015/9/8/chartex" xmlns:cx2="http://schemas.microsoft.com/office/drawing/2015/10/21/chartex" xmlns:cx3="http://schemas.microsoft.com/office/drawing/2016/5/9/chartex" xmlns:cx4="http://schemas.microsoft.com/office/drawing/2016/5/10/chartex" xmlns:cx5="http://schemas.microsoft.com/office/drawing/2016/5/11/chartex" xmlns:cx6="http://schemas.microsoft.com/office/drawing/2016/5/12/chartex" xmlns:cx7="http://schemas.microsoft.com/office/drawing/2016/5/13/chartex" xmlns:cx8="http://schemas.microsoft.com/office/drawing/2016/5/14/chartex" xmlns:mc="http://schemas.openxmlformats.org/markup-compatibility/2006" xmlns:aink="http://schemas.microsoft.com/office/drawing/2016/ink" xmlns:am3d="http://schemas.microsoft.com/office/drawing/2017/model3d" xmlns:o="urn:schemas-microsoft-com:office:office" xmlns:r="http://schemas.openxmlformats.org/officeDocument/2006/relationships" xmlns:m="http://schemas.openxmlformats.org/officeDocument/2006/math" xmlns:v="urn:schemas-microsoft-com:vml" xmlns:wp14="http://schemas.microsoft.com/office/word/2010/wordprocessingDrawing" xmlns:wp="http://schemas.openxmlformats.org/drawingml/2006/wordprocessingDrawing" xmlns:w10="urn:schemas-microsoft-com:office:word" xmlns:w="http://schemas.openxmlformats.org/wordprocessingml/2006/main" xmlns:w14="http://schemas.microsoft.com/office/word/2010/wordml" xmlns:w15="http://schemas.microsoft.com/office/word/2012/wordml" xmlns:w16cid="http://schemas.microsoft.com/office/word/2016/wordml/cid" xmlns:w16se="http://schemas.microsoft.com/office/word/2015/wordml/symex" xmlns:wpg="http://schemas.microsoft.com/office/word/2010/wordprocessingGroup" xmlns:wpi="http://schemas.microsoft.com/office/word/2010/wordprocessingInk" xmlns:wne="http://schemas.microsoft.com/office/word/2006/wordml" xmlns:wps="http://schemas.microsoft.com/office/word/2010/wordprocessingShape" mc:Ignorable="w14 w15 w16se w16cid wp14">
+<w:hdr xmlns:wpc="http://schemas.microsoft.com/office/word/2010/wordprocessingCanvas" xmlns:cx="http://schemas.microsoft.com/office/drawing/2014/chartex" xmlns:cx1="http://schemas.microsoft.com/office/drawing/2015/9/8/chartex" xmlns:mc="http://schemas.openxmlformats.org/markup-compatibility/2006" xmlns:o="urn:schemas-microsoft-com:office:office" xmlns:r="http://schemas.openxmlformats.org/officeDocument/2006/relationships" xmlns:m="http://schemas.openxmlformats.org/officeDocument/2006/math" xmlns:v="urn:schemas-microsoft-com:vml" xmlns:wp14="http://schemas.microsoft.com/office/word/2010/wordprocessingDrawing" xmlns:wp="http://schemas.openxmlformats.org/drawingml/2006/wordprocessingDrawing" xmlns:w10="urn:schemas-microsoft-com:office:word" xmlns:w="http://schemas.openxmlformats.org/wordprocessingml/2006/main" xmlns:w14="http://schemas.microsoft.com/office/word/2010/wordml" xmlns:w15="http://schemas.microsoft.com/office/word/2012/wordml" xmlns:w16se="http://schemas.microsoft.com/office/word/2015/wordml/symex" xmlns:wpg="http://schemas.microsoft.com/office/word/2010/wordprocessingGroup" xmlns:wpi="http://schemas.microsoft.com/office/word/2010/wordprocessingInk" xmlns:wne="http://schemas.microsoft.com/office/word/2006/wordml" xmlns:wps="http://schemas.microsoft.com/office/word/2010/wordprocessingShape" mc:Ignorable="w14 w15 w16se wp14">
   <w:p>
     <w:pPr>
       <w:pStyle w:val="Header"/>
@@ -28363,7 +29359,7 @@
 </file>
 
 <file path=word/header3.xml><?xml version="1.0" encoding="utf-8"?>
-<w:hdr xmlns:wpc="http://schemas.microsoft.com/office/word/2010/wordprocessingCanvas" xmlns:cx="http://schemas.microsoft.com/office/drawing/2014/chartex" xmlns:cx1="http://schemas.microsoft.com/office/drawing/2015/9/8/chartex" xmlns:cx2="http://schemas.microsoft.com/office/drawing/2015/10/21/chartex" xmlns:cx3="http://schemas.microsoft.com/office/drawing/2016/5/9/chartex" xmlns:cx4="http://schemas.microsoft.com/office/drawing/2016/5/10/chartex" xmlns:cx5="http://schemas.microsoft.com/office/drawing/2016/5/11/chartex" xmlns:cx6="http://schemas.microsoft.com/office/drawing/2016/5/12/chartex" xmlns:cx7="http://schemas.microsoft.com/office/drawing/2016/5/13/chartex" xmlns:cx8="http://schemas.microsoft.com/office/drawing/2016/5/14/chartex" xmlns:mc="http://schemas.openxmlformats.org/markup-compatibility/2006" xmlns:aink="http://schemas.microsoft.com/office/drawing/2016/ink" xmlns:am3d="http://schemas.microsoft.com/office/drawing/2017/model3d" xmlns:o="urn:schemas-microsoft-com:office:office" xmlns:r="http://schemas.openxmlformats.org/officeDocument/2006/relationships" xmlns:m="http://schemas.openxmlformats.org/officeDocument/2006/math" xmlns:v="urn:schemas-microsoft-com:vml" xmlns:wp14="http://schemas.microsoft.com/office/word/2010/wordprocessingDrawing" xmlns:wp="http://schemas.openxmlformats.org/drawingml/2006/wordprocessingDrawing" xmlns:w10="urn:schemas-microsoft-com:office:word" xmlns:w="http://schemas.openxmlformats.org/wordprocessingml/2006/main" xmlns:w14="http://schemas.microsoft.com/office/word/2010/wordml" xmlns:w15="http://schemas.microsoft.com/office/word/2012/wordml" xmlns:w16cid="http://schemas.microsoft.com/office/word/2016/wordml/cid" xmlns:w16se="http://schemas.microsoft.com/office/word/2015/wordml/symex" xmlns:wpg="http://schemas.microsoft.com/office/word/2010/wordprocessingGroup" xmlns:wpi="http://schemas.microsoft.com/office/word/2010/wordprocessingInk" xmlns:wne="http://schemas.microsoft.com/office/word/2006/wordml" xmlns:wps="http://schemas.microsoft.com/office/word/2010/wordprocessingShape" mc:Ignorable="w14 w15 w16se w16cid wp14">
+<w:hdr xmlns:wpc="http://schemas.microsoft.com/office/word/2010/wordprocessingCanvas" xmlns:cx="http://schemas.microsoft.com/office/drawing/2014/chartex" xmlns:cx1="http://schemas.microsoft.com/office/drawing/2015/9/8/chartex" xmlns:mc="http://schemas.openxmlformats.org/markup-compatibility/2006" xmlns:o="urn:schemas-microsoft-com:office:office" xmlns:r="http://schemas.openxmlformats.org/officeDocument/2006/relationships" xmlns:m="http://schemas.openxmlformats.org/officeDocument/2006/math" xmlns:v="urn:schemas-microsoft-com:vml" xmlns:wp14="http://schemas.microsoft.com/office/word/2010/wordprocessingDrawing" xmlns:wp="http://schemas.openxmlformats.org/drawingml/2006/wordprocessingDrawing" xmlns:w10="urn:schemas-microsoft-com:office:word" xmlns:w="http://schemas.openxmlformats.org/wordprocessingml/2006/main" xmlns:w14="http://schemas.microsoft.com/office/word/2010/wordml" xmlns:w15="http://schemas.microsoft.com/office/word/2012/wordml" xmlns:w16se="http://schemas.microsoft.com/office/word/2015/wordml/symex" xmlns:wpg="http://schemas.microsoft.com/office/word/2010/wordprocessingGroup" xmlns:wpi="http://schemas.microsoft.com/office/word/2010/wordprocessingInk" xmlns:wne="http://schemas.microsoft.com/office/word/2006/wordml" xmlns:wps="http://schemas.microsoft.com/office/word/2010/wordprocessingShape" mc:Ignorable="w14 w15 w16se wp14">
   <w:p>
     <w:pPr>
       <w:pStyle w:val="Header"/>
@@ -28373,7 +29369,7 @@
 </file>
 
 <file path=word/numbering.xml><?xml version="1.0" encoding="utf-8"?>
-<w:numbering xmlns:wpc="http://schemas.microsoft.com/office/word/2010/wordprocessingCanvas" xmlns:cx="http://schemas.microsoft.com/office/drawing/2014/chartex" xmlns:cx1="http://schemas.microsoft.com/office/drawing/2015/9/8/chartex" xmlns:cx2="http://schemas.microsoft.com/office/drawing/2015/10/21/chartex" xmlns:cx3="http://schemas.microsoft.com/office/drawing/2016/5/9/chartex" xmlns:cx4="http://schemas.microsoft.com/office/drawing/2016/5/10/chartex" xmlns:cx5="http://schemas.microsoft.com/office/drawing/2016/5/11/chartex" xmlns:cx6="http://schemas.microsoft.com/office/drawing/2016/5/12/chartex" xmlns:cx7="http://schemas.microsoft.com/office/drawing/2016/5/13/chartex" xmlns:cx8="http://schemas.microsoft.com/office/drawing/2016/5/14/chartex" xmlns:mc="http://schemas.openxmlformats.org/markup-compatibility/2006" xmlns:aink="http://schemas.microsoft.com/office/drawing/2016/ink" xmlns:am3d="http://schemas.microsoft.com/office/drawing/2017/model3d" xmlns:o="urn:schemas-microsoft-com:office:office" xmlns:r="http://schemas.openxmlformats.org/officeDocument/2006/relationships" xmlns:m="http://schemas.openxmlformats.org/officeDocument/2006/math" xmlns:v="urn:schemas-microsoft-com:vml" xmlns:wp14="http://schemas.microsoft.com/office/word/2010/wordprocessingDrawing" xmlns:wp="http://schemas.openxmlformats.org/drawingml/2006/wordprocessingDrawing" xmlns:w10="urn:schemas-microsoft-com:office:word" xmlns:w="http://schemas.openxmlformats.org/wordprocessingml/2006/main" xmlns:w14="http://schemas.microsoft.com/office/word/2010/wordml" xmlns:w15="http://schemas.microsoft.com/office/word/2012/wordml" xmlns:w16cid="http://schemas.microsoft.com/office/word/2016/wordml/cid" xmlns:w16se="http://schemas.microsoft.com/office/word/2015/wordml/symex" xmlns:wpg="http://schemas.microsoft.com/office/word/2010/wordprocessingGroup" xmlns:wpi="http://schemas.microsoft.com/office/word/2010/wordprocessingInk" xmlns:wne="http://schemas.microsoft.com/office/word/2006/wordml" xmlns:wps="http://schemas.microsoft.com/office/word/2010/wordprocessingShape" mc:Ignorable="w14 w15 w16se w16cid wp14">
+<w:numbering xmlns:wpc="http://schemas.microsoft.com/office/word/2010/wordprocessingCanvas" xmlns:cx="http://schemas.microsoft.com/office/drawing/2014/chartex" xmlns:cx1="http://schemas.microsoft.com/office/drawing/2015/9/8/chartex" xmlns:mc="http://schemas.openxmlformats.org/markup-compatibility/2006" xmlns:o="urn:schemas-microsoft-com:office:office" xmlns:r="http://schemas.openxmlformats.org/officeDocument/2006/relationships" xmlns:m="http://schemas.openxmlformats.org/officeDocument/2006/math" xmlns:v="urn:schemas-microsoft-com:vml" xmlns:wp14="http://schemas.microsoft.com/office/word/2010/wordprocessingDrawing" xmlns:wp="http://schemas.openxmlformats.org/drawingml/2006/wordprocessingDrawing" xmlns:w10="urn:schemas-microsoft-com:office:word" xmlns:w="http://schemas.openxmlformats.org/wordprocessingml/2006/main" xmlns:w14="http://schemas.microsoft.com/office/word/2010/wordml" xmlns:w15="http://schemas.microsoft.com/office/word/2012/wordml" xmlns:w16se="http://schemas.microsoft.com/office/word/2015/wordml/symex" xmlns:wpg="http://schemas.microsoft.com/office/word/2010/wordprocessingGroup" xmlns:wpi="http://schemas.microsoft.com/office/word/2010/wordprocessingInk" xmlns:wne="http://schemas.microsoft.com/office/word/2006/wordml" xmlns:wps="http://schemas.microsoft.com/office/word/2010/wordprocessingShape" mc:Ignorable="w14 w15 w16se wp14">
   <w:abstractNum w:abstractNumId="0" w15:restartNumberingAfterBreak="0">
     <w:nsid w:val="14EA10C4"/>
     <w:multiLevelType w:val="multilevel"/>
@@ -29128,7 +30124,7 @@
 </file>
 
 <file path=word/styles.xml><?xml version="1.0" encoding="utf-8"?>
-<w:styles xmlns:mc="http://schemas.openxmlformats.org/markup-compatibility/2006" xmlns:r="http://schemas.openxmlformats.org/officeDocument/2006/relationships" xmlns:w="http://schemas.openxmlformats.org/wordprocessingml/2006/main" xmlns:w14="http://schemas.microsoft.com/office/word/2010/wordml" xmlns:w15="http://schemas.microsoft.com/office/word/2012/wordml" xmlns:w16cid="http://schemas.microsoft.com/office/word/2016/wordml/cid" xmlns:w16se="http://schemas.microsoft.com/office/word/2015/wordml/symex" mc:Ignorable="w14 w15 w16se w16cid">
+<w:styles xmlns:mc="http://schemas.openxmlformats.org/markup-compatibility/2006" xmlns:r="http://schemas.openxmlformats.org/officeDocument/2006/relationships" xmlns:w="http://schemas.openxmlformats.org/wordprocessingml/2006/main" xmlns:w14="http://schemas.microsoft.com/office/word/2010/wordml" xmlns:w15="http://schemas.microsoft.com/office/word/2012/wordml" xmlns:w16se="http://schemas.microsoft.com/office/word/2015/wordml/symex" mc:Ignorable="w14 w15 w16se">
   <w:docDefaults>
     <w:rPrDefault>
       <w:rPr>
@@ -29138,7 +30134,7 @@
     </w:rPrDefault>
     <w:pPrDefault/>
   </w:docDefaults>
-  <w:latentStyles w:defLockedState="0" w:defUIPriority="99" w:defSemiHidden="0" w:defUnhideWhenUsed="0" w:defQFormat="0" w:count="375">
+  <w:latentStyles w:defLockedState="0" w:defUIPriority="99" w:defSemiHidden="0" w:defUnhideWhenUsed="0" w:defQFormat="0" w:count="371">
     <w:lsdException w:name="Normal" w:uiPriority="0" w:qFormat="1"/>
     <w:lsdException w:name="heading 1" w:uiPriority="9" w:qFormat="1"/>
     <w:lsdException w:name="heading 2" w:semiHidden="1" w:uiPriority="9" w:unhideWhenUsed="1" w:qFormat="1"/>
@@ -29244,6 +30240,7 @@
     <w:lsdException w:name="HTML Sample" w:semiHidden="1" w:unhideWhenUsed="1"/>
     <w:lsdException w:name="HTML Typewriter" w:semiHidden="1" w:unhideWhenUsed="1"/>
     <w:lsdException w:name="HTML Variable" w:semiHidden="1" w:unhideWhenUsed="1"/>
+    <w:lsdException w:name="Normal Table" w:semiHidden="1" w:unhideWhenUsed="1"/>
     <w:lsdException w:name="annotation subject" w:semiHidden="1" w:unhideWhenUsed="1"/>
     <w:lsdException w:name="No List" w:semiHidden="1" w:unhideWhenUsed="1"/>
     <w:lsdException w:name="Outline List 1" w:semiHidden="1" w:unhideWhenUsed="1"/>
@@ -29287,8 +30284,10 @@
     <w:lsdException w:name="Table Elegant" w:semiHidden="1" w:unhideWhenUsed="1"/>
     <w:lsdException w:name="Table Professional" w:semiHidden="1" w:unhideWhenUsed="1"/>
     <w:lsdException w:name="Table Subtle 1" w:semiHidden="1" w:unhideWhenUsed="1"/>
+    <w:lsdException w:name="Table Subtle 2" w:semiHidden="1" w:unhideWhenUsed="1"/>
     <w:lsdException w:name="Table Web 1" w:semiHidden="1" w:unhideWhenUsed="1"/>
     <w:lsdException w:name="Table Web 2" w:semiHidden="1" w:unhideWhenUsed="1"/>
+    <w:lsdException w:name="Table Web 3" w:semiHidden="1" w:unhideWhenUsed="1"/>
     <w:lsdException w:name="Balloon Text" w:semiHidden="1" w:unhideWhenUsed="1"/>
     <w:lsdException w:name="Table Grid" w:uiPriority="39"/>
     <w:lsdException w:name="Table Theme" w:semiHidden="1" w:unhideWhenUsed="1"/>
@@ -29507,10 +30506,6 @@
     <w:lsdException w:name="List Table 5 Dark Accent 6" w:uiPriority="50"/>
     <w:lsdException w:name="List Table 6 Colorful Accent 6" w:uiPriority="51"/>
     <w:lsdException w:name="List Table 7 Colorful Accent 6" w:uiPriority="52"/>
-    <w:lsdException w:name="Mention" w:semiHidden="1" w:unhideWhenUsed="1"/>
-    <w:lsdException w:name="Smart Hyperlink" w:semiHidden="1" w:unhideWhenUsed="1"/>
-    <w:lsdException w:name="Hashtag" w:semiHidden="1" w:unhideWhenUsed="1"/>
-    <w:lsdException w:name="Unresolved Mention" w:semiHidden="1" w:unhideWhenUsed="1"/>
   </w:latentStyles>
   <w:style w:type="paragraph" w:default="1" w:styleId="Normal">
     <w:name w:val="Normal"/>
@@ -30527,7 +31522,7 @@
 </file>
 
 <file path=customXml/itemProps1.xml><?xml version="1.0" encoding="utf-8"?>
-<ds:datastoreItem xmlns:ds="http://schemas.openxmlformats.org/officeDocument/2006/customXml" ds:itemID="{8B53A620-85A4-D140-B327-FB5FBE8B9149}">
+<ds:datastoreItem xmlns:ds="http://schemas.openxmlformats.org/officeDocument/2006/customXml" ds:itemID="{D8CD805F-8033-47F9-898C-DE5E27296C51}">
   <ds:schemaRefs>
     <ds:schemaRef ds:uri="http://schemas.openxmlformats.org/officeDocument/2006/bibliography"/>
   </ds:schemaRefs>

</xml_diff>

<commit_message>
Changes before we email Laurence
</commit_message>
<xml_diff>
--- a/docs/ECG/ECG_Documentation.docx
+++ b/docs/ECG/ECG_Documentation.docx
@@ -90,7 +90,7 @@
             </w:rPr>
             <w:fldChar w:fldCharType="separate"/>
           </w:r>
-          <w:hyperlink w:anchor="_Toc531088782" w:history="1">
+          <w:hyperlink w:anchor="_Toc531096800" w:history="1">
             <w:r>
               <w:rPr>
                 <w:rStyle w:val="Hyperlink"/>
@@ -118,7 +118,7 @@
                 <w:noProof/>
                 <w:webHidden/>
               </w:rPr>
-              <w:instrText xml:space="preserve"> PAGEREF _Toc531088782 \h </w:instrText>
+              <w:instrText xml:space="preserve"> PAGEREF _Toc531096800 \h </w:instrText>
             </w:r>
             <w:r>
               <w:rPr>
@@ -163,7 +163,7 @@
               <w:lang w:val="en-GB" w:eastAsia="en-GB"/>
             </w:rPr>
           </w:pPr>
-          <w:hyperlink w:anchor="_Toc531088783" w:history="1">
+          <w:hyperlink w:anchor="_Toc531096801" w:history="1">
             <w:r>
               <w:rPr>
                 <w:rStyle w:val="Hyperlink"/>
@@ -191,7 +191,7 @@
                 <w:noProof/>
                 <w:webHidden/>
               </w:rPr>
-              <w:instrText xml:space="preserve"> PAGEREF _Toc531088783 \h </w:instrText>
+              <w:instrText xml:space="preserve"> PAGEREF _Toc531096801 \h </w:instrText>
             </w:r>
             <w:r>
               <w:rPr>
@@ -236,7 +236,7 @@
               <w:lang w:val="en-GB" w:eastAsia="en-GB"/>
             </w:rPr>
           </w:pPr>
-          <w:hyperlink w:anchor="_Toc531088784" w:history="1">
+          <w:hyperlink w:anchor="_Toc531096802" w:history="1">
             <w:r>
               <w:rPr>
                 <w:rStyle w:val="Hyperlink"/>
@@ -264,7 +264,7 @@
                 <w:noProof/>
                 <w:webHidden/>
               </w:rPr>
-              <w:instrText xml:space="preserve"> PAGEREF _Toc531088784 \h </w:instrText>
+              <w:instrText xml:space="preserve"> PAGEREF _Toc531096802 \h </w:instrText>
             </w:r>
             <w:r>
               <w:rPr>
@@ -309,7 +309,7 @@
               <w:lang w:eastAsia="en-GB"/>
             </w:rPr>
           </w:pPr>
-          <w:hyperlink w:anchor="_Toc531088785" w:history="1">
+          <w:hyperlink w:anchor="_Toc531096803" w:history="1">
             <w:r>
               <w:rPr>
                 <w:rStyle w:val="Hyperlink"/>
@@ -336,7 +336,7 @@
                 <w:noProof/>
                 <w:webHidden/>
               </w:rPr>
-              <w:instrText xml:space="preserve"> PAGEREF _Toc531088785 \h </w:instrText>
+              <w:instrText xml:space="preserve"> PAGEREF _Toc531096803 \h </w:instrText>
             </w:r>
             <w:r>
               <w:rPr>
@@ -381,7 +381,7 @@
               <w:lang w:eastAsia="en-GB"/>
             </w:rPr>
           </w:pPr>
-          <w:hyperlink w:anchor="_Toc531088786" w:history="1">
+          <w:hyperlink w:anchor="_Toc531096804" w:history="1">
             <w:r>
               <w:rPr>
                 <w:rStyle w:val="Hyperlink"/>
@@ -408,7 +408,7 @@
                 <w:noProof/>
                 <w:webHidden/>
               </w:rPr>
-              <w:instrText xml:space="preserve"> PAGEREF _Toc531088786 \h </w:instrText>
+              <w:instrText xml:space="preserve"> PAGEREF _Toc531096804 \h </w:instrText>
             </w:r>
             <w:r>
               <w:rPr>
@@ -453,7 +453,7 @@
               <w:lang w:eastAsia="en-GB"/>
             </w:rPr>
           </w:pPr>
-          <w:hyperlink w:anchor="_Toc531088787" w:history="1">
+          <w:hyperlink w:anchor="_Toc531096805" w:history="1">
             <w:r>
               <w:rPr>
                 <w:rStyle w:val="Hyperlink"/>
@@ -480,7 +480,7 @@
                 <w:noProof/>
                 <w:webHidden/>
               </w:rPr>
-              <w:instrText xml:space="preserve"> PAGEREF _Toc531088787 \h </w:instrText>
+              <w:instrText xml:space="preserve"> PAGEREF _Toc531096805 \h </w:instrText>
             </w:r>
             <w:r>
               <w:rPr>
@@ -525,7 +525,7 @@
               <w:lang w:eastAsia="en-GB"/>
             </w:rPr>
           </w:pPr>
-          <w:hyperlink w:anchor="_Toc531088788" w:history="1">
+          <w:hyperlink w:anchor="_Toc531096806" w:history="1">
             <w:r>
               <w:rPr>
                 <w:rStyle w:val="Hyperlink"/>
@@ -552,7 +552,7 @@
                 <w:noProof/>
                 <w:webHidden/>
               </w:rPr>
-              <w:instrText xml:space="preserve"> PAGEREF _Toc531088788 \h </w:instrText>
+              <w:instrText xml:space="preserve"> PAGEREF _Toc531096806 \h </w:instrText>
             </w:r>
             <w:r>
               <w:rPr>
@@ -572,7 +572,7 @@
                 <w:noProof/>
                 <w:webHidden/>
               </w:rPr>
-              <w:t>5</w:t>
+              <w:t>4</w:t>
             </w:r>
             <w:r>
               <w:rPr>
@@ -597,7 +597,7 @@
               <w:lang w:eastAsia="en-GB"/>
             </w:rPr>
           </w:pPr>
-          <w:hyperlink w:anchor="_Toc531088789" w:history="1">
+          <w:hyperlink w:anchor="_Toc531096807" w:history="1">
             <w:r>
               <w:rPr>
                 <w:rStyle w:val="Hyperlink"/>
@@ -624,7 +624,7 @@
                 <w:noProof/>
                 <w:webHidden/>
               </w:rPr>
-              <w:instrText xml:space="preserve"> PAGEREF _Toc531088789 \h </w:instrText>
+              <w:instrText xml:space="preserve"> PAGEREF _Toc531096807 \h </w:instrText>
             </w:r>
             <w:r>
               <w:rPr>
@@ -669,7 +669,7 @@
               <w:lang w:eastAsia="en-GB"/>
             </w:rPr>
           </w:pPr>
-          <w:hyperlink w:anchor="_Toc531088790" w:history="1">
+          <w:hyperlink w:anchor="_Toc531096808" w:history="1">
             <w:r>
               <w:rPr>
                 <w:rStyle w:val="Hyperlink"/>
@@ -696,7 +696,7 @@
                 <w:noProof/>
                 <w:webHidden/>
               </w:rPr>
-              <w:instrText xml:space="preserve"> PAGEREF _Toc531088790 \h </w:instrText>
+              <w:instrText xml:space="preserve"> PAGEREF _Toc531096808 \h </w:instrText>
             </w:r>
             <w:r>
               <w:rPr>
@@ -741,7 +741,7 @@
               <w:lang w:eastAsia="en-GB"/>
             </w:rPr>
           </w:pPr>
-          <w:hyperlink w:anchor="_Toc531088791" w:history="1">
+          <w:hyperlink w:anchor="_Toc531096809" w:history="1">
             <w:r>
               <w:rPr>
                 <w:rStyle w:val="Hyperlink"/>
@@ -768,7 +768,7 @@
                 <w:noProof/>
                 <w:webHidden/>
               </w:rPr>
-              <w:instrText xml:space="preserve"> PAGEREF _Toc531088791 \h </w:instrText>
+              <w:instrText xml:space="preserve"> PAGEREF _Toc531096809 \h </w:instrText>
             </w:r>
             <w:r>
               <w:rPr>
@@ -788,7 +788,7 @@
                 <w:noProof/>
                 <w:webHidden/>
               </w:rPr>
-              <w:t>6</w:t>
+              <w:t>5</w:t>
             </w:r>
             <w:r>
               <w:rPr>
@@ -813,7 +813,7 @@
               <w:lang w:eastAsia="en-GB"/>
             </w:rPr>
           </w:pPr>
-          <w:hyperlink w:anchor="_Toc531088792" w:history="1">
+          <w:hyperlink w:anchor="_Toc531096810" w:history="1">
             <w:r>
               <w:rPr>
                 <w:rStyle w:val="Hyperlink"/>
@@ -840,7 +840,7 @@
                 <w:noProof/>
                 <w:webHidden/>
               </w:rPr>
-              <w:instrText xml:space="preserve"> PAGEREF _Toc531088792 \h </w:instrText>
+              <w:instrText xml:space="preserve"> PAGEREF _Toc531096810 \h </w:instrText>
             </w:r>
             <w:r>
               <w:rPr>
@@ -885,7 +885,7 @@
               <w:lang w:eastAsia="en-GB"/>
             </w:rPr>
           </w:pPr>
-          <w:hyperlink w:anchor="_Toc531088793" w:history="1">
+          <w:hyperlink w:anchor="_Toc531096811" w:history="1">
             <w:r>
               <w:rPr>
                 <w:rStyle w:val="Hyperlink"/>
@@ -912,7 +912,7 @@
                 <w:noProof/>
                 <w:webHidden/>
               </w:rPr>
-              <w:instrText xml:space="preserve"> PAGEREF _Toc531088793 \h </w:instrText>
+              <w:instrText xml:space="preserve"> PAGEREF _Toc531096811 \h </w:instrText>
             </w:r>
             <w:r>
               <w:rPr>
@@ -957,7 +957,7 @@
               <w:lang w:val="en-GB" w:eastAsia="en-GB"/>
             </w:rPr>
           </w:pPr>
-          <w:hyperlink w:anchor="_Toc531088794" w:history="1">
+          <w:hyperlink w:anchor="_Toc531096812" w:history="1">
             <w:r>
               <w:rPr>
                 <w:rStyle w:val="Hyperlink"/>
@@ -985,7 +985,7 @@
                 <w:noProof/>
                 <w:webHidden/>
               </w:rPr>
-              <w:instrText xml:space="preserve"> PAGEREF _Toc531088794 \h </w:instrText>
+              <w:instrText xml:space="preserve"> PAGEREF _Toc531096812 \h </w:instrText>
             </w:r>
             <w:r>
               <w:rPr>
@@ -1005,7 +1005,7 @@
                 <w:noProof/>
                 <w:webHidden/>
               </w:rPr>
-              <w:t>8</w:t>
+              <w:t>7</w:t>
             </w:r>
             <w:r>
               <w:rPr>
@@ -1030,7 +1030,7 @@
               <w:lang w:eastAsia="en-GB"/>
             </w:rPr>
           </w:pPr>
-          <w:hyperlink w:anchor="_Toc531088795" w:history="1">
+          <w:hyperlink w:anchor="_Toc531096813" w:history="1">
             <w:r>
               <w:rPr>
                 <w:rStyle w:val="Hyperlink"/>
@@ -1058,7 +1058,7 @@
                 <w:noProof/>
                 <w:webHidden/>
               </w:rPr>
-              <w:instrText xml:space="preserve"> PAGEREF _Toc531088795 \h </w:instrText>
+              <w:instrText xml:space="preserve"> PAGEREF _Toc531096813 \h </w:instrText>
             </w:r>
             <w:r>
               <w:rPr>
@@ -1078,7 +1078,7 @@
                 <w:noProof/>
                 <w:webHidden/>
               </w:rPr>
-              <w:t>8</w:t>
+              <w:t>7</w:t>
             </w:r>
             <w:r>
               <w:rPr>
@@ -1103,7 +1103,7 @@
               <w:lang w:eastAsia="en-GB"/>
             </w:rPr>
           </w:pPr>
-          <w:hyperlink w:anchor="_Toc531088796" w:history="1">
+          <w:hyperlink w:anchor="_Toc531096814" w:history="1">
             <w:r>
               <w:rPr>
                 <w:rStyle w:val="Hyperlink"/>
@@ -1131,7 +1131,7 @@
                 <w:noProof/>
                 <w:webHidden/>
               </w:rPr>
-              <w:instrText xml:space="preserve"> PAGEREF _Toc531088796 \h </w:instrText>
+              <w:instrText xml:space="preserve"> PAGEREF _Toc531096814 \h </w:instrText>
             </w:r>
             <w:r>
               <w:rPr>
@@ -1151,7 +1151,7 @@
                 <w:noProof/>
                 <w:webHidden/>
               </w:rPr>
-              <w:t>10</w:t>
+              <w:t>9</w:t>
             </w:r>
             <w:r>
               <w:rPr>
@@ -1176,7 +1176,7 @@
               <w:lang w:eastAsia="en-GB"/>
             </w:rPr>
           </w:pPr>
-          <w:hyperlink w:anchor="_Toc531088797" w:history="1">
+          <w:hyperlink w:anchor="_Toc531096815" w:history="1">
             <w:r>
               <w:rPr>
                 <w:rStyle w:val="Hyperlink"/>
@@ -1204,7 +1204,7 @@
                 <w:noProof/>
                 <w:webHidden/>
               </w:rPr>
-              <w:instrText xml:space="preserve"> PAGEREF _Toc531088797 \h </w:instrText>
+              <w:instrText xml:space="preserve"> PAGEREF _Toc531096815 \h </w:instrText>
             </w:r>
             <w:r>
               <w:rPr>
@@ -1224,7 +1224,7 @@
                 <w:noProof/>
                 <w:webHidden/>
               </w:rPr>
-              <w:t>12</w:t>
+              <w:t>11</w:t>
             </w:r>
             <w:r>
               <w:rPr>
@@ -1249,7 +1249,7 @@
               <w:lang w:eastAsia="en-GB"/>
             </w:rPr>
           </w:pPr>
-          <w:hyperlink w:anchor="_Toc531088798" w:history="1">
+          <w:hyperlink w:anchor="_Toc531096816" w:history="1">
             <w:r>
               <w:rPr>
                 <w:rStyle w:val="Hyperlink"/>
@@ -1277,7 +1277,7 @@
                 <w:noProof/>
                 <w:webHidden/>
               </w:rPr>
-              <w:instrText xml:space="preserve"> PAGEREF _Toc531088798 \h </w:instrText>
+              <w:instrText xml:space="preserve"> PAGEREF _Toc531096816 \h </w:instrText>
             </w:r>
             <w:r>
               <w:rPr>
@@ -1297,7 +1297,7 @@
                 <w:noProof/>
                 <w:webHidden/>
               </w:rPr>
-              <w:t>14</w:t>
+              <w:t>13</w:t>
             </w:r>
             <w:r>
               <w:rPr>
@@ -1322,7 +1322,7 @@
               <w:lang w:eastAsia="en-GB"/>
             </w:rPr>
           </w:pPr>
-          <w:hyperlink w:anchor="_Toc531088799" w:history="1">
+          <w:hyperlink w:anchor="_Toc531096817" w:history="1">
             <w:r>
               <w:rPr>
                 <w:rStyle w:val="Hyperlink"/>
@@ -1350,7 +1350,7 @@
                 <w:noProof/>
                 <w:webHidden/>
               </w:rPr>
-              <w:instrText xml:space="preserve"> PAGEREF _Toc531088799 \h </w:instrText>
+              <w:instrText xml:space="preserve"> PAGEREF _Toc531096817 \h </w:instrText>
             </w:r>
             <w:r>
               <w:rPr>
@@ -1370,7 +1370,7 @@
                 <w:noProof/>
                 <w:webHidden/>
               </w:rPr>
-              <w:t>15</w:t>
+              <w:t>14</w:t>
             </w:r>
             <w:r>
               <w:rPr>
@@ -1395,7 +1395,7 @@
               <w:lang w:eastAsia="en-GB"/>
             </w:rPr>
           </w:pPr>
-          <w:hyperlink w:anchor="_Toc531088800" w:history="1">
+          <w:hyperlink w:anchor="_Toc531096818" w:history="1">
             <w:r>
               <w:rPr>
                 <w:rStyle w:val="Hyperlink"/>
@@ -1423,7 +1423,7 @@
                 <w:noProof/>
                 <w:webHidden/>
               </w:rPr>
-              <w:instrText xml:space="preserve"> PAGEREF _Toc531088800 \h </w:instrText>
+              <w:instrText xml:space="preserve"> PAGEREF _Toc531096818 \h </w:instrText>
             </w:r>
             <w:r>
               <w:rPr>
@@ -1443,7 +1443,7 @@
                 <w:noProof/>
                 <w:webHidden/>
               </w:rPr>
-              <w:t>16</w:t>
+              <w:t>15</w:t>
             </w:r>
             <w:r>
               <w:rPr>
@@ -1468,14 +1468,30 @@
               <w:lang w:eastAsia="en-GB"/>
             </w:rPr>
           </w:pPr>
-          <w:hyperlink w:anchor="_Toc531088801" w:history="1">
+          <w:hyperlink w:anchor="_Toc531096819" w:history="1">
             <w:r>
               <w:rPr>
                 <w:rStyle w:val="Hyperlink"/>
                 <w:b/>
                 <w:noProof/>
               </w:rPr>
-              <w:t>Human Interface (Harrison James Marcks)</w:t>
+              <w:t>Human Interface (Harris</w:t>
+            </w:r>
+            <w:r>
+              <w:rPr>
+                <w:rStyle w:val="Hyperlink"/>
+                <w:b/>
+                <w:noProof/>
+              </w:rPr>
+              <w:t>o</w:t>
+            </w:r>
+            <w:r>
+              <w:rPr>
+                <w:rStyle w:val="Hyperlink"/>
+                <w:b/>
+                <w:noProof/>
+              </w:rPr>
+              <w:t>n James Marcks)</w:t>
             </w:r>
             <w:r>
               <w:rPr>
@@ -1496,7 +1512,7 @@
                 <w:noProof/>
                 <w:webHidden/>
               </w:rPr>
-              <w:instrText xml:space="preserve"> PAGEREF _Toc531088801 \h </w:instrText>
+              <w:instrText xml:space="preserve"> PAGEREF _Toc531096819 \h </w:instrText>
             </w:r>
             <w:r>
               <w:rPr>
@@ -1516,7 +1532,7 @@
                 <w:noProof/>
                 <w:webHidden/>
               </w:rPr>
-              <w:t>16</w:t>
+              <w:t>15</w:t>
             </w:r>
             <w:r>
               <w:rPr>
@@ -1541,7 +1557,7 @@
               <w:lang w:eastAsia="en-GB"/>
             </w:rPr>
           </w:pPr>
-          <w:hyperlink w:anchor="_Toc531088802" w:history="1">
+          <w:hyperlink w:anchor="_Toc531096820" w:history="1">
             <w:r>
               <w:rPr>
                 <w:rStyle w:val="Hyperlink"/>
@@ -1569,7 +1585,7 @@
                 <w:noProof/>
                 <w:webHidden/>
               </w:rPr>
-              <w:instrText xml:space="preserve"> PAGEREF _Toc531088802 \h </w:instrText>
+              <w:instrText xml:space="preserve"> PAGEREF _Toc531096820 \h </w:instrText>
             </w:r>
             <w:r>
               <w:rPr>
@@ -1589,7 +1605,7 @@
                 <w:noProof/>
                 <w:webHidden/>
               </w:rPr>
-              <w:t>18</w:t>
+              <w:t>17</w:t>
             </w:r>
             <w:r>
               <w:rPr>
@@ -1614,7 +1630,7 @@
               <w:lang w:eastAsia="en-GB"/>
             </w:rPr>
           </w:pPr>
-          <w:hyperlink w:anchor="_Toc531088803" w:history="1">
+          <w:hyperlink w:anchor="_Toc531096821" w:history="1">
             <w:r>
               <w:rPr>
                 <w:rStyle w:val="Hyperlink"/>
@@ -1642,7 +1658,7 @@
                 <w:noProof/>
                 <w:webHidden/>
               </w:rPr>
-              <w:instrText xml:space="preserve"> PAGEREF _Toc531088803 \h </w:instrText>
+              <w:instrText xml:space="preserve"> PAGEREF _Toc531096821 \h </w:instrText>
             </w:r>
             <w:r>
               <w:rPr>
@@ -1662,7 +1678,7 @@
                 <w:noProof/>
                 <w:webHidden/>
               </w:rPr>
-              <w:t>19</w:t>
+              <w:t>18</w:t>
             </w:r>
             <w:r>
               <w:rPr>
@@ -1687,7 +1703,7 @@
               <w:lang w:val="en-GB" w:eastAsia="en-GB"/>
             </w:rPr>
           </w:pPr>
-          <w:hyperlink w:anchor="_Toc531088804" w:history="1">
+          <w:hyperlink w:anchor="_Toc531096822" w:history="1">
             <w:r>
               <w:rPr>
                 <w:rStyle w:val="Hyperlink"/>
@@ -1715,7 +1731,7 @@
                 <w:noProof/>
                 <w:webHidden/>
               </w:rPr>
-              <w:instrText xml:space="preserve"> PAGEREF _Toc531088804 \h </w:instrText>
+              <w:instrText xml:space="preserve"> PAGEREF _Toc531096822 \h </w:instrText>
             </w:r>
             <w:r>
               <w:rPr>
@@ -1735,7 +1751,7 @@
                 <w:noProof/>
                 <w:webHidden/>
               </w:rPr>
-              <w:t>21</w:t>
+              <w:t>20</w:t>
             </w:r>
             <w:r>
               <w:rPr>
@@ -1760,14 +1776,30 @@
               <w:lang w:eastAsia="en-GB"/>
             </w:rPr>
           </w:pPr>
-          <w:hyperlink w:anchor="_Toc531088805" w:history="1">
+          <w:hyperlink w:anchor="_Toc531096823" w:history="1">
             <w:r>
               <w:rPr>
                 <w:rStyle w:val="Hyperlink"/>
                 <w:b/>
                 <w:noProof/>
               </w:rPr>
-              <w:t>Software Hierarchy (Huseyin Sert)</w:t>
+              <w:t>Software Hiera</w:t>
+            </w:r>
+            <w:r>
+              <w:rPr>
+                <w:rStyle w:val="Hyperlink"/>
+                <w:b/>
+                <w:noProof/>
+              </w:rPr>
+              <w:t>r</w:t>
+            </w:r>
+            <w:r>
+              <w:rPr>
+                <w:rStyle w:val="Hyperlink"/>
+                <w:b/>
+                <w:noProof/>
+              </w:rPr>
+              <w:t>chy (Huseyin Sert)</w:t>
             </w:r>
             <w:r>
               <w:rPr>
@@ -1788,7 +1820,7 @@
                 <w:noProof/>
                 <w:webHidden/>
               </w:rPr>
-              <w:instrText xml:space="preserve"> PAGEREF _Toc531088805 \h </w:instrText>
+              <w:instrText xml:space="preserve"> PAGEREF _Toc531096823 \h </w:instrText>
             </w:r>
             <w:r>
               <w:rPr>
@@ -1808,7 +1840,7 @@
                 <w:noProof/>
                 <w:webHidden/>
               </w:rPr>
-              <w:t>21</w:t>
+              <w:t>20</w:t>
             </w:r>
             <w:r>
               <w:rPr>
@@ -1833,7 +1865,7 @@
               <w:lang w:eastAsia="en-GB"/>
             </w:rPr>
           </w:pPr>
-          <w:hyperlink w:anchor="_Toc531088806" w:history="1">
+          <w:hyperlink w:anchor="_Toc531096824" w:history="1">
             <w:r>
               <w:rPr>
                 <w:rStyle w:val="Hyperlink"/>
@@ -1861,7 +1893,7 @@
                 <w:noProof/>
                 <w:webHidden/>
               </w:rPr>
-              <w:instrText xml:space="preserve"> PAGEREF _Toc531088806 \h </w:instrText>
+              <w:instrText xml:space="preserve"> PAGEREF _Toc531096824 \h </w:instrText>
             </w:r>
             <w:r>
               <w:rPr>
@@ -1881,7 +1913,7 @@
                 <w:noProof/>
                 <w:webHidden/>
               </w:rPr>
-              <w:t>22</w:t>
+              <w:t>21</w:t>
             </w:r>
             <w:r>
               <w:rPr>
@@ -1906,7 +1938,7 @@
               <w:lang w:val="en-GB" w:eastAsia="en-GB"/>
             </w:rPr>
           </w:pPr>
-          <w:hyperlink w:anchor="_Toc531088807" w:history="1">
+          <w:hyperlink w:anchor="_Toc531096825" w:history="1">
             <w:r>
               <w:rPr>
                 <w:rStyle w:val="Hyperlink"/>
@@ -1933,7 +1965,7 @@
                 <w:noProof/>
                 <w:webHidden/>
               </w:rPr>
-              <w:instrText xml:space="preserve"> PAGEREF _Toc531088807 \h </w:instrText>
+              <w:instrText xml:space="preserve"> PAGEREF _Toc531096825 \h </w:instrText>
             </w:r>
             <w:r>
               <w:rPr>
@@ -1953,7 +1985,7 @@
                 <w:noProof/>
                 <w:webHidden/>
               </w:rPr>
-              <w:t>22</w:t>
+              <w:t>21</w:t>
             </w:r>
             <w:r>
               <w:rPr>
@@ -1978,13 +2010,13 @@
               <w:lang w:val="en-GB" w:eastAsia="en-GB"/>
             </w:rPr>
           </w:pPr>
-          <w:hyperlink w:anchor="_Toc531088808" w:history="1">
+          <w:hyperlink w:anchor="_Toc531096826" w:history="1">
             <w:r>
               <w:rPr>
                 <w:rStyle w:val="Hyperlink"/>
                 <w:noProof/>
               </w:rPr>
-              <w:t>High Level (Huseyin Sert)</w:t>
+              <w:t>High Level (Huseyin Sert &amp; Dan Steer)</w:t>
             </w:r>
             <w:r>
               <w:rPr>
@@ -2005,7 +2037,7 @@
                 <w:noProof/>
                 <w:webHidden/>
               </w:rPr>
-              <w:instrText xml:space="preserve"> PAGEREF _Toc531088808 \h </w:instrText>
+              <w:instrText xml:space="preserve"> PAGEREF _Toc531096826 \h </w:instrText>
             </w:r>
             <w:r>
               <w:rPr>
@@ -2025,7 +2057,7 @@
                 <w:noProof/>
                 <w:webHidden/>
               </w:rPr>
-              <w:t>22</w:t>
+              <w:t>21</w:t>
             </w:r>
             <w:r>
               <w:rPr>
@@ -2050,7 +2082,7 @@
               <w:lang w:eastAsia="en-GB"/>
             </w:rPr>
           </w:pPr>
-          <w:hyperlink w:anchor="_Toc531088809" w:history="1">
+          <w:hyperlink w:anchor="_Toc531096827" w:history="1">
             <w:r>
               <w:rPr>
                 <w:rStyle w:val="Hyperlink"/>
@@ -2078,7 +2110,7 @@
                 <w:noProof/>
                 <w:webHidden/>
               </w:rPr>
-              <w:instrText xml:space="preserve"> PAGEREF _Toc531088809 \h </w:instrText>
+              <w:instrText xml:space="preserve"> PAGEREF _Toc531096827 \h </w:instrText>
             </w:r>
             <w:r>
               <w:rPr>
@@ -2098,7 +2130,7 @@
                 <w:noProof/>
                 <w:webHidden/>
               </w:rPr>
-              <w:t>23</w:t>
+              <w:t>22</w:t>
             </w:r>
             <w:r>
               <w:rPr>
@@ -2123,7 +2155,7 @@
               <w:lang w:val="en-GB" w:eastAsia="en-GB"/>
             </w:rPr>
           </w:pPr>
-          <w:hyperlink w:anchor="_Toc531088810" w:history="1">
+          <w:hyperlink w:anchor="_Toc531096828" w:history="1">
             <w:r>
               <w:rPr>
                 <w:rStyle w:val="Hyperlink"/>
@@ -2150,7 +2182,7 @@
                 <w:noProof/>
                 <w:webHidden/>
               </w:rPr>
-              <w:instrText xml:space="preserve"> PAGEREF _Toc531088810 \h </w:instrText>
+              <w:instrText xml:space="preserve"> PAGEREF _Toc531096828 \h </w:instrText>
             </w:r>
             <w:r>
               <w:rPr>
@@ -2170,7 +2202,7 @@
                 <w:noProof/>
                 <w:webHidden/>
               </w:rPr>
-              <w:t>23</w:t>
+              <w:t>22</w:t>
             </w:r>
             <w:r>
               <w:rPr>
@@ -2195,7 +2227,7 @@
               <w:lang w:val="en-GB" w:eastAsia="en-GB"/>
             </w:rPr>
           </w:pPr>
-          <w:hyperlink w:anchor="_Toc531088811" w:history="1">
+          <w:hyperlink w:anchor="_Toc531096829" w:history="1">
             <w:r>
               <w:rPr>
                 <w:rStyle w:val="Hyperlink"/>
@@ -2222,7 +2254,7 @@
                 <w:noProof/>
                 <w:webHidden/>
               </w:rPr>
-              <w:instrText xml:space="preserve"> PAGEREF _Toc531088811 \h </w:instrText>
+              <w:instrText xml:space="preserve"> PAGEREF _Toc531096829 \h </w:instrText>
             </w:r>
             <w:r>
               <w:rPr>
@@ -2242,7 +2274,7 @@
                 <w:noProof/>
                 <w:webHidden/>
               </w:rPr>
-              <w:t>23</w:t>
+              <w:t>22</w:t>
             </w:r>
             <w:r>
               <w:rPr>
@@ -2267,7 +2299,7 @@
               <w:lang w:eastAsia="en-GB"/>
             </w:rPr>
           </w:pPr>
-          <w:hyperlink w:anchor="_Toc531088812" w:history="1">
+          <w:hyperlink w:anchor="_Toc531096830" w:history="1">
             <w:r>
               <w:rPr>
                 <w:rStyle w:val="Hyperlink"/>
@@ -2295,7 +2327,7 @@
                 <w:noProof/>
                 <w:webHidden/>
               </w:rPr>
-              <w:instrText xml:space="preserve"> PAGEREF _Toc531088812 \h </w:instrText>
+              <w:instrText xml:space="preserve"> PAGEREF _Toc531096830 \h </w:instrText>
             </w:r>
             <w:r>
               <w:rPr>
@@ -2315,7 +2347,7 @@
                 <w:noProof/>
                 <w:webHidden/>
               </w:rPr>
-              <w:t>24</w:t>
+              <w:t>23</w:t>
             </w:r>
             <w:r>
               <w:rPr>
@@ -2340,7 +2372,7 @@
               <w:lang w:val="en-GB" w:eastAsia="en-GB"/>
             </w:rPr>
           </w:pPr>
-          <w:hyperlink w:anchor="_Toc531088813" w:history="1">
+          <w:hyperlink w:anchor="_Toc531096831" w:history="1">
             <w:r>
               <w:rPr>
                 <w:rStyle w:val="Hyperlink"/>
@@ -2367,7 +2399,7 @@
                 <w:noProof/>
                 <w:webHidden/>
               </w:rPr>
-              <w:instrText xml:space="preserve"> PAGEREF _Toc531088813 \h </w:instrText>
+              <w:instrText xml:space="preserve"> PAGEREF _Toc531096831 \h </w:instrText>
             </w:r>
             <w:r>
               <w:rPr>
@@ -2387,7 +2419,7 @@
                 <w:noProof/>
                 <w:webHidden/>
               </w:rPr>
-              <w:t>24</w:t>
+              <w:t>23</w:t>
             </w:r>
             <w:r>
               <w:rPr>
@@ -2412,7 +2444,7 @@
               <w:lang w:val="en-GB" w:eastAsia="en-GB"/>
             </w:rPr>
           </w:pPr>
-          <w:hyperlink w:anchor="_Toc531088814" w:history="1">
+          <w:hyperlink w:anchor="_Toc531096832" w:history="1">
             <w:r>
               <w:rPr>
                 <w:rStyle w:val="Hyperlink"/>
@@ -2439,7 +2471,7 @@
                 <w:noProof/>
                 <w:webHidden/>
               </w:rPr>
-              <w:instrText xml:space="preserve"> PAGEREF _Toc531088814 \h </w:instrText>
+              <w:instrText xml:space="preserve"> PAGEREF _Toc531096832 \h </w:instrText>
             </w:r>
             <w:r>
               <w:rPr>
@@ -2459,7 +2491,7 @@
                 <w:noProof/>
                 <w:webHidden/>
               </w:rPr>
-              <w:t>25</w:t>
+              <w:t>24</w:t>
             </w:r>
             <w:r>
               <w:rPr>
@@ -2484,7 +2516,7 @@
               <w:lang w:eastAsia="en-GB"/>
             </w:rPr>
           </w:pPr>
-          <w:hyperlink w:anchor="_Toc531088815" w:history="1">
+          <w:hyperlink w:anchor="_Toc531096833" w:history="1">
             <w:r>
               <w:rPr>
                 <w:rStyle w:val="Hyperlink"/>
@@ -2512,7 +2544,7 @@
                 <w:noProof/>
                 <w:webHidden/>
               </w:rPr>
-              <w:instrText xml:space="preserve"> PAGEREF _Toc531088815 \h </w:instrText>
+              <w:instrText xml:space="preserve"> PAGEREF _Toc531096833 \h </w:instrText>
             </w:r>
             <w:r>
               <w:rPr>
@@ -2532,7 +2564,7 @@
                 <w:noProof/>
                 <w:webHidden/>
               </w:rPr>
-              <w:t>26</w:t>
+              <w:t>25</w:t>
             </w:r>
             <w:r>
               <w:rPr>
@@ -2557,7 +2589,7 @@
               <w:lang w:val="en-GB" w:eastAsia="en-GB"/>
             </w:rPr>
           </w:pPr>
-          <w:hyperlink w:anchor="_Toc531088816" w:history="1">
+          <w:hyperlink w:anchor="_Toc531096834" w:history="1">
             <w:r>
               <w:rPr>
                 <w:rStyle w:val="Hyperlink"/>
@@ -2584,7 +2616,7 @@
                 <w:noProof/>
                 <w:webHidden/>
               </w:rPr>
-              <w:instrText xml:space="preserve"> PAGEREF _Toc531088816 \h </w:instrText>
+              <w:instrText xml:space="preserve"> PAGEREF _Toc531096834 \h </w:instrText>
             </w:r>
             <w:r>
               <w:rPr>
@@ -2604,7 +2636,7 @@
                 <w:noProof/>
                 <w:webHidden/>
               </w:rPr>
-              <w:t>26</w:t>
+              <w:t>25</w:t>
             </w:r>
             <w:r>
               <w:rPr>
@@ -2629,7 +2661,7 @@
               <w:lang w:val="en-GB" w:eastAsia="en-GB"/>
             </w:rPr>
           </w:pPr>
-          <w:hyperlink w:anchor="_Toc531088817" w:history="1">
+          <w:hyperlink w:anchor="_Toc531096835" w:history="1">
             <w:r>
               <w:rPr>
                 <w:rStyle w:val="Hyperlink"/>
@@ -2656,7 +2688,7 @@
                 <w:noProof/>
                 <w:webHidden/>
               </w:rPr>
-              <w:instrText xml:space="preserve"> PAGEREF _Toc531088817 \h </w:instrText>
+              <w:instrText xml:space="preserve"> PAGEREF _Toc531096835 \h </w:instrText>
             </w:r>
             <w:r>
               <w:rPr>
@@ -2676,7 +2708,7 @@
                 <w:noProof/>
                 <w:webHidden/>
               </w:rPr>
-              <w:t>27</w:t>
+              <w:t>26</w:t>
             </w:r>
             <w:r>
               <w:rPr>
@@ -2701,7 +2733,7 @@
               <w:lang w:eastAsia="en-GB"/>
             </w:rPr>
           </w:pPr>
-          <w:hyperlink w:anchor="_Toc531088818" w:history="1">
+          <w:hyperlink w:anchor="_Toc531096836" w:history="1">
             <w:r>
               <w:rPr>
                 <w:rStyle w:val="Hyperlink"/>
@@ -2729,7 +2761,7 @@
                 <w:noProof/>
                 <w:webHidden/>
               </w:rPr>
-              <w:instrText xml:space="preserve"> PAGEREF _Toc531088818 \h </w:instrText>
+              <w:instrText xml:space="preserve"> PAGEREF _Toc531096836 \h </w:instrText>
             </w:r>
             <w:r>
               <w:rPr>
@@ -2749,7 +2781,7 @@
                 <w:noProof/>
                 <w:webHidden/>
               </w:rPr>
-              <w:t>28</w:t>
+              <w:t>27</w:t>
             </w:r>
             <w:r>
               <w:rPr>
@@ -2774,7 +2806,7 @@
               <w:lang w:val="en-GB" w:eastAsia="en-GB"/>
             </w:rPr>
           </w:pPr>
-          <w:hyperlink w:anchor="_Toc531088819" w:history="1">
+          <w:hyperlink w:anchor="_Toc531096837" w:history="1">
             <w:r>
               <w:rPr>
                 <w:rStyle w:val="Hyperlink"/>
@@ -2801,7 +2833,7 @@
                 <w:noProof/>
                 <w:webHidden/>
               </w:rPr>
-              <w:instrText xml:space="preserve"> PAGEREF _Toc531088819 \h </w:instrText>
+              <w:instrText xml:space="preserve"> PAGEREF _Toc531096837 \h </w:instrText>
             </w:r>
             <w:r>
               <w:rPr>
@@ -2821,7 +2853,7 @@
                 <w:noProof/>
                 <w:webHidden/>
               </w:rPr>
-              <w:t>28</w:t>
+              <w:t>27</w:t>
             </w:r>
             <w:r>
               <w:rPr>
@@ -2846,7 +2878,7 @@
               <w:lang w:val="en-GB" w:eastAsia="en-GB"/>
             </w:rPr>
           </w:pPr>
-          <w:hyperlink w:anchor="_Toc531088820" w:history="1">
+          <w:hyperlink w:anchor="_Toc531096838" w:history="1">
             <w:r>
               <w:rPr>
                 <w:rStyle w:val="Hyperlink"/>
@@ -2873,7 +2905,7 @@
                 <w:noProof/>
                 <w:webHidden/>
               </w:rPr>
-              <w:instrText xml:space="preserve"> PAGEREF _Toc531088820 \h </w:instrText>
+              <w:instrText xml:space="preserve"> PAGEREF _Toc531096838 \h </w:instrText>
             </w:r>
             <w:r>
               <w:rPr>
@@ -2893,7 +2925,7 @@
                 <w:noProof/>
                 <w:webHidden/>
               </w:rPr>
-              <w:t>29</w:t>
+              <w:t>28</w:t>
             </w:r>
             <w:r>
               <w:rPr>
@@ -2918,7 +2950,7 @@
               <w:lang w:eastAsia="en-GB"/>
             </w:rPr>
           </w:pPr>
-          <w:hyperlink w:anchor="_Toc531088821" w:history="1">
+          <w:hyperlink w:anchor="_Toc531096839" w:history="1">
             <w:r>
               <w:rPr>
                 <w:rStyle w:val="Hyperlink"/>
@@ -2946,7 +2978,7 @@
                 <w:noProof/>
                 <w:webHidden/>
               </w:rPr>
-              <w:instrText xml:space="preserve"> PAGEREF _Toc531088821 \h </w:instrText>
+              <w:instrText xml:space="preserve"> PAGEREF _Toc531096839 \h </w:instrText>
             </w:r>
             <w:r>
               <w:rPr>
@@ -2966,7 +2998,7 @@
                 <w:noProof/>
                 <w:webHidden/>
               </w:rPr>
-              <w:t>30</w:t>
+              <w:t>29</w:t>
             </w:r>
             <w:r>
               <w:rPr>
@@ -2991,7 +3023,7 @@
               <w:lang w:val="en-GB" w:eastAsia="en-GB"/>
             </w:rPr>
           </w:pPr>
-          <w:hyperlink w:anchor="_Toc531088822" w:history="1">
+          <w:hyperlink w:anchor="_Toc531096840" w:history="1">
             <w:r>
               <w:rPr>
                 <w:rStyle w:val="Hyperlink"/>
@@ -3018,7 +3050,7 @@
                 <w:noProof/>
                 <w:webHidden/>
               </w:rPr>
-              <w:instrText xml:space="preserve"> PAGEREF _Toc531088822 \h </w:instrText>
+              <w:instrText xml:space="preserve"> PAGEREF _Toc531096840 \h </w:instrText>
             </w:r>
             <w:r>
               <w:rPr>
@@ -3038,7 +3070,7 @@
                 <w:noProof/>
                 <w:webHidden/>
               </w:rPr>
-              <w:t>30</w:t>
+              <w:t>29</w:t>
             </w:r>
             <w:r>
               <w:rPr>
@@ -3063,7 +3095,7 @@
               <w:lang w:val="en-GB" w:eastAsia="en-GB"/>
             </w:rPr>
           </w:pPr>
-          <w:hyperlink w:anchor="_Toc531088823" w:history="1">
+          <w:hyperlink w:anchor="_Toc531096841" w:history="1">
             <w:r>
               <w:rPr>
                 <w:rStyle w:val="Hyperlink"/>
@@ -3090,7 +3122,7 @@
                 <w:noProof/>
                 <w:webHidden/>
               </w:rPr>
-              <w:instrText xml:space="preserve"> PAGEREF _Toc531088823 \h </w:instrText>
+              <w:instrText xml:space="preserve"> PAGEREF _Toc531096841 \h </w:instrText>
             </w:r>
             <w:r>
               <w:rPr>
@@ -3110,7 +3142,7 @@
                 <w:noProof/>
                 <w:webHidden/>
               </w:rPr>
-              <w:t>31</w:t>
+              <w:t>30</w:t>
             </w:r>
             <w:r>
               <w:rPr>
@@ -3135,7 +3167,7 @@
               <w:lang w:eastAsia="en-GB"/>
             </w:rPr>
           </w:pPr>
-          <w:hyperlink w:anchor="_Toc531088824" w:history="1">
+          <w:hyperlink w:anchor="_Toc531096842" w:history="1">
             <w:r>
               <w:rPr>
                 <w:rStyle w:val="Hyperlink"/>
@@ -3163,7 +3195,7 @@
                 <w:noProof/>
                 <w:webHidden/>
               </w:rPr>
-              <w:instrText xml:space="preserve"> PAGEREF _Toc531088824 \h </w:instrText>
+              <w:instrText xml:space="preserve"> PAGEREF _Toc531096842 \h </w:instrText>
             </w:r>
             <w:r>
               <w:rPr>
@@ -3183,7 +3215,7 @@
                 <w:noProof/>
                 <w:webHidden/>
               </w:rPr>
-              <w:t>32</w:t>
+              <w:t>31</w:t>
             </w:r>
             <w:r>
               <w:rPr>
@@ -3208,7 +3240,7 @@
               <w:lang w:val="en-GB" w:eastAsia="en-GB"/>
             </w:rPr>
           </w:pPr>
-          <w:hyperlink w:anchor="_Toc531088825" w:history="1">
+          <w:hyperlink w:anchor="_Toc531096843" w:history="1">
             <w:r>
               <w:rPr>
                 <w:rStyle w:val="Hyperlink"/>
@@ -3235,7 +3267,7 @@
                 <w:noProof/>
                 <w:webHidden/>
               </w:rPr>
-              <w:instrText xml:space="preserve"> PAGEREF _Toc531088825 \h </w:instrText>
+              <w:instrText xml:space="preserve"> PAGEREF _Toc531096843 \h </w:instrText>
             </w:r>
             <w:r>
               <w:rPr>
@@ -3255,7 +3287,7 @@
                 <w:noProof/>
                 <w:webHidden/>
               </w:rPr>
-              <w:t>32</w:t>
+              <w:t>31</w:t>
             </w:r>
             <w:r>
               <w:rPr>
@@ -3280,7 +3312,7 @@
               <w:lang w:val="en-GB" w:eastAsia="en-GB"/>
             </w:rPr>
           </w:pPr>
-          <w:hyperlink w:anchor="_Toc531088826" w:history="1">
+          <w:hyperlink w:anchor="_Toc531096844" w:history="1">
             <w:r>
               <w:rPr>
                 <w:rStyle w:val="Hyperlink"/>
@@ -3307,7 +3339,7 @@
                 <w:noProof/>
                 <w:webHidden/>
               </w:rPr>
-              <w:instrText xml:space="preserve"> PAGEREF _Toc531088826 \h </w:instrText>
+              <w:instrText xml:space="preserve"> PAGEREF _Toc531096844 \h </w:instrText>
             </w:r>
             <w:r>
               <w:rPr>
@@ -3327,7 +3359,7 @@
                 <w:noProof/>
                 <w:webHidden/>
               </w:rPr>
-              <w:t>33</w:t>
+              <w:t>32</w:t>
             </w:r>
             <w:r>
               <w:rPr>
@@ -3358,7 +3390,7 @@
           <w:b/>
         </w:rPr>
       </w:pPr>
-      <w:bookmarkStart w:id="0" w:name="_Toc531088782"/>
+      <w:bookmarkStart w:id="0" w:name="_Toc531096800"/>
       <w:r>
         <w:rPr>
           <w:b/>
@@ -3405,7 +3437,15 @@
         </w:numPr>
       </w:pPr>
       <w:r>
-        <w:t>Harrison James Marcks (HJM)</w:t>
+        <w:t xml:space="preserve">Harrison James </w:t>
+      </w:r>
+      <w:proofErr w:type="spellStart"/>
+      <w:r>
+        <w:t>Marcks</w:t>
+      </w:r>
+      <w:proofErr w:type="spellEnd"/>
+      <w:r>
+        <w:t xml:space="preserve"> (HJM)</w:t>
       </w:r>
     </w:p>
     <w:p>
@@ -3432,7 +3472,7 @@
           <w:b/>
         </w:rPr>
       </w:pPr>
-      <w:bookmarkStart w:id="1" w:name="_Toc531088783"/>
+      <w:bookmarkStart w:id="1" w:name="_Toc531096801"/>
       <w:r>
         <w:rPr>
           <w:b/>
@@ -3611,7 +3651,7 @@
           <w:sz w:val="48"/>
         </w:rPr>
       </w:pPr>
-      <w:bookmarkStart w:id="3" w:name="_Toc531088784"/>
+      <w:bookmarkStart w:id="3" w:name="_Toc531096802"/>
       <w:r>
         <w:rPr>
           <w:b/>
@@ -3641,7 +3681,23 @@
           <w:rFonts w:ascii="Calibri" w:hAnsi="Calibri" w:cs="Calibri"/>
           <w:b/>
         </w:rPr>
-        <w:t>Ease Of Use = E,</w:t>
+        <w:t xml:space="preserve">Ease </w:t>
+      </w:r>
+      <w:proofErr w:type="gramStart"/>
+      <w:r>
+        <w:rPr>
+          <w:rFonts w:ascii="Calibri" w:hAnsi="Calibri" w:cs="Calibri"/>
+          <w:b/>
+        </w:rPr>
+        <w:t>Of</w:t>
+      </w:r>
+      <w:proofErr w:type="gramEnd"/>
+      <w:r>
+        <w:rPr>
+          <w:rFonts w:ascii="Calibri" w:hAnsi="Calibri" w:cs="Calibri"/>
+          <w:b/>
+        </w:rPr>
+        <w:t xml:space="preserve"> Use = E,</w:t>
       </w:r>
       <w:r>
         <w:rPr>
@@ -3964,7 +4020,7 @@
                 <w:sz w:val="32"/>
               </w:rPr>
             </w:pPr>
-            <w:bookmarkStart w:id="4" w:name="_Toc531088785"/>
+            <w:bookmarkStart w:id="4" w:name="_Toc531096803"/>
             <w:r>
               <w:rPr>
                 <w:sz w:val="32"/>
@@ -5145,12 +5201,26 @@
                 <w:sz w:val="32"/>
               </w:rPr>
             </w:pPr>
-            <w:bookmarkStart w:id="5" w:name="_Toc531088786"/>
+            <w:bookmarkStart w:id="5" w:name="_Toc531096804"/>
             <w:r>
               <w:rPr>
                 <w:sz w:val="32"/>
               </w:rPr>
-              <w:t>Ease Of Use</w:t>
+              <w:t xml:space="preserve">Ease </w:t>
+            </w:r>
+            <w:proofErr w:type="gramStart"/>
+            <w:r>
+              <w:rPr>
+                <w:sz w:val="32"/>
+              </w:rPr>
+              <w:t>Of</w:t>
+            </w:r>
+            <w:proofErr w:type="gramEnd"/>
+            <w:r>
+              <w:rPr>
+                <w:sz w:val="32"/>
+              </w:rPr>
+              <w:t xml:space="preserve"> Use</w:t>
             </w:r>
             <w:bookmarkEnd w:id="5"/>
           </w:p>
@@ -6213,7 +6283,21 @@
               <w:rPr>
                 <w:rFonts w:ascii="Calibri" w:hAnsi="Calibri" w:cs="Calibri"/>
               </w:rPr>
-              <w:t>Make sure its ready to use when I need it</w:t>
+              <w:t xml:space="preserve">Make sure </w:t>
+            </w:r>
+            <w:proofErr w:type="spellStart"/>
+            <w:r>
+              <w:rPr>
+                <w:rFonts w:ascii="Calibri" w:hAnsi="Calibri" w:cs="Calibri"/>
+              </w:rPr>
+              <w:t>its</w:t>
+            </w:r>
+            <w:proofErr w:type="spellEnd"/>
+            <w:r>
+              <w:rPr>
+                <w:rFonts w:ascii="Calibri" w:hAnsi="Calibri" w:cs="Calibri"/>
+              </w:rPr>
+              <w:t xml:space="preserve"> ready to use when I need it</w:t>
             </w:r>
           </w:p>
         </w:tc>
@@ -6307,12 +6391,26 @@
                 <w:sz w:val="32"/>
               </w:rPr>
             </w:pPr>
-            <w:bookmarkStart w:id="6" w:name="_Toc531088787"/>
+            <w:bookmarkStart w:id="6" w:name="_Toc531096805"/>
             <w:r>
               <w:rPr>
                 <w:sz w:val="32"/>
               </w:rPr>
-              <w:t>Interfacing Between Devices</w:t>
+              <w:t xml:space="preserve">Interfacing </w:t>
+            </w:r>
+            <w:proofErr w:type="gramStart"/>
+            <w:r>
+              <w:rPr>
+                <w:sz w:val="32"/>
+              </w:rPr>
+              <w:t>Between</w:t>
+            </w:r>
+            <w:proofErr w:type="gramEnd"/>
+            <w:r>
+              <w:rPr>
+                <w:sz w:val="32"/>
+              </w:rPr>
+              <w:t xml:space="preserve"> Devices</w:t>
             </w:r>
             <w:bookmarkEnd w:id="6"/>
           </w:p>
@@ -6580,8 +6678,17 @@
                 <w:rFonts w:ascii="Calibri" w:hAnsi="Calibri" w:cs="Calibri"/>
                 <w:szCs w:val="22"/>
               </w:rPr>
-              <w:t>Be able to interface with the board via wifi</w:t>
-            </w:r>
+              <w:t xml:space="preserve">Be able to interface with the board via </w:t>
+            </w:r>
+            <w:proofErr w:type="spellStart"/>
+            <w:r>
+              <w:rPr>
+                <w:rFonts w:ascii="Calibri" w:hAnsi="Calibri" w:cs="Calibri"/>
+                <w:szCs w:val="22"/>
+              </w:rPr>
+              <w:t>wifi</w:t>
+            </w:r>
+            <w:proofErr w:type="spellEnd"/>
           </w:p>
         </w:tc>
         <w:tc>
@@ -6690,8 +6797,17 @@
                 <w:rFonts w:ascii="Calibri" w:hAnsi="Calibri" w:cs="Calibri"/>
                 <w:szCs w:val="22"/>
               </w:rPr>
-              <w:t>Be able to interface with the board via ethernet</w:t>
-            </w:r>
+              <w:t xml:space="preserve">Be able to interface with the board via </w:t>
+            </w:r>
+            <w:proofErr w:type="spellStart"/>
+            <w:r>
+              <w:rPr>
+                <w:rFonts w:ascii="Calibri" w:hAnsi="Calibri" w:cs="Calibri"/>
+                <w:szCs w:val="22"/>
+              </w:rPr>
+              <w:t>ethernet</w:t>
+            </w:r>
+            <w:proofErr w:type="spellEnd"/>
           </w:p>
         </w:tc>
         <w:tc>
@@ -7219,7 +7335,7 @@
               <w:pStyle w:val="Heading2"/>
               <w:outlineLvl w:val="1"/>
             </w:pPr>
-            <w:bookmarkStart w:id="7" w:name="_Toc531088788"/>
+            <w:bookmarkStart w:id="7" w:name="_Toc531096806"/>
             <w:r>
               <w:rPr>
                 <w:sz w:val="32"/>
@@ -8243,7 +8359,7 @@
                 <w:sz w:val="32"/>
               </w:rPr>
             </w:pPr>
-            <w:bookmarkStart w:id="8" w:name="_Toc531088789"/>
+            <w:bookmarkStart w:id="8" w:name="_Toc531096807"/>
             <w:r>
               <w:rPr>
                 <w:sz w:val="32"/>
@@ -8638,7 +8754,7 @@
               <w:pStyle w:val="Heading2"/>
               <w:outlineLvl w:val="1"/>
             </w:pPr>
-            <w:bookmarkStart w:id="9" w:name="_Toc531088790"/>
+            <w:bookmarkStart w:id="9" w:name="_Toc531096808"/>
             <w:r>
               <w:rPr>
                 <w:sz w:val="32"/>
@@ -9256,7 +9372,7 @@
                 <w:sz w:val="32"/>
               </w:rPr>
             </w:pPr>
-            <w:bookmarkStart w:id="10" w:name="_Toc531088791"/>
+            <w:bookmarkStart w:id="10" w:name="_Toc531096809"/>
             <w:r>
               <w:rPr>
                 <w:sz w:val="32"/>
@@ -10314,7 +10430,7 @@
               <w:pStyle w:val="Heading2"/>
               <w:outlineLvl w:val="1"/>
             </w:pPr>
-            <w:bookmarkStart w:id="11" w:name="_Toc531088792"/>
+            <w:bookmarkStart w:id="11" w:name="_Toc531096810"/>
             <w:r>
               <w:rPr>
                 <w:sz w:val="32"/>
@@ -11004,7 +11120,7 @@
               <w:pStyle w:val="Heading2"/>
               <w:outlineLvl w:val="1"/>
             </w:pPr>
-            <w:bookmarkStart w:id="12" w:name="_Toc531088793"/>
+            <w:bookmarkStart w:id="12" w:name="_Toc531096811"/>
             <w:r>
               <w:rPr>
                 <w:sz w:val="32"/>
@@ -11707,8 +11823,8 @@
           <w:sz w:val="48"/>
         </w:rPr>
       </w:pPr>
-      <w:bookmarkStart w:id="13" w:name="_Toc531088794"/>
-      <w:bookmarkStart w:id="14" w:name="_Toc529794358"/>
+      <w:bookmarkStart w:id="13" w:name="_Toc529794358"/>
+      <w:bookmarkStart w:id="14" w:name="_Toc531096812"/>
       <w:r>
         <w:rPr>
           <w:b/>
@@ -11717,7 +11833,7 @@
         <w:lastRenderedPageBreak/>
         <w:t>Acceptance Tests</w:t>
       </w:r>
-      <w:bookmarkEnd w:id="13"/>
+      <w:bookmarkEnd w:id="14"/>
     </w:p>
     <w:p>
       <w:pPr>
@@ -11734,21 +11850,46 @@
           <w:sz w:val="32"/>
         </w:rPr>
       </w:pPr>
-      <w:bookmarkStart w:id="15" w:name="_Toc531088795"/>
+      <w:bookmarkStart w:id="15" w:name="_Toc531096813"/>
       <w:r>
         <w:rPr>
           <w:b/>
           <w:sz w:val="32"/>
         </w:rPr>
-        <w:t>POST/Power On</w:t>
-      </w:r>
-      <w:bookmarkEnd w:id="14"/>
+        <w:t xml:space="preserve">POST/Power </w:t>
+      </w:r>
+      <w:proofErr w:type="gramStart"/>
       <w:r>
         <w:rPr>
           <w:b/>
           <w:sz w:val="32"/>
         </w:rPr>
-        <w:t xml:space="preserve"> (Harrison James Marcks)</w:t>
+        <w:t>On</w:t>
+      </w:r>
+      <w:bookmarkEnd w:id="13"/>
+      <w:proofErr w:type="gramEnd"/>
+      <w:r>
+        <w:rPr>
+          <w:b/>
+          <w:sz w:val="32"/>
+        </w:rPr>
+        <w:t xml:space="preserve"> (Harrison James </w:t>
+      </w:r>
+      <w:proofErr w:type="spellStart"/>
+      <w:r>
+        <w:rPr>
+          <w:b/>
+          <w:sz w:val="32"/>
+        </w:rPr>
+        <w:t>Marcks</w:t>
+      </w:r>
+      <w:proofErr w:type="spellEnd"/>
+      <w:r>
+        <w:rPr>
+          <w:b/>
+          <w:sz w:val="32"/>
+        </w:rPr>
+        <w:t>)</w:t>
       </w:r>
       <w:bookmarkEnd w:id="15"/>
     </w:p>
@@ -13229,61 +13370,106 @@
     </w:tbl>
     <w:p/>
     <w:p>
-      <w:r>
-        <w:rPr>
-          <w:b/>
+      <w:pPr>
+        <w:rPr>
+          <w:strike/>
+        </w:rPr>
+      </w:pPr>
+      <w:r>
+        <w:rPr>
+          <w:b/>
+          <w:strike/>
         </w:rPr>
         <w:t>Test Name</w:t>
       </w:r>
       <w:r>
+        <w:rPr>
+          <w:strike/>
+        </w:rPr>
         <w:t>: PP_T8</w:t>
       </w:r>
       <w:r>
+        <w:rPr>
+          <w:strike/>
+        </w:rPr>
         <w:br/>
       </w:r>
       <w:r>
         <w:rPr>
           <w:b/>
+          <w:strike/>
         </w:rPr>
         <w:t>Requirements Tested</w:t>
       </w:r>
       <w:r>
+        <w:rPr>
+          <w:strike/>
+        </w:rPr>
         <w:t>: P8</w:t>
       </w:r>
       <w:r>
+        <w:rPr>
+          <w:strike/>
+        </w:rPr>
+        <w:t>s</w:t>
+      </w:r>
+      <w:bookmarkStart w:id="16" w:name="_GoBack"/>
+      <w:bookmarkEnd w:id="16"/>
+      <w:r>
+        <w:rPr>
+          <w:strike/>
+        </w:rPr>
         <w:br/>
       </w:r>
       <w:r>
         <w:rPr>
           <w:b/>
+          <w:strike/>
         </w:rPr>
         <w:t>Outline</w:t>
       </w:r>
       <w:r>
+        <w:rPr>
+          <w:strike/>
+        </w:rPr>
         <w:t>: Check network interface</w:t>
       </w:r>
       <w:r>
+        <w:rPr>
+          <w:strike/>
+        </w:rPr>
         <w:br/>
       </w:r>
       <w:r>
         <w:rPr>
           <w:b/>
+          <w:strike/>
         </w:rPr>
         <w:t>Pre-requisites</w:t>
       </w:r>
       <w:r>
+        <w:rPr>
+          <w:strike/>
+        </w:rPr>
         <w:t>: System is turned off</w:t>
       </w:r>
       <w:r>
+        <w:rPr>
+          <w:strike/>
+        </w:rPr>
         <w:br/>
       </w:r>
       <w:r>
         <w:rPr>
           <w:b/>
+          <w:strike/>
         </w:rPr>
         <w:t>Method</w:t>
       </w:r>
       <w:r>
+        <w:rPr>
+          <w:strike/>
+        </w:rPr>
         <w:t>:</w:t>
       </w:r>
     </w:p>
@@ -13312,11 +13498,13 @@
             <w:pPr>
               <w:rPr>
                 <w:b/>
+                <w:strike/>
               </w:rPr>
             </w:pPr>
             <w:r>
               <w:rPr>
                 <w:b/>
+                <w:strike/>
                 <w:sz w:val="26"/>
               </w:rPr>
               <w:t>STEP</w:t>
@@ -13330,8 +13518,14 @@
           <w:p>
             <w:pPr>
               <w:cnfStyle w:val="100000000000" w:firstRow="1" w:lastRow="0" w:firstColumn="0" w:lastColumn="0" w:oddVBand="0" w:evenVBand="0" w:oddHBand="0" w:evenHBand="0" w:firstRowFirstColumn="0" w:firstRowLastColumn="0" w:lastRowFirstColumn="0" w:lastRowLastColumn="0"/>
-            </w:pPr>
-            <w:r>
+              <w:rPr>
+                <w:strike/>
+              </w:rPr>
+            </w:pPr>
+            <w:r>
+              <w:rPr>
+                <w:strike/>
+              </w:rPr>
               <w:t>Action</w:t>
             </w:r>
           </w:p>
@@ -13343,8 +13537,14 @@
           <w:p>
             <w:pPr>
               <w:cnfStyle w:val="100000000000" w:firstRow="1" w:lastRow="0" w:firstColumn="0" w:lastColumn="0" w:oddVBand="0" w:evenVBand="0" w:oddHBand="0" w:evenHBand="0" w:firstRowFirstColumn="0" w:firstRowLastColumn="0" w:lastRowFirstColumn="0" w:lastRowLastColumn="0"/>
-            </w:pPr>
-            <w:r>
+              <w:rPr>
+                <w:strike/>
+              </w:rPr>
+            </w:pPr>
+            <w:r>
+              <w:rPr>
+                <w:strike/>
+              </w:rPr>
               <w:t>Expected Observation</w:t>
             </w:r>
           </w:p>
@@ -13360,7 +13560,15 @@
             <w:tcW w:w="3006" w:type="dxa"/>
           </w:tcPr>
           <w:p>
-            <w:r>
+            <w:pPr>
+              <w:rPr>
+                <w:strike/>
+              </w:rPr>
+            </w:pPr>
+            <w:r>
+              <w:rPr>
+                <w:strike/>
+              </w:rPr>
               <w:t>1</w:t>
             </w:r>
           </w:p>
@@ -13372,8 +13580,14 @@
           <w:p>
             <w:pPr>
               <w:cnfStyle w:val="000000100000" w:firstRow="0" w:lastRow="0" w:firstColumn="0" w:lastColumn="0" w:oddVBand="0" w:evenVBand="0" w:oddHBand="1" w:evenHBand="0" w:firstRowFirstColumn="0" w:firstRowLastColumn="0" w:lastRowFirstColumn="0" w:lastRowLastColumn="0"/>
-            </w:pPr>
-            <w:r>
+              <w:rPr>
+                <w:strike/>
+              </w:rPr>
+            </w:pPr>
+            <w:r>
+              <w:rPr>
+                <w:strike/>
+              </w:rPr>
               <w:t>Turn the system on</w:t>
             </w:r>
           </w:p>
@@ -13385,8 +13599,14 @@
           <w:p>
             <w:pPr>
               <w:cnfStyle w:val="000000100000" w:firstRow="0" w:lastRow="0" w:firstColumn="0" w:lastColumn="0" w:oddVBand="0" w:evenVBand="0" w:oddHBand="1" w:evenHBand="0" w:firstRowFirstColumn="0" w:firstRowLastColumn="0" w:lastRowFirstColumn="0" w:lastRowLastColumn="0"/>
-            </w:pPr>
-            <w:r>
+              <w:rPr>
+                <w:strike/>
+              </w:rPr>
+            </w:pPr>
+            <w:r>
+              <w:rPr>
+                <w:strike/>
+              </w:rPr>
               <w:t>System shows it is starting</w:t>
             </w:r>
           </w:p>
@@ -13399,7 +13619,15 @@
             <w:tcW w:w="3006" w:type="dxa"/>
           </w:tcPr>
           <w:p>
-            <w:r>
+            <w:pPr>
+              <w:rPr>
+                <w:strike/>
+              </w:rPr>
+            </w:pPr>
+            <w:r>
+              <w:rPr>
+                <w:strike/>
+              </w:rPr>
               <w:t>2</w:t>
             </w:r>
           </w:p>
@@ -13411,8 +13639,14 @@
           <w:p>
             <w:pPr>
               <w:cnfStyle w:val="000000000000" w:firstRow="0" w:lastRow="0" w:firstColumn="0" w:lastColumn="0" w:oddVBand="0" w:evenVBand="0" w:oddHBand="0" w:evenHBand="0" w:firstRowFirstColumn="0" w:firstRowLastColumn="0" w:lastRowFirstColumn="0" w:lastRowLastColumn="0"/>
-            </w:pPr>
-            <w:r>
+              <w:rPr>
+                <w:strike/>
+              </w:rPr>
+            </w:pPr>
+            <w:r>
+              <w:rPr>
+                <w:strike/>
+              </w:rPr>
               <w:t>Wait</w:t>
             </w:r>
           </w:p>
@@ -13424,22 +13658,40 @@
           <w:p>
             <w:pPr>
               <w:cnfStyle w:val="000000000000" w:firstRow="0" w:lastRow="0" w:firstColumn="0" w:lastColumn="0" w:oddVBand="0" w:evenVBand="0" w:oddHBand="0" w:evenHBand="0" w:firstRowFirstColumn="0" w:firstRowLastColumn="0" w:lastRowFirstColumn="0" w:lastRowLastColumn="0"/>
-            </w:pPr>
-            <w:r>
+              <w:rPr>
+                <w:strike/>
+              </w:rPr>
+            </w:pPr>
+            <w:r>
+              <w:rPr>
+                <w:strike/>
+              </w:rPr>
               <w:t xml:space="preserve">The system performs a Hardware check to see if there is an </w:t>
             </w:r>
             <w:r>
+              <w:rPr>
+                <w:strike/>
+              </w:rPr>
               <w:t>Ethernet</w:t>
             </w:r>
             <w:r>
+              <w:rPr>
+                <w:strike/>
+              </w:rPr>
               <w:t xml:space="preserve"> or Wi-Fi</w:t>
             </w:r>
           </w:p>
           <w:p>
             <w:pPr>
               <w:cnfStyle w:val="000000000000" w:firstRow="0" w:lastRow="0" w:firstColumn="0" w:lastColumn="0" w:oddVBand="0" w:evenVBand="0" w:oddHBand="0" w:evenHBand="0" w:firstRowFirstColumn="0" w:firstRowLastColumn="0" w:lastRowFirstColumn="0" w:lastRowLastColumn="0"/>
-            </w:pPr>
-            <w:r>
+              <w:rPr>
+                <w:strike/>
+              </w:rPr>
+            </w:pPr>
+            <w:r>
+              <w:rPr>
+                <w:strike/>
+              </w:rPr>
               <w:t>Module</w:t>
             </w:r>
           </w:p>
@@ -13447,62 +13699,99 @@
       </w:tr>
     </w:tbl>
     <w:p>
-      <w:r>
-        <w:rPr>
-          <w:b/>
+      <w:pPr>
+        <w:rPr>
+          <w:strike/>
+        </w:rPr>
+      </w:pPr>
+      <w:r>
+        <w:rPr>
+          <w:b/>
+          <w:strike/>
         </w:rPr>
         <w:lastRenderedPageBreak/>
         <w:t>Test Name</w:t>
       </w:r>
       <w:r>
+        <w:rPr>
+          <w:strike/>
+        </w:rPr>
         <w:t>: PP_T9</w:t>
       </w:r>
       <w:r>
+        <w:rPr>
+          <w:strike/>
+        </w:rPr>
         <w:br/>
       </w:r>
       <w:r>
         <w:rPr>
           <w:b/>
+          <w:strike/>
         </w:rPr>
         <w:t>Requirements Tested</w:t>
       </w:r>
       <w:r>
+        <w:rPr>
+          <w:strike/>
+        </w:rPr>
         <w:t>: P9</w:t>
       </w:r>
       <w:r>
+        <w:rPr>
+          <w:strike/>
+        </w:rPr>
         <w:br/>
       </w:r>
       <w:r>
         <w:rPr>
           <w:b/>
+          <w:strike/>
         </w:rPr>
         <w:t>Outline</w:t>
       </w:r>
       <w:r>
+        <w:rPr>
+          <w:strike/>
+        </w:rPr>
         <w:t>: Check blue-tooth module</w:t>
       </w:r>
       <w:r>
+        <w:rPr>
+          <w:strike/>
+        </w:rPr>
         <w:br/>
       </w:r>
       <w:r>
         <w:rPr>
           <w:b/>
+          <w:strike/>
         </w:rPr>
         <w:t>Pre-requisites</w:t>
       </w:r>
       <w:r>
+        <w:rPr>
+          <w:strike/>
+        </w:rPr>
         <w:t>: System is turned off</w:t>
       </w:r>
       <w:r>
+        <w:rPr>
+          <w:strike/>
+        </w:rPr>
         <w:br/>
       </w:r>
       <w:r>
         <w:rPr>
           <w:b/>
+          <w:strike/>
         </w:rPr>
         <w:t>Method</w:t>
       </w:r>
       <w:r>
+        <w:rPr>
+          <w:strike/>
+        </w:rPr>
         <w:t>:</w:t>
       </w:r>
     </w:p>
@@ -13531,11 +13820,13 @@
             <w:pPr>
               <w:rPr>
                 <w:b/>
+                <w:strike/>
               </w:rPr>
             </w:pPr>
             <w:r>
               <w:rPr>
                 <w:b/>
+                <w:strike/>
                 <w:sz w:val="26"/>
               </w:rPr>
               <w:t>STEP</w:t>
@@ -13549,8 +13840,14 @@
           <w:p>
             <w:pPr>
               <w:cnfStyle w:val="100000000000" w:firstRow="1" w:lastRow="0" w:firstColumn="0" w:lastColumn="0" w:oddVBand="0" w:evenVBand="0" w:oddHBand="0" w:evenHBand="0" w:firstRowFirstColumn="0" w:firstRowLastColumn="0" w:lastRowFirstColumn="0" w:lastRowLastColumn="0"/>
-            </w:pPr>
-            <w:r>
+              <w:rPr>
+                <w:strike/>
+              </w:rPr>
+            </w:pPr>
+            <w:r>
+              <w:rPr>
+                <w:strike/>
+              </w:rPr>
               <w:t>Action</w:t>
             </w:r>
           </w:p>
@@ -13562,8 +13859,14 @@
           <w:p>
             <w:pPr>
               <w:cnfStyle w:val="100000000000" w:firstRow="1" w:lastRow="0" w:firstColumn="0" w:lastColumn="0" w:oddVBand="0" w:evenVBand="0" w:oddHBand="0" w:evenHBand="0" w:firstRowFirstColumn="0" w:firstRowLastColumn="0" w:lastRowFirstColumn="0" w:lastRowLastColumn="0"/>
-            </w:pPr>
-            <w:r>
+              <w:rPr>
+                <w:strike/>
+              </w:rPr>
+            </w:pPr>
+            <w:r>
+              <w:rPr>
+                <w:strike/>
+              </w:rPr>
               <w:t>Expected Observation</w:t>
             </w:r>
           </w:p>
@@ -13579,7 +13882,15 @@
             <w:tcW w:w="3006" w:type="dxa"/>
           </w:tcPr>
           <w:p>
-            <w:r>
+            <w:pPr>
+              <w:rPr>
+                <w:strike/>
+              </w:rPr>
+            </w:pPr>
+            <w:r>
+              <w:rPr>
+                <w:strike/>
+              </w:rPr>
               <w:t>1</w:t>
             </w:r>
           </w:p>
@@ -13591,8 +13902,14 @@
           <w:p>
             <w:pPr>
               <w:cnfStyle w:val="000000100000" w:firstRow="0" w:lastRow="0" w:firstColumn="0" w:lastColumn="0" w:oddVBand="0" w:evenVBand="0" w:oddHBand="1" w:evenHBand="0" w:firstRowFirstColumn="0" w:firstRowLastColumn="0" w:lastRowFirstColumn="0" w:lastRowLastColumn="0"/>
-            </w:pPr>
-            <w:r>
+              <w:rPr>
+                <w:strike/>
+              </w:rPr>
+            </w:pPr>
+            <w:r>
+              <w:rPr>
+                <w:strike/>
+              </w:rPr>
               <w:t>Turn on the system</w:t>
             </w:r>
           </w:p>
@@ -13604,8 +13921,14 @@
           <w:p>
             <w:pPr>
               <w:cnfStyle w:val="000000100000" w:firstRow="0" w:lastRow="0" w:firstColumn="0" w:lastColumn="0" w:oddVBand="0" w:evenVBand="0" w:oddHBand="1" w:evenHBand="0" w:firstRowFirstColumn="0" w:firstRowLastColumn="0" w:lastRowFirstColumn="0" w:lastRowLastColumn="0"/>
-            </w:pPr>
-            <w:r>
+              <w:rPr>
+                <w:strike/>
+              </w:rPr>
+            </w:pPr>
+            <w:r>
+              <w:rPr>
+                <w:strike/>
+              </w:rPr>
               <w:t>System shows it is starting</w:t>
             </w:r>
           </w:p>
@@ -13618,7 +13941,15 @@
             <w:tcW w:w="3006" w:type="dxa"/>
           </w:tcPr>
           <w:p>
-            <w:r>
+            <w:pPr>
+              <w:rPr>
+                <w:strike/>
+              </w:rPr>
+            </w:pPr>
+            <w:r>
+              <w:rPr>
+                <w:strike/>
+              </w:rPr>
               <w:t>2</w:t>
             </w:r>
           </w:p>
@@ -13630,8 +13961,14 @@
           <w:p>
             <w:pPr>
               <w:cnfStyle w:val="000000000000" w:firstRow="0" w:lastRow="0" w:firstColumn="0" w:lastColumn="0" w:oddVBand="0" w:evenVBand="0" w:oddHBand="0" w:evenHBand="0" w:firstRowFirstColumn="0" w:firstRowLastColumn="0" w:lastRowFirstColumn="0" w:lastRowLastColumn="0"/>
-            </w:pPr>
-            <w:r>
+              <w:rPr>
+                <w:strike/>
+              </w:rPr>
+            </w:pPr>
+            <w:r>
+              <w:rPr>
+                <w:strike/>
+              </w:rPr>
               <w:t>Wait</w:t>
             </w:r>
           </w:p>
@@ -13643,8 +13980,14 @@
           <w:p>
             <w:pPr>
               <w:cnfStyle w:val="000000000000" w:firstRow="0" w:lastRow="0" w:firstColumn="0" w:lastColumn="0" w:oddVBand="0" w:evenVBand="0" w:oddHBand="0" w:evenHBand="0" w:firstRowFirstColumn="0" w:firstRowLastColumn="0" w:lastRowFirstColumn="0" w:lastRowLastColumn="0"/>
-            </w:pPr>
-            <w:r>
+              <w:rPr>
+                <w:strike/>
+              </w:rPr>
+            </w:pPr>
+            <w:r>
+              <w:rPr>
+                <w:strike/>
+              </w:rPr>
               <w:t>The system performs a Hardware check to see if there is a blue-tooth module installed</w:t>
             </w:r>
           </w:p>
@@ -13672,7 +14015,11 @@
         <w:t>Requirements Tested</w:t>
       </w:r>
       <w:r>
-        <w:t>: P10, P1, P2, P3, P4, P5, P6, P7, P8, P9</w:t>
+        <w:t xml:space="preserve">: P10, P1, P2, P3, P4, P5, P6, P7, P8, </w:t>
+      </w:r>
+      <w:proofErr w:type="gramStart"/>
+      <w:r>
+        <w:t>P9</w:t>
       </w:r>
       <w:r>
         <w:br/>
@@ -13683,6 +14030,7 @@
         </w:rPr>
         <w:t>Outline</w:t>
       </w:r>
+      <w:proofErr w:type="gramEnd"/>
       <w:r>
         <w:t>: Perform all tests in sequence at system boot</w:t>
       </w:r>
@@ -13949,8 +14297,8 @@
           <w:sz w:val="32"/>
         </w:rPr>
       </w:pPr>
-      <w:bookmarkStart w:id="16" w:name="_Toc529794359"/>
-      <w:bookmarkStart w:id="17" w:name="_Toc531088796"/>
+      <w:bookmarkStart w:id="17" w:name="_Toc529794359"/>
+      <w:bookmarkStart w:id="18" w:name="_Toc531096814"/>
       <w:r>
         <w:rPr>
           <w:b/>
@@ -13958,7 +14306,7 @@
         </w:rPr>
         <w:t>Ease of Use</w:t>
       </w:r>
-      <w:bookmarkEnd w:id="16"/>
+      <w:bookmarkEnd w:id="17"/>
       <w:r>
         <w:rPr>
           <w:b/>
@@ -13966,7 +14314,7 @@
         </w:rPr>
         <w:t xml:space="preserve"> (Huseyin Sert)</w:t>
       </w:r>
-      <w:bookmarkEnd w:id="17"/>
+      <w:bookmarkEnd w:id="18"/>
     </w:p>
     <w:p>
       <w:pPr>
@@ -14342,12 +14690,19 @@
         <w:rPr>
           <w:rFonts w:cstheme="minorHAnsi"/>
         </w:rPr>
-        <w:t>: EU2, EU3, EU4</w:t>
-      </w:r>
+        <w:t xml:space="preserve">: EU2, EU3, </w:t>
+      </w:r>
+      <w:proofErr w:type="gramStart"/>
       <w:r>
         <w:rPr>
           <w:rFonts w:cstheme="minorHAnsi"/>
         </w:rPr>
+        <w:t>EU4</w:t>
+      </w:r>
+      <w:r>
+        <w:rPr>
+          <w:rFonts w:cstheme="minorHAnsi"/>
+        </w:rPr>
         <w:br/>
       </w:r>
       <w:r>
@@ -14357,6 +14712,7 @@
         </w:rPr>
         <w:t>Outline</w:t>
       </w:r>
+      <w:proofErr w:type="gramEnd"/>
       <w:r>
         <w:rPr>
           <w:rFonts w:cstheme="minorHAnsi"/>
@@ -16214,10 +16570,10 @@
           <w:sz w:val="32"/>
         </w:rPr>
       </w:pPr>
-      <w:bookmarkStart w:id="18" w:name="_nedl8a8z5v5g" w:colFirst="0" w:colLast="0"/>
-      <w:bookmarkStart w:id="19" w:name="_Toc529794360"/>
-      <w:bookmarkStart w:id="20" w:name="_Toc531088797"/>
-      <w:bookmarkEnd w:id="18"/>
+      <w:bookmarkStart w:id="19" w:name="_nedl8a8z5v5g" w:colFirst="0" w:colLast="0"/>
+      <w:bookmarkStart w:id="20" w:name="_Toc529794360"/>
+      <w:bookmarkStart w:id="21" w:name="_Toc531096815"/>
+      <w:bookmarkEnd w:id="19"/>
       <w:r>
         <w:rPr>
           <w:b/>
@@ -16225,7 +16581,7 @@
         </w:rPr>
         <w:t>Interfacing Between Devices</w:t>
       </w:r>
-      <w:bookmarkEnd w:id="19"/>
+      <w:bookmarkEnd w:id="20"/>
       <w:r>
         <w:rPr>
           <w:b/>
@@ -16233,7 +16589,7 @@
         </w:rPr>
         <w:t xml:space="preserve"> (Dan Steer)</w:t>
       </w:r>
-      <w:bookmarkEnd w:id="20"/>
+      <w:bookmarkEnd w:id="21"/>
     </w:p>
     <w:p>
       <w:r>
@@ -18450,8 +18806,8 @@
           <w:sz w:val="32"/>
         </w:rPr>
       </w:pPr>
-      <w:bookmarkStart w:id="21" w:name="_Toc529794361"/>
-      <w:bookmarkStart w:id="22" w:name="_Toc531088798"/>
+      <w:bookmarkStart w:id="22" w:name="_Toc529794361"/>
+      <w:bookmarkStart w:id="23" w:name="_Toc531096816"/>
       <w:r>
         <w:rPr>
           <w:b/>
@@ -18459,7 +18815,7 @@
         </w:rPr>
         <w:t>Menu</w:t>
       </w:r>
-      <w:bookmarkEnd w:id="21"/>
+      <w:bookmarkEnd w:id="22"/>
       <w:r>
         <w:rPr>
           <w:b/>
@@ -18467,7 +18823,7 @@
         </w:rPr>
         <w:t xml:space="preserve"> (Jesse Batt)</w:t>
       </w:r>
-      <w:bookmarkEnd w:id="22"/>
+      <w:bookmarkEnd w:id="23"/>
     </w:p>
     <w:p>
       <w:r>
@@ -18913,7 +19269,23 @@
           <w:rFonts w:asciiTheme="minorHAnsi" w:hAnsiTheme="minorHAnsi" w:cstheme="minorHAnsi"/>
           <w:lang w:val="en-US"/>
         </w:rPr>
-        <w:t>: M2, M3, M4, H5, ECG(All), S2, S5, DB1, DB5, H6</w:t>
+        <w:t xml:space="preserve">: M2, M3, M4, H5, </w:t>
+      </w:r>
+      <w:proofErr w:type="gramStart"/>
+      <w:r>
+        <w:rPr>
+          <w:rFonts w:asciiTheme="minorHAnsi" w:hAnsiTheme="minorHAnsi" w:cstheme="minorHAnsi"/>
+          <w:lang w:val="en-US"/>
+        </w:rPr>
+        <w:t>ECG(</w:t>
+      </w:r>
+      <w:proofErr w:type="gramEnd"/>
+      <w:r>
+        <w:rPr>
+          <w:rFonts w:asciiTheme="minorHAnsi" w:hAnsiTheme="minorHAnsi" w:cstheme="minorHAnsi"/>
+          <w:lang w:val="en-US"/>
+        </w:rPr>
+        <w:t>All), S2, S5, DB1, DB5, H6</w:t>
       </w:r>
       <w:r>
         <w:rPr>
@@ -19427,7 +19799,11 @@
         <w:t>Requirements Tested</w:t>
       </w:r>
       <w:r>
-        <w:t>: M1, M2, M7, H1, S5, P6</w:t>
+        <w:t xml:space="preserve">: M1, M2, M7, H1, S5, </w:t>
+      </w:r>
+      <w:proofErr w:type="gramStart"/>
+      <w:r>
+        <w:t>P6</w:t>
       </w:r>
       <w:r>
         <w:br/>
@@ -19439,6 +19815,7 @@
         </w:rPr>
         <w:t>Outline</w:t>
       </w:r>
+      <w:proofErr w:type="gramEnd"/>
       <w:r>
         <w:t>: Ensure the board can be rebooted as prompted by the user</w:t>
       </w:r>
@@ -19734,8 +20111,8 @@
           <w:sz w:val="32"/>
         </w:rPr>
       </w:pPr>
-      <w:bookmarkStart w:id="23" w:name="_Toc529794362"/>
-      <w:bookmarkStart w:id="24" w:name="_Toc531088799"/>
+      <w:bookmarkStart w:id="24" w:name="_Toc529794362"/>
+      <w:bookmarkStart w:id="25" w:name="_Toc531096817"/>
       <w:r>
         <w:rPr>
           <w:b/>
@@ -19743,7 +20120,7 @@
         </w:rPr>
         <w:t>Data Handling</w:t>
       </w:r>
-      <w:bookmarkEnd w:id="23"/>
+      <w:bookmarkEnd w:id="24"/>
       <w:r>
         <w:rPr>
           <w:b/>
@@ -19751,7 +20128,7 @@
         </w:rPr>
         <w:t xml:space="preserve"> (Jesse Batt)</w:t>
       </w:r>
-      <w:bookmarkEnd w:id="24"/>
+      <w:bookmarkEnd w:id="25"/>
     </w:p>
     <w:p>
       <w:r>
@@ -20585,8 +20962,8 @@
           <w:sz w:val="32"/>
         </w:rPr>
       </w:pPr>
-      <w:bookmarkStart w:id="25" w:name="_Toc529794363"/>
-      <w:bookmarkStart w:id="26" w:name="_Toc531088800"/>
+      <w:bookmarkStart w:id="26" w:name="_Toc529794363"/>
+      <w:bookmarkStart w:id="27" w:name="_Toc531096818"/>
       <w:r>
         <w:rPr>
           <w:b/>
@@ -20594,7 +20971,7 @@
         </w:rPr>
         <w:t>Database</w:t>
       </w:r>
-      <w:bookmarkEnd w:id="25"/>
+      <w:bookmarkEnd w:id="26"/>
       <w:r>
         <w:rPr>
           <w:b/>
@@ -20602,7 +20979,7 @@
         </w:rPr>
         <w:t xml:space="preserve"> (Dan Steer)</w:t>
       </w:r>
-      <w:bookmarkEnd w:id="26"/>
+      <w:bookmarkEnd w:id="27"/>
     </w:p>
     <w:p>
       <w:r>
@@ -21264,8 +21641,8 @@
           <w:sz w:val="32"/>
         </w:rPr>
       </w:pPr>
-      <w:bookmarkStart w:id="27" w:name="_Toc529794364"/>
-      <w:bookmarkStart w:id="28" w:name="_Toc531088801"/>
+      <w:bookmarkStart w:id="28" w:name="_Toc529794364"/>
+      <w:bookmarkStart w:id="29" w:name="_Toc531096819"/>
       <w:r>
         <w:rPr>
           <w:b/>
@@ -21273,15 +21650,31 @@
         </w:rPr>
         <w:t>Human Interface</w:t>
       </w:r>
-      <w:bookmarkEnd w:id="27"/>
+      <w:bookmarkEnd w:id="28"/>
       <w:r>
         <w:rPr>
           <w:b/>
           <w:sz w:val="32"/>
         </w:rPr>
-        <w:t xml:space="preserve"> (Harrison James Marcks)</w:t>
-      </w:r>
-      <w:bookmarkEnd w:id="28"/>
+        <w:t xml:space="preserve"> (Harrison James </w:t>
+      </w:r>
+      <w:proofErr w:type="spellStart"/>
+      <w:r>
+        <w:rPr>
+          <w:b/>
+          <w:sz w:val="32"/>
+        </w:rPr>
+        <w:t>Marcks</w:t>
+      </w:r>
+      <w:proofErr w:type="spellEnd"/>
+      <w:r>
+        <w:rPr>
+          <w:b/>
+          <w:sz w:val="32"/>
+        </w:rPr>
+        <w:t>)</w:t>
+      </w:r>
+      <w:bookmarkEnd w:id="29"/>
     </w:p>
     <w:p>
       <w:r>
@@ -21304,7 +21697,11 @@
         <w:t>Requirements Tested</w:t>
       </w:r>
       <w:r>
-        <w:t>: H1. H2, H3, H4</w:t>
+        <w:t xml:space="preserve">: H1. H2, H3, </w:t>
+      </w:r>
+      <w:proofErr w:type="gramStart"/>
+      <w:r>
+        <w:t>H4</w:t>
       </w:r>
       <w:r>
         <w:br/>
@@ -21316,6 +21713,7 @@
         </w:rPr>
         <w:t>Outline</w:t>
       </w:r>
+      <w:proofErr w:type="gramEnd"/>
       <w:r>
         <w:t>: Ensure that a single button click is registered as only a click</w:t>
       </w:r>
@@ -21529,7 +21927,11 @@
         <w:t>Requirements Tested</w:t>
       </w:r>
       <w:r>
-        <w:t>: H1. H2, H3, H4</w:t>
+        <w:t xml:space="preserve">: H1. H2, H3, </w:t>
+      </w:r>
+      <w:proofErr w:type="gramStart"/>
+      <w:r>
+        <w:t>H4</w:t>
       </w:r>
       <w:r>
         <w:br/>
@@ -21541,6 +21943,7 @@
         </w:rPr>
         <w:t>Outline</w:t>
       </w:r>
+      <w:proofErr w:type="gramEnd"/>
       <w:r>
         <w:t>: Ensure that a double button click is registered as only a double click</w:t>
       </w:r>
@@ -21747,7 +22150,11 @@
         <w:t>Requirements Tested</w:t>
       </w:r>
       <w:r>
-        <w:t>: H1. H2, H3, H4</w:t>
+        <w:t xml:space="preserve">: H1. H2, H3, </w:t>
+      </w:r>
+      <w:proofErr w:type="gramStart"/>
+      <w:r>
+        <w:t>H4</w:t>
       </w:r>
       <w:r>
         <w:br/>
@@ -21759,6 +22166,7 @@
         </w:rPr>
         <w:t>Outline</w:t>
       </w:r>
+      <w:proofErr w:type="gramEnd"/>
       <w:r>
         <w:t>: Ensure that a single long press is registered as only a long a press</w:t>
       </w:r>
@@ -22820,11 +23228,19 @@
                 <w:sz w:val="22"/>
               </w:rPr>
             </w:pPr>
-            <w:r>
-              <w:rPr>
-                <w:sz w:val="22"/>
-              </w:rPr>
-              <w:t>Goto user profiles</w:t>
+            <w:proofErr w:type="spellStart"/>
+            <w:r>
+              <w:rPr>
+                <w:sz w:val="22"/>
+              </w:rPr>
+              <w:t>Goto</w:t>
+            </w:r>
+            <w:proofErr w:type="spellEnd"/>
+            <w:r>
+              <w:rPr>
+                <w:sz w:val="22"/>
+              </w:rPr>
+              <w:t xml:space="preserve"> user profiles</w:t>
             </w:r>
           </w:p>
         </w:tc>
@@ -23506,8 +23922,8 @@
           <w:sz w:val="48"/>
         </w:rPr>
       </w:pPr>
-      <w:bookmarkStart w:id="29" w:name="_Toc529794365"/>
-      <w:bookmarkStart w:id="30" w:name="_Toc531088802"/>
+      <w:bookmarkStart w:id="30" w:name="_Toc529794365"/>
+      <w:bookmarkStart w:id="31" w:name="_Toc531096820"/>
       <w:r>
         <w:rPr>
           <w:b/>
@@ -23515,7 +23931,7 @@
         </w:rPr>
         <w:t>Screen</w:t>
       </w:r>
-      <w:bookmarkEnd w:id="29"/>
+      <w:bookmarkEnd w:id="30"/>
       <w:r>
         <w:rPr>
           <w:b/>
@@ -23523,7 +23939,7 @@
         </w:rPr>
         <w:t xml:space="preserve"> (Huseyin Sert)</w:t>
       </w:r>
-      <w:bookmarkEnd w:id="30"/>
+      <w:bookmarkEnd w:id="31"/>
     </w:p>
     <w:p>
       <w:r>
@@ -23556,12 +23972,19 @@
         <w:rPr>
           <w:rFonts w:cstheme="minorHAnsi"/>
         </w:rPr>
-        <w:t>: S1, S3, E1, E6</w:t>
-      </w:r>
+        <w:t xml:space="preserve">: S1, S3, E1, </w:t>
+      </w:r>
+      <w:proofErr w:type="gramStart"/>
       <w:r>
         <w:rPr>
           <w:rFonts w:cstheme="minorHAnsi"/>
         </w:rPr>
+        <w:t>E6</w:t>
+      </w:r>
+      <w:r>
+        <w:rPr>
+          <w:rFonts w:cstheme="minorHAnsi"/>
+        </w:rPr>
         <w:br/>
       </w:r>
       <w:r>
@@ -23571,6 +23994,7 @@
         </w:rPr>
         <w:t>Outline</w:t>
       </w:r>
+      <w:proofErr w:type="gramEnd"/>
       <w:r>
         <w:rPr>
           <w:rFonts w:cstheme="minorHAnsi"/>
@@ -23930,12 +24354,19 @@
         <w:rPr>
           <w:rFonts w:cstheme="minorHAnsi"/>
         </w:rPr>
-        <w:t>S2, DB1, DB4</w:t>
-      </w:r>
+        <w:t xml:space="preserve">S2, DB1, </w:t>
+      </w:r>
+      <w:proofErr w:type="gramStart"/>
       <w:r>
         <w:rPr>
           <w:rFonts w:cstheme="minorHAnsi"/>
         </w:rPr>
+        <w:t>DB4</w:t>
+      </w:r>
+      <w:r>
+        <w:rPr>
+          <w:rFonts w:cstheme="minorHAnsi"/>
+        </w:rPr>
         <w:br/>
       </w:r>
       <w:r>
@@ -23945,6 +24376,7 @@
         </w:rPr>
         <w:t>Outline</w:t>
       </w:r>
+      <w:proofErr w:type="gramEnd"/>
       <w:r>
         <w:rPr>
           <w:rFonts w:cstheme="minorHAnsi"/>
@@ -25001,12 +25433,19 @@
         <w:rPr>
           <w:rFonts w:cstheme="minorHAnsi"/>
         </w:rPr>
-        <w:t>: S5, P2, H6, M1, M2, M3, M4, M5, M6</w:t>
-      </w:r>
+        <w:t xml:space="preserve">: S5, P2, H6, M1, M2, M3, M4, M5, </w:t>
+      </w:r>
+      <w:proofErr w:type="gramStart"/>
       <w:r>
         <w:rPr>
           <w:rFonts w:cstheme="minorHAnsi"/>
         </w:rPr>
+        <w:t>M6</w:t>
+      </w:r>
+      <w:r>
+        <w:rPr>
+          <w:rFonts w:cstheme="minorHAnsi"/>
+        </w:rPr>
         <w:br/>
       </w:r>
       <w:r>
@@ -25016,6 +25455,7 @@
         </w:rPr>
         <w:t>Outline</w:t>
       </w:r>
+      <w:proofErr w:type="gramEnd"/>
       <w:r>
         <w:rPr>
           <w:rFonts w:cstheme="minorHAnsi"/>
@@ -25207,8 +25647,8 @@
           <w:sz w:val="32"/>
         </w:rPr>
       </w:pPr>
-      <w:bookmarkStart w:id="31" w:name="_Toc529794366"/>
-      <w:bookmarkStart w:id="32" w:name="_Toc531088803"/>
+      <w:bookmarkStart w:id="32" w:name="_Toc529794366"/>
+      <w:bookmarkStart w:id="33" w:name="_Toc531096821"/>
       <w:r>
         <w:rPr>
           <w:b/>
@@ -25216,15 +25656,31 @@
         </w:rPr>
         <w:t>ECG</w:t>
       </w:r>
-      <w:bookmarkEnd w:id="31"/>
+      <w:bookmarkEnd w:id="32"/>
       <w:r>
         <w:rPr>
           <w:b/>
           <w:sz w:val="32"/>
         </w:rPr>
-        <w:t xml:space="preserve"> (Harrison James Marcks)</w:t>
-      </w:r>
-      <w:bookmarkEnd w:id="32"/>
+        <w:t xml:space="preserve"> (Harrison James </w:t>
+      </w:r>
+      <w:proofErr w:type="spellStart"/>
+      <w:r>
+        <w:rPr>
+          <w:b/>
+          <w:sz w:val="32"/>
+        </w:rPr>
+        <w:t>Marcks</w:t>
+      </w:r>
+      <w:proofErr w:type="spellEnd"/>
+      <w:r>
+        <w:rPr>
+          <w:b/>
+          <w:sz w:val="32"/>
+        </w:rPr>
+        <w:t>)</w:t>
+      </w:r>
+      <w:bookmarkEnd w:id="33"/>
     </w:p>
     <w:p>
       <w:r>
@@ -25247,7 +25703,11 @@
         <w:t>Requirements Tested</w:t>
       </w:r>
       <w:r>
-        <w:t>: EL1, EL2, EL3, EL5, EL6</w:t>
+        <w:t xml:space="preserve">: EL1, EL2, EL3, EL5, </w:t>
+      </w:r>
+      <w:proofErr w:type="gramStart"/>
+      <w:r>
+        <w:t>EL6</w:t>
       </w:r>
       <w:r>
         <w:br/>
@@ -25259,6 +25719,7 @@
         </w:rPr>
         <w:t>Outline</w:t>
       </w:r>
+      <w:proofErr w:type="gramEnd"/>
       <w:r>
         <w:t>: Take the measurements for a user’s heart rate</w:t>
       </w:r>
@@ -25614,7 +26075,11 @@
         <w:t>Requirements Tested</w:t>
       </w:r>
       <w:r>
-        <w:t>: EL1, EL2, EL3, EL4, EL5, EL6</w:t>
+        <w:t xml:space="preserve">: EL1, EL2, EL3, EL4, EL5, </w:t>
+      </w:r>
+      <w:proofErr w:type="gramStart"/>
+      <w:r>
+        <w:t>EL6</w:t>
       </w:r>
       <w:r>
         <w:br/>
@@ -25626,6 +26091,7 @@
         </w:rPr>
         <w:t>Outline</w:t>
       </w:r>
+      <w:proofErr w:type="gramEnd"/>
       <w:r>
         <w:t>: The sensitivity of the device needs to be changed based on a user’s age</w:t>
       </w:r>
@@ -26095,7 +26561,7 @@
           <w:sz w:val="48"/>
         </w:rPr>
       </w:pPr>
-      <w:bookmarkStart w:id="33" w:name="_Toc531088804"/>
+      <w:bookmarkStart w:id="34" w:name="_Toc531096822"/>
       <w:r>
         <w:rPr>
           <w:b/>
@@ -26104,7 +26570,7 @@
         <w:lastRenderedPageBreak/>
         <w:t>Designs</w:t>
       </w:r>
-      <w:bookmarkEnd w:id="33"/>
+      <w:bookmarkEnd w:id="34"/>
     </w:p>
     <w:p>
       <w:pPr>
@@ -26114,7 +26580,7 @@
           <w:sz w:val="32"/>
         </w:rPr>
       </w:pPr>
-      <w:bookmarkStart w:id="34" w:name="_Toc531088805"/>
+      <w:bookmarkStart w:id="35" w:name="_Toc531096823"/>
       <w:r>
         <w:rPr>
           <w:b/>
@@ -26143,7 +26609,7 @@
         </w:rPr>
         <w:t>)</w:t>
       </w:r>
-      <w:bookmarkEnd w:id="34"/>
+      <w:bookmarkEnd w:id="35"/>
     </w:p>
     <w:p>
       <w:pPr>
@@ -26385,7 +26851,7 @@
           <w:sz w:val="32"/>
         </w:rPr>
       </w:pPr>
-      <w:bookmarkStart w:id="35" w:name="_Toc531088806"/>
+      <w:bookmarkStart w:id="36" w:name="_Toc531096824"/>
       <w:r>
         <w:rPr>
           <w:b/>
@@ -26394,7 +26860,7 @@
         <w:lastRenderedPageBreak/>
         <w:t>Interfacing between Devices</w:t>
       </w:r>
-      <w:bookmarkEnd w:id="35"/>
+      <w:bookmarkEnd w:id="36"/>
     </w:p>
     <w:p>
       <w:pPr>
@@ -26403,14 +26869,14 @@
           <w:sz w:val="32"/>
         </w:rPr>
       </w:pPr>
-      <w:bookmarkStart w:id="36" w:name="_Toc531088807"/>
+      <w:bookmarkStart w:id="37" w:name="_Toc531096825"/>
       <w:r>
         <w:rPr>
           <w:sz w:val="32"/>
         </w:rPr>
         <w:t>Low Level (Dan Steer)</w:t>
       </w:r>
-      <w:bookmarkEnd w:id="36"/>
+      <w:bookmarkEnd w:id="37"/>
     </w:p>
     <w:p>
       <w:pPr>
@@ -26488,7 +26954,7 @@
           <w:sz w:val="32"/>
         </w:rPr>
       </w:pPr>
-      <w:bookmarkStart w:id="37" w:name="_Toc531088808"/>
+      <w:bookmarkStart w:id="38" w:name="_Toc531096826"/>
       <w:r>
         <w:rPr>
           <w:sz w:val="32"/>
@@ -26501,15 +26967,13 @@
         </w:rPr>
         <w:t xml:space="preserve"> &amp; Dan Steer</w:t>
       </w:r>
-      <w:bookmarkStart w:id="38" w:name="_GoBack"/>
+      <w:r>
+        <w:rPr>
+          <w:sz w:val="32"/>
+        </w:rPr>
+        <w:t>)</w:t>
+      </w:r>
       <w:bookmarkEnd w:id="38"/>
-      <w:r>
-        <w:rPr>
-          <w:sz w:val="32"/>
-        </w:rPr>
-        <w:t>)</w:t>
-      </w:r>
-      <w:bookmarkEnd w:id="37"/>
     </w:p>
     <w:p>
       <w:pPr>
@@ -26603,7 +27067,7 @@
           <w:sz w:val="32"/>
         </w:rPr>
       </w:pPr>
-      <w:bookmarkStart w:id="39" w:name="_Toc531088809"/>
+      <w:bookmarkStart w:id="39" w:name="_Toc531096827"/>
       <w:r>
         <w:rPr>
           <w:b/>
@@ -26621,7 +27085,7 @@
           <w:sz w:val="32"/>
         </w:rPr>
       </w:pPr>
-      <w:bookmarkStart w:id="40" w:name="_Toc531088810"/>
+      <w:bookmarkStart w:id="40" w:name="_Toc531096828"/>
       <w:r>
         <w:rPr>
           <w:sz w:val="32"/>
@@ -26717,7 +27181,7 @@
           <w:sz w:val="32"/>
         </w:rPr>
       </w:pPr>
-      <w:bookmarkStart w:id="41" w:name="_Toc531088811"/>
+      <w:bookmarkStart w:id="41" w:name="_Toc531096829"/>
       <w:r>
         <w:rPr>
           <w:sz w:val="32"/>
@@ -26859,7 +27323,7 @@
           <w:sz w:val="32"/>
         </w:rPr>
       </w:pPr>
-      <w:bookmarkStart w:id="42" w:name="_Toc531088812"/>
+      <w:bookmarkStart w:id="42" w:name="_Toc531096830"/>
       <w:r>
         <w:rPr>
           <w:b/>
@@ -26877,7 +27341,7 @@
           <w:sz w:val="32"/>
         </w:rPr>
       </w:pPr>
-      <w:bookmarkStart w:id="43" w:name="_Toc531088813"/>
+      <w:bookmarkStart w:id="43" w:name="_Toc531096831"/>
       <w:r>
         <w:rPr>
           <w:sz w:val="32"/>
@@ -26961,7 +27425,7 @@
           <w:sz w:val="32"/>
         </w:rPr>
       </w:pPr>
-      <w:bookmarkStart w:id="44" w:name="_Toc531088814"/>
+      <w:bookmarkStart w:id="44" w:name="_Toc531096832"/>
       <w:r>
         <w:rPr>
           <w:sz w:val="32"/>
@@ -27066,7 +27530,7 @@
           <w:sz w:val="32"/>
         </w:rPr>
       </w:pPr>
-      <w:bookmarkStart w:id="45" w:name="_Toc531088815"/>
+      <w:bookmarkStart w:id="45" w:name="_Toc531096833"/>
       <w:r>
         <w:rPr>
           <w:b/>
@@ -27084,7 +27548,7 @@
           <w:sz w:val="32"/>
         </w:rPr>
       </w:pPr>
-      <w:bookmarkStart w:id="46" w:name="_Toc531088816"/>
+      <w:bookmarkStart w:id="46" w:name="_Toc531096834"/>
       <w:r>
         <w:rPr>
           <w:sz w:val="32"/>
@@ -27153,7 +27617,7 @@
       <w:r>
         <w:br w:type="page"/>
       </w:r>
-      <w:bookmarkStart w:id="47" w:name="_Toc531088817"/>
+      <w:bookmarkStart w:id="47" w:name="_Toc531096835"/>
       <w:r>
         <w:rPr>
           <w:sz w:val="32"/>
@@ -27245,7 +27709,7 @@
           <w:sz w:val="32"/>
         </w:rPr>
       </w:pPr>
-      <w:bookmarkStart w:id="48" w:name="_Toc531088818"/>
+      <w:bookmarkStart w:id="48" w:name="_Toc531096836"/>
       <w:r>
         <w:rPr>
           <w:b/>
@@ -27263,7 +27727,7 @@
           <w:sz w:val="32"/>
         </w:rPr>
       </w:pPr>
-      <w:bookmarkStart w:id="49" w:name="_Toc531088819"/>
+      <w:bookmarkStart w:id="49" w:name="_Toc531096837"/>
       <w:r>
         <w:rPr>
           <w:sz w:val="32"/>
@@ -27333,7 +27797,7 @@
           <w:sz w:val="32"/>
         </w:rPr>
       </w:pPr>
-      <w:bookmarkStart w:id="50" w:name="_Toc531088820"/>
+      <w:bookmarkStart w:id="50" w:name="_Toc531096838"/>
       <w:r>
         <w:rPr>
           <w:sz w:val="32"/>
@@ -27398,7 +27862,7 @@
           <w:sz w:val="32"/>
         </w:rPr>
       </w:pPr>
-      <w:bookmarkStart w:id="51" w:name="_Toc531088821"/>
+      <w:bookmarkStart w:id="51" w:name="_Toc531096839"/>
       <w:r>
         <w:rPr>
           <w:b/>
@@ -27415,7 +27879,7 @@
           <w:sz w:val="32"/>
         </w:rPr>
       </w:pPr>
-      <w:bookmarkStart w:id="52" w:name="_Toc531088822"/>
+      <w:bookmarkStart w:id="52" w:name="_Toc531096840"/>
       <w:r>
         <w:rPr>
           <w:sz w:val="32"/>
@@ -27485,7 +27949,7 @@
           <w:sz w:val="32"/>
         </w:rPr>
       </w:pPr>
-      <w:bookmarkStart w:id="53" w:name="_Toc531088823"/>
+      <w:bookmarkStart w:id="53" w:name="_Toc531096841"/>
       <w:r>
         <w:rPr>
           <w:sz w:val="32"/>
@@ -27562,7 +28026,7 @@
           <w:sz w:val="32"/>
         </w:rPr>
       </w:pPr>
-      <w:bookmarkStart w:id="54" w:name="_Toc531088824"/>
+      <w:bookmarkStart w:id="54" w:name="_Toc531096842"/>
       <w:r>
         <w:rPr>
           <w:b/>
@@ -27580,7 +28044,7 @@
           <w:sz w:val="32"/>
         </w:rPr>
       </w:pPr>
-      <w:bookmarkStart w:id="55" w:name="_Toc531088825"/>
+      <w:bookmarkStart w:id="55" w:name="_Toc531096843"/>
       <w:r>
         <w:rPr>
           <w:sz w:val="32"/>
@@ -27660,7 +28124,7 @@
           <w:sz w:val="32"/>
         </w:rPr>
       </w:pPr>
-      <w:bookmarkStart w:id="56" w:name="_Toc531088826"/>
+      <w:bookmarkStart w:id="56" w:name="_Toc531096844"/>
       <w:r>
         <w:rPr>
           <w:sz w:val="32"/>
@@ -27810,7 +28274,7 @@
           <w:rPr>
             <w:noProof/>
           </w:rPr>
-          <w:t>21</w:t>
+          <w:t>22</w:t>
         </w:r>
         <w:r>
           <w:rPr>
@@ -30048,7 +30512,7 @@
 </file>
 
 <file path=customXml/itemProps1.xml><?xml version="1.0" encoding="utf-8"?>
-<ds:datastoreItem xmlns:ds="http://schemas.openxmlformats.org/officeDocument/2006/customXml" ds:itemID="{5DB05935-B632-4283-A202-375E64214337}">
+<ds:datastoreItem xmlns:ds="http://schemas.openxmlformats.org/officeDocument/2006/customXml" ds:itemID="{2A8EDA25-C549-4F12-9075-051482CEBEB7}">
   <ds:schemaRefs>
     <ds:schemaRef ds:uri="http://schemas.openxmlformats.org/officeDocument/2006/bibliography"/>
   </ds:schemaRefs>

</xml_diff>